<commit_message>
Solution wizard and customization wizard document updates for 2018.1
</commit_message>
<xml_diff>
--- a/docs/wizards/Sage300SDK_CustomizationWizards.docx
+++ b/docs/wizards/Sage300SDK_CustomizationWizards.docx
@@ -17,8 +17,6 @@
       <w:pPr>
         <w:pStyle w:val="SAGESubtitle"/>
       </w:pPr>
-      <w:bookmarkStart w:id="0" w:name="_GoBack"/>
-      <w:bookmarkEnd w:id="0"/>
       <w:r>
         <w:t>Customization</w:t>
       </w:r>
@@ -50,7 +48,10 @@
         </w:sectPr>
       </w:pPr>
       <w:r>
-        <w:t>July 2017</w:t>
+        <w:t>November</w:t>
+      </w:r>
+      <w:r>
+        <w:t xml:space="preserve"> 2017</w:t>
       </w:r>
     </w:p>
     <w:p>
@@ -159,6 +160,8 @@
         <w:lastRenderedPageBreak/>
         <w:t>Contents</w:t>
       </w:r>
+      <w:bookmarkStart w:id="0" w:name="_GoBack"/>
+      <w:bookmarkEnd w:id="0"/>
     </w:p>
     <w:p>
       <w:pPr>
@@ -179,7 +182,7 @@
       <w:r>
         <w:fldChar w:fldCharType="separate"/>
       </w:r>
-      <w:hyperlink w:anchor="_Toc488170480" w:history="1">
+      <w:hyperlink w:anchor="_Toc499290056" w:history="1">
         <w:r>
           <w:rPr>
             <w:rStyle w:val="Hyperlink"/>
@@ -222,7 +225,7 @@
             <w:noProof/>
             <w:webHidden/>
           </w:rPr>
-          <w:instrText xml:space="preserve"> PAGEREF _Toc488170480 \h </w:instrText>
+          <w:instrText xml:space="preserve"> PAGEREF _Toc499290056 \h </w:instrText>
         </w:r>
         <w:r>
           <w:rPr>
@@ -263,7 +266,7 @@
           <w:sz w:val="22"/>
         </w:rPr>
       </w:pPr>
-      <w:hyperlink w:anchor="_Toc488170481" w:history="1">
+      <w:hyperlink w:anchor="_Toc499290057" w:history="1">
         <w:r>
           <w:rPr>
             <w:rStyle w:val="Hyperlink"/>
@@ -306,7 +309,7 @@
             <w:noProof/>
             <w:webHidden/>
           </w:rPr>
-          <w:instrText xml:space="preserve"> PAGEREF _Toc488170481 \h </w:instrText>
+          <w:instrText xml:space="preserve"> PAGEREF _Toc499290057 \h </w:instrText>
         </w:r>
         <w:r>
           <w:rPr>
@@ -344,7 +347,7 @@
           <w:rFonts w:asciiTheme="minorHAnsi" w:eastAsiaTheme="minorEastAsia" w:hAnsiTheme="minorHAnsi"/>
         </w:rPr>
       </w:pPr>
-      <w:hyperlink w:anchor="_Toc488170482" w:history="1">
+      <w:hyperlink w:anchor="_Toc499290058" w:history="1">
         <w:r>
           <w:rPr>
             <w:rStyle w:val="Hyperlink"/>
@@ -379,7 +382,7 @@
           <w:rPr>
             <w:webHidden/>
           </w:rPr>
-          <w:instrText xml:space="preserve"> PAGEREF _Toc488170482 \h </w:instrText>
+          <w:instrText xml:space="preserve"> PAGEREF _Toc499290058 \h </w:instrText>
         </w:r>
         <w:r>
           <w:rPr>
@@ -413,7 +416,7 @@
           <w:rFonts w:asciiTheme="minorHAnsi" w:eastAsiaTheme="minorEastAsia" w:hAnsiTheme="minorHAnsi"/>
         </w:rPr>
       </w:pPr>
-      <w:hyperlink w:anchor="_Toc488170483" w:history="1">
+      <w:hyperlink w:anchor="_Toc499290059" w:history="1">
         <w:r>
           <w:rPr>
             <w:rStyle w:val="Hyperlink"/>
@@ -448,7 +451,7 @@
           <w:rPr>
             <w:webHidden/>
           </w:rPr>
-          <w:instrText xml:space="preserve"> PAGEREF _Toc488170483 \h </w:instrText>
+          <w:instrText xml:space="preserve"> PAGEREF _Toc499290059 \h </w:instrText>
         </w:r>
         <w:r>
           <w:rPr>
@@ -485,7 +488,7 @@
           <w:sz w:val="22"/>
         </w:rPr>
       </w:pPr>
-      <w:hyperlink w:anchor="_Toc488170484" w:history="1">
+      <w:hyperlink w:anchor="_Toc499290060" w:history="1">
         <w:r>
           <w:rPr>
             <w:rStyle w:val="Hyperlink"/>
@@ -528,7 +531,7 @@
             <w:noProof/>
             <w:webHidden/>
           </w:rPr>
-          <w:instrText xml:space="preserve"> PAGEREF _Toc488170484 \h </w:instrText>
+          <w:instrText xml:space="preserve"> PAGEREF _Toc499290060 \h </w:instrText>
         </w:r>
         <w:r>
           <w:rPr>
@@ -566,7 +569,7 @@
           <w:rFonts w:asciiTheme="minorHAnsi" w:eastAsiaTheme="minorEastAsia" w:hAnsiTheme="minorHAnsi"/>
         </w:rPr>
       </w:pPr>
-      <w:hyperlink w:anchor="_Toc488170485" w:history="1">
+      <w:hyperlink w:anchor="_Toc499290061" w:history="1">
         <w:r>
           <w:rPr>
             <w:rStyle w:val="Hyperlink"/>
@@ -601,7 +604,7 @@
           <w:rPr>
             <w:webHidden/>
           </w:rPr>
-          <w:instrText xml:space="preserve"> PAGEREF _Toc488170485 \h </w:instrText>
+          <w:instrText xml:space="preserve"> PAGEREF _Toc499290061 \h </w:instrText>
         </w:r>
         <w:r>
           <w:rPr>
@@ -635,7 +638,7 @@
           <w:rFonts w:asciiTheme="minorHAnsi" w:eastAsiaTheme="minorEastAsia" w:hAnsiTheme="minorHAnsi"/>
         </w:rPr>
       </w:pPr>
-      <w:hyperlink w:anchor="_Toc488170486" w:history="1">
+      <w:hyperlink w:anchor="_Toc499290062" w:history="1">
         <w:r>
           <w:rPr>
             <w:rStyle w:val="Hyperlink"/>
@@ -670,7 +673,7 @@
           <w:rPr>
             <w:webHidden/>
           </w:rPr>
-          <w:instrText xml:space="preserve"> PAGEREF _Toc488170486 \h </w:instrText>
+          <w:instrText xml:space="preserve"> PAGEREF _Toc499290062 \h </w:instrText>
         </w:r>
         <w:r>
           <w:rPr>
@@ -707,7 +710,7 @@
           <w:sz w:val="22"/>
         </w:rPr>
       </w:pPr>
-      <w:hyperlink w:anchor="_Toc488170487" w:history="1">
+      <w:hyperlink w:anchor="_Toc499290063" w:history="1">
         <w:r>
           <w:rPr>
             <w:rStyle w:val="Hyperlink"/>
@@ -750,7 +753,7 @@
             <w:noProof/>
             <w:webHidden/>
           </w:rPr>
-          <w:instrText xml:space="preserve"> PAGEREF _Toc488170487 \h </w:instrText>
+          <w:instrText xml:space="preserve"> PAGEREF _Toc499290063 \h </w:instrText>
         </w:r>
         <w:r>
           <w:rPr>
@@ -788,7 +791,7 @@
           <w:rFonts w:asciiTheme="minorHAnsi" w:eastAsiaTheme="minorEastAsia" w:hAnsiTheme="minorHAnsi"/>
         </w:rPr>
       </w:pPr>
-      <w:hyperlink w:anchor="_Toc488170488" w:history="1">
+      <w:hyperlink w:anchor="_Toc499290064" w:history="1">
         <w:r>
           <w:rPr>
             <w:rStyle w:val="Hyperlink"/>
@@ -823,7 +826,7 @@
           <w:rPr>
             <w:webHidden/>
           </w:rPr>
-          <w:instrText xml:space="preserve"> PAGEREF _Toc488170488 \h </w:instrText>
+          <w:instrText xml:space="preserve"> PAGEREF _Toc499290064 \h </w:instrText>
         </w:r>
         <w:r>
           <w:rPr>
@@ -857,7 +860,7 @@
           <w:rFonts w:asciiTheme="minorHAnsi" w:eastAsiaTheme="minorEastAsia" w:hAnsiTheme="minorHAnsi"/>
         </w:rPr>
       </w:pPr>
-      <w:hyperlink w:anchor="_Toc488170489" w:history="1">
+      <w:hyperlink w:anchor="_Toc499290065" w:history="1">
         <w:r>
           <w:rPr>
             <w:rStyle w:val="Hyperlink"/>
@@ -892,7 +895,7 @@
           <w:rPr>
             <w:webHidden/>
           </w:rPr>
-          <w:instrText xml:space="preserve"> PAGEREF _Toc488170489 \h </w:instrText>
+          <w:instrText xml:space="preserve"> PAGEREF _Toc499290065 \h </w:instrText>
         </w:r>
         <w:r>
           <w:rPr>
@@ -926,7 +929,7 @@
           <w:rFonts w:asciiTheme="minorHAnsi" w:eastAsiaTheme="minorEastAsia" w:hAnsiTheme="minorHAnsi"/>
         </w:rPr>
       </w:pPr>
-      <w:hyperlink w:anchor="_Toc488170490" w:history="1">
+      <w:hyperlink w:anchor="_Toc499290066" w:history="1">
         <w:r>
           <w:rPr>
             <w:rStyle w:val="Hyperlink"/>
@@ -961,7 +964,7 @@
           <w:rPr>
             <w:webHidden/>
           </w:rPr>
-          <w:instrText xml:space="preserve"> PAGEREF _Toc488170490 \h </w:instrText>
+          <w:instrText xml:space="preserve"> PAGEREF _Toc499290066 \h </w:instrText>
         </w:r>
         <w:r>
           <w:rPr>
@@ -995,7 +998,7 @@
           <w:rFonts w:asciiTheme="minorHAnsi" w:eastAsiaTheme="minorEastAsia" w:hAnsiTheme="minorHAnsi"/>
         </w:rPr>
       </w:pPr>
-      <w:hyperlink w:anchor="_Toc488170491" w:history="1">
+      <w:hyperlink w:anchor="_Toc499290067" w:history="1">
         <w:r>
           <w:rPr>
             <w:rStyle w:val="Hyperlink"/>
@@ -1030,7 +1033,7 @@
           <w:rPr>
             <w:webHidden/>
           </w:rPr>
-          <w:instrText xml:space="preserve"> PAGEREF _Toc488170491 \h </w:instrText>
+          <w:instrText xml:space="preserve"> PAGEREF _Toc499290067 \h </w:instrText>
         </w:r>
         <w:r>
           <w:rPr>
@@ -1064,7 +1067,7 @@
           <w:rFonts w:asciiTheme="minorHAnsi" w:eastAsiaTheme="minorEastAsia" w:hAnsiTheme="minorHAnsi"/>
         </w:rPr>
       </w:pPr>
-      <w:hyperlink w:anchor="_Toc488170492" w:history="1">
+      <w:hyperlink w:anchor="_Toc499290068" w:history="1">
         <w:r>
           <w:rPr>
             <w:rStyle w:val="Hyperlink"/>
@@ -1099,7 +1102,7 @@
           <w:rPr>
             <w:webHidden/>
           </w:rPr>
-          <w:instrText xml:space="preserve"> PAGEREF _Toc488170492 \h </w:instrText>
+          <w:instrText xml:space="preserve"> PAGEREF _Toc499290068 \h </w:instrText>
         </w:r>
         <w:r>
           <w:rPr>
@@ -1133,7 +1136,7 @@
           <w:rFonts w:asciiTheme="minorHAnsi" w:eastAsiaTheme="minorEastAsia" w:hAnsiTheme="minorHAnsi"/>
         </w:rPr>
       </w:pPr>
-      <w:hyperlink w:anchor="_Toc488170493" w:history="1">
+      <w:hyperlink w:anchor="_Toc499290069" w:history="1">
         <w:r>
           <w:rPr>
             <w:rStyle w:val="Hyperlink"/>
@@ -1168,7 +1171,7 @@
           <w:rPr>
             <w:webHidden/>
           </w:rPr>
-          <w:instrText xml:space="preserve"> PAGEREF _Toc488170493 \h </w:instrText>
+          <w:instrText xml:space="preserve"> PAGEREF _Toc499290069 \h </w:instrText>
         </w:r>
         <w:r>
           <w:rPr>
@@ -1202,7 +1205,7 @@
           <w:rFonts w:asciiTheme="minorHAnsi" w:eastAsiaTheme="minorEastAsia" w:hAnsiTheme="minorHAnsi"/>
         </w:rPr>
       </w:pPr>
-      <w:hyperlink w:anchor="_Toc488170494" w:history="1">
+      <w:hyperlink w:anchor="_Toc499290070" w:history="1">
         <w:r>
           <w:rPr>
             <w:rStyle w:val="Hyperlink"/>
@@ -1237,7 +1240,7 @@
           <w:rPr>
             <w:webHidden/>
           </w:rPr>
-          <w:instrText xml:space="preserve"> PAGEREF _Toc488170494 \h </w:instrText>
+          <w:instrText xml:space="preserve"> PAGEREF _Toc499290070 \h </w:instrText>
         </w:r>
         <w:r>
           <w:rPr>
@@ -1271,7 +1274,7 @@
           <w:rFonts w:asciiTheme="minorHAnsi" w:eastAsiaTheme="minorEastAsia" w:hAnsiTheme="minorHAnsi"/>
         </w:rPr>
       </w:pPr>
-      <w:hyperlink w:anchor="_Toc488170495" w:history="1">
+      <w:hyperlink w:anchor="_Toc499290071" w:history="1">
         <w:r>
           <w:rPr>
             <w:rStyle w:val="Hyperlink"/>
@@ -1306,7 +1309,7 @@
           <w:rPr>
             <w:webHidden/>
           </w:rPr>
-          <w:instrText xml:space="preserve"> PAGEREF _Toc488170495 \h </w:instrText>
+          <w:instrText xml:space="preserve"> PAGEREF _Toc499290071 \h </w:instrText>
         </w:r>
         <w:r>
           <w:rPr>
@@ -1363,7 +1366,7 @@
       <w:bookmarkStart w:id="2" w:name="_Ref440891000"/>
       <w:bookmarkStart w:id="3" w:name="_Ref440892129"/>
       <w:bookmarkStart w:id="4" w:name="_Ref440892615"/>
-      <w:bookmarkStart w:id="5" w:name="_Toc488170480"/>
+      <w:bookmarkStart w:id="5" w:name="_Toc499290056"/>
       <w:r>
         <w:lastRenderedPageBreak/>
         <w:t>Overview</w:t>
@@ -1616,7 +1619,7 @@
         <w:pStyle w:val="SAGEHeading1"/>
         <w:framePr w:wrap="around"/>
       </w:pPr>
-      <w:bookmarkStart w:id="6" w:name="_Toc488170481"/>
+      <w:bookmarkStart w:id="6" w:name="_Toc499290057"/>
       <w:r>
         <w:lastRenderedPageBreak/>
         <w:t>Customization Wizards</w:t>
@@ -1650,7 +1653,13 @@
         <w:pStyle w:val="SAGEBullet1"/>
       </w:pPr>
       <w:r>
-        <w:t>The developer was forced to go into Visual Studio and created a solution even though an MVC project was not required if the customization was only going to be intercepting Sage control event and/or adding controls to a screen</w:t>
+        <w:t>The developer was forced to go into Visual Studio and create a solution even though an MVC project was not required if the customization was only going to be intercepting Sage control event</w:t>
+      </w:r>
+      <w:r>
+        <w:t>s</w:t>
+      </w:r>
+      <w:r>
+        <w:t xml:space="preserve"> and/or adding controls to a screen</w:t>
       </w:r>
     </w:p>
     <w:p>
@@ -1790,7 +1799,7 @@
       <w:pPr>
         <w:pStyle w:val="SAGEHeading2"/>
       </w:pPr>
-      <w:bookmarkStart w:id="7" w:name="_Toc488170482"/>
+      <w:bookmarkStart w:id="7" w:name="_Toc499290058"/>
       <w:r>
         <w:lastRenderedPageBreak/>
         <w:t>Customization Wizard - Standalone</w:t>
@@ -1849,7 +1858,7 @@
       <w:pPr>
         <w:pStyle w:val="SAGEHeading2"/>
       </w:pPr>
-      <w:bookmarkStart w:id="8" w:name="_Toc488170483"/>
+      <w:bookmarkStart w:id="8" w:name="_Toc499290059"/>
       <w:r>
         <w:t>Customization Wizard – Plug-in</w:t>
       </w:r>
@@ -1911,7 +1920,7 @@
         <w:pStyle w:val="SAGEHeading1"/>
         <w:framePr w:wrap="around"/>
       </w:pPr>
-      <w:bookmarkStart w:id="9" w:name="_Toc488170484"/>
+      <w:bookmarkStart w:id="9" w:name="_Toc499290060"/>
       <w:r>
         <w:lastRenderedPageBreak/>
         <w:t>D</w:t>
@@ -2180,7 +2189,7 @@
       <w:pPr>
         <w:pStyle w:val="SAGEHeading2"/>
       </w:pPr>
-      <w:bookmarkStart w:id="10" w:name="_Toc488170485"/>
+      <w:bookmarkStart w:id="10" w:name="_Toc499290061"/>
       <w:r>
         <w:t>Install Sage 300</w:t>
       </w:r>
@@ -2477,7 +2486,7 @@
       <w:pPr>
         <w:pStyle w:val="SAGEHeading2"/>
       </w:pPr>
-      <w:bookmarkStart w:id="11" w:name="_Toc488170486"/>
+      <w:bookmarkStart w:id="11" w:name="_Toc499290062"/>
       <w:r>
         <w:t xml:space="preserve">Install </w:t>
       </w:r>
@@ -2527,7 +2536,7 @@
         <w:rPr>
           <w:color w:val="00B0F0"/>
         </w:rPr>
-        <w:t>Sage300CustomProject</w:t>
+        <w:t>Sage300UICustomizationSolution</w:t>
       </w:r>
       <w:r>
         <w:rPr>
@@ -2548,7 +2557,13 @@
         <w:t>to</w:t>
       </w:r>
       <w:r>
-        <w:t xml:space="preserve"> Visual Studio and is compatible with Visual Studio Versions 2013 and 2015</w:t>
+        <w:t xml:space="preserve"> Visual Studio and is compatible with Visual Studio </w:t>
+      </w:r>
+      <w:r>
+        <w:t>v</w:t>
+      </w:r>
+      <w:r>
+        <w:t>ersions 2013 and 2015</w:t>
       </w:r>
       <w:r>
         <w:t>.</w:t>
@@ -2594,7 +2609,13 @@
         <w:t>-</w:t>
       </w:r>
       <w:r>
-        <w:t>in is already installed, it must be uninstalled first and this is accomplished in Visual Studio by selecting Tools/Extensions and Updates, locating the plug</w:t>
+        <w:t>in is already installed, it must be uninstalled first</w:t>
+      </w:r>
+      <w:r>
+        <w:t>. T</w:t>
+      </w:r>
+      <w:r>
+        <w:t>his is accomplished in Visual Studio by selecting Tools/Extensions and Updates, locating the plug</w:t>
       </w:r>
       <w:r>
         <w:t>-</w:t>
@@ -2636,27 +2657,27 @@
         <w:pStyle w:val="SAGEHeading1"/>
         <w:framePr w:wrap="around"/>
       </w:pPr>
-      <w:bookmarkStart w:id="12" w:name="_Toc488170487"/>
-      <w:bookmarkStart w:id="13" w:name="_Hlk488153178"/>
+      <w:bookmarkStart w:id="12" w:name="_Hlk488153178"/>
+      <w:bookmarkStart w:id="13" w:name="_Toc499290063"/>
       <w:r>
         <w:lastRenderedPageBreak/>
         <w:t>Creating the Customization</w:t>
       </w:r>
-      <w:bookmarkEnd w:id="12"/>
+      <w:bookmarkEnd w:id="13"/>
     </w:p>
     <w:p>
       <w:pPr>
         <w:pStyle w:val="SAGEHeading2"/>
       </w:pPr>
-      <w:bookmarkStart w:id="14" w:name="_Toc488170488"/>
-      <w:bookmarkStart w:id="15" w:name="_Toc465759139"/>
+      <w:bookmarkStart w:id="14" w:name="_Toc465759139"/>
+      <w:bookmarkStart w:id="15" w:name="_Toc499290064"/>
       <w:r>
         <w:t>Standalone Customization Wiza</w:t>
       </w:r>
       <w:r>
         <w:t>rd</w:t>
       </w:r>
-      <w:bookmarkEnd w:id="14"/>
+      <w:bookmarkEnd w:id="15"/>
     </w:p>
     <w:p>
       <w:pPr>
@@ -2713,7 +2734,37 @@
         <w:rPr>
           <w:b w:val="0"/>
         </w:rPr>
-        <w:t>Locate the standalone customization wizard (located in the SDK’s bin folder (bin\Sage.CA.SBS.ERP.Sage300.CustomizationWizard.exe</w:t>
+        <w:t>Locate the standalone customization wizard (located in the SDK’s bin</w:t>
+      </w:r>
+      <w:r>
+        <w:rPr>
+          <w:b w:val="0"/>
+        </w:rPr>
+        <w:t>\wizards</w:t>
+      </w:r>
+      <w:r>
+        <w:rPr>
+          <w:b w:val="0"/>
+        </w:rPr>
+        <w:t xml:space="preserve"> folder (bin\</w:t>
+      </w:r>
+      <w:r>
+        <w:rPr>
+          <w:b w:val="0"/>
+        </w:rPr>
+        <w:t>wizards\</w:t>
+      </w:r>
+      <w:r>
+        <w:rPr>
+          <w:b w:val="0"/>
+        </w:rPr>
+        <w:t>Sage.CA.SBS.ERP.Sage300.CustomizationWizard</w:t>
+      </w:r>
+      <w:r>
+        <w:rPr>
+          <w:b w:val="0"/>
+        </w:rPr>
+        <w:t>.exe</w:t>
       </w:r>
       <w:r>
         <w:rPr>
@@ -2726,7 +2777,7 @@
       <w:pPr>
         <w:pStyle w:val="SAGEHeading3"/>
       </w:pPr>
-      <w:bookmarkStart w:id="16" w:name="_Toc488170489"/>
+      <w:bookmarkStart w:id="16" w:name="_Toc499290065"/>
       <w:r>
         <w:t>Step 1 – Add/Edit a Customization</w:t>
       </w:r>
@@ -2919,7 +2970,7 @@
       <w:pPr>
         <w:pStyle w:val="SAGEHeading3"/>
       </w:pPr>
-      <w:bookmarkStart w:id="17" w:name="_Toc488170490"/>
+      <w:bookmarkStart w:id="17" w:name="_Toc499290066"/>
       <w:r>
         <w:t>Step 2 – Add/Edit Screens</w:t>
       </w:r>
@@ -3221,7 +3272,7 @@
       <w:pPr>
         <w:pStyle w:val="SAGEHeading3"/>
       </w:pPr>
-      <w:bookmarkStart w:id="18" w:name="_Toc488170491"/>
+      <w:bookmarkStart w:id="18" w:name="_Toc499290067"/>
       <w:r>
         <w:t>Step 3 – Add/Edit Controls</w:t>
       </w:r>
@@ -3498,7 +3549,7 @@
       <w:pPr>
         <w:pStyle w:val="SAGEHeading3"/>
       </w:pPr>
-      <w:bookmarkStart w:id="19" w:name="_Toc488170492"/>
+      <w:bookmarkStart w:id="19" w:name="_Toc499290068"/>
       <w:r>
         <w:t>Step 4 – Generate Customization Files</w:t>
       </w:r>
@@ -3853,14 +3904,14 @@
       <w:pPr>
         <w:pStyle w:val="SAGEHeading2"/>
       </w:pPr>
-      <w:bookmarkStart w:id="20" w:name="_Toc488170493"/>
+      <w:bookmarkStart w:id="20" w:name="_Toc499290069"/>
       <w:r>
         <w:rPr>
           <w:szCs w:val="30"/>
         </w:rPr>
         <w:t>Plug-in Customization Wizard</w:t>
       </w:r>
-      <w:bookmarkEnd w:id="15"/>
+      <w:bookmarkEnd w:id="14"/>
       <w:r>
         <w:rPr>
           <w:szCs w:val="30"/>
@@ -3911,7 +3962,7 @@
       <w:pPr>
         <w:pStyle w:val="SAGEHeading3"/>
       </w:pPr>
-      <w:bookmarkStart w:id="21" w:name="_Toc488170494"/>
+      <w:bookmarkStart w:id="21" w:name="_Toc499290070"/>
       <w:r>
         <w:t>Step 1 – Create a New Project</w:t>
       </w:r>
@@ -4039,7 +4090,7 @@
       <w:pPr>
         <w:pStyle w:val="SAGEHeading3"/>
       </w:pPr>
-      <w:bookmarkStart w:id="22" w:name="_Toc488170495"/>
+      <w:bookmarkStart w:id="22" w:name="_Toc499290071"/>
       <w:r>
         <w:t>Step 2 – Generate a Customization Solution</w:t>
       </w:r>
@@ -4284,7 +4335,7 @@
       <w:r>
         <w:t xml:space="preserve"> </w:t>
       </w:r>
-      <w:bookmarkEnd w:id="13"/>
+      <w:bookmarkEnd w:id="12"/>
     </w:p>
     <w:sectPr>
       <w:pgSz w:w="12242" w:h="15842" w:code="1"/>
@@ -4728,7 +4779,7 @@
                 <w:rPr>
                   <w:noProof/>
                 </w:rPr>
-                <w:t>8</w:t>
+                <w:t>3</w:t>
               </w:r>
               <w:r>
                 <w:rPr>
@@ -4947,7 +4998,7 @@
         <v:path o:extrusionok="f" gradientshapeok="t" o:connecttype="rect"/>
         <o:lock v:ext="edit" aspectratio="t"/>
       </v:shapetype>
-      <v:shape id="_x0000_i1027" type="#_x0000_t75" style="width:20.25pt;height:20.25pt" o:bullet="t">
+      <v:shape id="_x0000_i1029" type="#_x0000_t75" style="width:20.25pt;height:20.25pt" o:bullet="t">
         <v:imagedata r:id="rId1" o:title="clip_image001"/>
       </v:shape>
     </w:pict>
@@ -24507,7 +24558,7 @@
 </file>
 
 <file path=customXml/itemProps1.xml><?xml version="1.0" encoding="utf-8"?>
-<ds:datastoreItem xmlns:ds="http://schemas.openxmlformats.org/officeDocument/2006/customXml" ds:itemID="{CC91E2BC-A10B-418B-961E-3E310D413E82}">
+<ds:datastoreItem xmlns:ds="http://schemas.openxmlformats.org/officeDocument/2006/customXml" ds:itemID="{622C0818-9E07-4480-B075-917454A77331}">
   <ds:schemaRefs>
     <ds:schemaRef ds:uri="http://schemas.openxmlformats.org/officeDocument/2006/bibliography"/>
   </ds:schemaRefs>

</xml_diff>

<commit_message>
Revert "Revert "2018.1 Merge""
This reverts commit 8bace0f20bce34597f5f56431c36e82b6fe89c39.
</commit_message>
<xml_diff>
--- a/docs/wizards/Sage300SDK_CustomizationWizards.docx
+++ b/docs/wizards/Sage300SDK_CustomizationWizards.docx
@@ -17,8 +17,6 @@
       <w:pPr>
         <w:pStyle w:val="SAGESubtitle"/>
       </w:pPr>
-      <w:bookmarkStart w:id="0" w:name="_GoBack"/>
-      <w:bookmarkEnd w:id="0"/>
       <w:r>
         <w:t>Customization</w:t>
       </w:r>
@@ -50,7 +48,10 @@
         </w:sectPr>
       </w:pPr>
       <w:r>
-        <w:t>July 2017</w:t>
+        <w:t>November</w:t>
+      </w:r>
+      <w:r>
+        <w:t xml:space="preserve"> 2017</w:t>
       </w:r>
     </w:p>
     <w:p>
@@ -159,6 +160,8 @@
         <w:lastRenderedPageBreak/>
         <w:t>Contents</w:t>
       </w:r>
+      <w:bookmarkStart w:id="0" w:name="_GoBack"/>
+      <w:bookmarkEnd w:id="0"/>
     </w:p>
     <w:p>
       <w:pPr>
@@ -179,7 +182,7 @@
       <w:r>
         <w:fldChar w:fldCharType="separate"/>
       </w:r>
-      <w:hyperlink w:anchor="_Toc488170480" w:history="1">
+      <w:hyperlink w:anchor="_Toc499290056" w:history="1">
         <w:r>
           <w:rPr>
             <w:rStyle w:val="Hyperlink"/>
@@ -222,7 +225,7 @@
             <w:noProof/>
             <w:webHidden/>
           </w:rPr>
-          <w:instrText xml:space="preserve"> PAGEREF _Toc488170480 \h </w:instrText>
+          <w:instrText xml:space="preserve"> PAGEREF _Toc499290056 \h </w:instrText>
         </w:r>
         <w:r>
           <w:rPr>
@@ -263,7 +266,7 @@
           <w:sz w:val="22"/>
         </w:rPr>
       </w:pPr>
-      <w:hyperlink w:anchor="_Toc488170481" w:history="1">
+      <w:hyperlink w:anchor="_Toc499290057" w:history="1">
         <w:r>
           <w:rPr>
             <w:rStyle w:val="Hyperlink"/>
@@ -306,7 +309,7 @@
             <w:noProof/>
             <w:webHidden/>
           </w:rPr>
-          <w:instrText xml:space="preserve"> PAGEREF _Toc488170481 \h </w:instrText>
+          <w:instrText xml:space="preserve"> PAGEREF _Toc499290057 \h </w:instrText>
         </w:r>
         <w:r>
           <w:rPr>
@@ -344,7 +347,7 @@
           <w:rFonts w:asciiTheme="minorHAnsi" w:eastAsiaTheme="minorEastAsia" w:hAnsiTheme="minorHAnsi"/>
         </w:rPr>
       </w:pPr>
-      <w:hyperlink w:anchor="_Toc488170482" w:history="1">
+      <w:hyperlink w:anchor="_Toc499290058" w:history="1">
         <w:r>
           <w:rPr>
             <w:rStyle w:val="Hyperlink"/>
@@ -379,7 +382,7 @@
           <w:rPr>
             <w:webHidden/>
           </w:rPr>
-          <w:instrText xml:space="preserve"> PAGEREF _Toc488170482 \h </w:instrText>
+          <w:instrText xml:space="preserve"> PAGEREF _Toc499290058 \h </w:instrText>
         </w:r>
         <w:r>
           <w:rPr>
@@ -413,7 +416,7 @@
           <w:rFonts w:asciiTheme="minorHAnsi" w:eastAsiaTheme="minorEastAsia" w:hAnsiTheme="minorHAnsi"/>
         </w:rPr>
       </w:pPr>
-      <w:hyperlink w:anchor="_Toc488170483" w:history="1">
+      <w:hyperlink w:anchor="_Toc499290059" w:history="1">
         <w:r>
           <w:rPr>
             <w:rStyle w:val="Hyperlink"/>
@@ -448,7 +451,7 @@
           <w:rPr>
             <w:webHidden/>
           </w:rPr>
-          <w:instrText xml:space="preserve"> PAGEREF _Toc488170483 \h </w:instrText>
+          <w:instrText xml:space="preserve"> PAGEREF _Toc499290059 \h </w:instrText>
         </w:r>
         <w:r>
           <w:rPr>
@@ -485,7 +488,7 @@
           <w:sz w:val="22"/>
         </w:rPr>
       </w:pPr>
-      <w:hyperlink w:anchor="_Toc488170484" w:history="1">
+      <w:hyperlink w:anchor="_Toc499290060" w:history="1">
         <w:r>
           <w:rPr>
             <w:rStyle w:val="Hyperlink"/>
@@ -528,7 +531,7 @@
             <w:noProof/>
             <w:webHidden/>
           </w:rPr>
-          <w:instrText xml:space="preserve"> PAGEREF _Toc488170484 \h </w:instrText>
+          <w:instrText xml:space="preserve"> PAGEREF _Toc499290060 \h </w:instrText>
         </w:r>
         <w:r>
           <w:rPr>
@@ -566,7 +569,7 @@
           <w:rFonts w:asciiTheme="minorHAnsi" w:eastAsiaTheme="minorEastAsia" w:hAnsiTheme="minorHAnsi"/>
         </w:rPr>
       </w:pPr>
-      <w:hyperlink w:anchor="_Toc488170485" w:history="1">
+      <w:hyperlink w:anchor="_Toc499290061" w:history="1">
         <w:r>
           <w:rPr>
             <w:rStyle w:val="Hyperlink"/>
@@ -601,7 +604,7 @@
           <w:rPr>
             <w:webHidden/>
           </w:rPr>
-          <w:instrText xml:space="preserve"> PAGEREF _Toc488170485 \h </w:instrText>
+          <w:instrText xml:space="preserve"> PAGEREF _Toc499290061 \h </w:instrText>
         </w:r>
         <w:r>
           <w:rPr>
@@ -635,7 +638,7 @@
           <w:rFonts w:asciiTheme="minorHAnsi" w:eastAsiaTheme="minorEastAsia" w:hAnsiTheme="minorHAnsi"/>
         </w:rPr>
       </w:pPr>
-      <w:hyperlink w:anchor="_Toc488170486" w:history="1">
+      <w:hyperlink w:anchor="_Toc499290062" w:history="1">
         <w:r>
           <w:rPr>
             <w:rStyle w:val="Hyperlink"/>
@@ -670,7 +673,7 @@
           <w:rPr>
             <w:webHidden/>
           </w:rPr>
-          <w:instrText xml:space="preserve"> PAGEREF _Toc488170486 \h </w:instrText>
+          <w:instrText xml:space="preserve"> PAGEREF _Toc499290062 \h </w:instrText>
         </w:r>
         <w:r>
           <w:rPr>
@@ -707,7 +710,7 @@
           <w:sz w:val="22"/>
         </w:rPr>
       </w:pPr>
-      <w:hyperlink w:anchor="_Toc488170487" w:history="1">
+      <w:hyperlink w:anchor="_Toc499290063" w:history="1">
         <w:r>
           <w:rPr>
             <w:rStyle w:val="Hyperlink"/>
@@ -750,7 +753,7 @@
             <w:noProof/>
             <w:webHidden/>
           </w:rPr>
-          <w:instrText xml:space="preserve"> PAGEREF _Toc488170487 \h </w:instrText>
+          <w:instrText xml:space="preserve"> PAGEREF _Toc499290063 \h </w:instrText>
         </w:r>
         <w:r>
           <w:rPr>
@@ -788,7 +791,7 @@
           <w:rFonts w:asciiTheme="minorHAnsi" w:eastAsiaTheme="minorEastAsia" w:hAnsiTheme="minorHAnsi"/>
         </w:rPr>
       </w:pPr>
-      <w:hyperlink w:anchor="_Toc488170488" w:history="1">
+      <w:hyperlink w:anchor="_Toc499290064" w:history="1">
         <w:r>
           <w:rPr>
             <w:rStyle w:val="Hyperlink"/>
@@ -823,7 +826,7 @@
           <w:rPr>
             <w:webHidden/>
           </w:rPr>
-          <w:instrText xml:space="preserve"> PAGEREF _Toc488170488 \h </w:instrText>
+          <w:instrText xml:space="preserve"> PAGEREF _Toc499290064 \h </w:instrText>
         </w:r>
         <w:r>
           <w:rPr>
@@ -857,7 +860,7 @@
           <w:rFonts w:asciiTheme="minorHAnsi" w:eastAsiaTheme="minorEastAsia" w:hAnsiTheme="minorHAnsi"/>
         </w:rPr>
       </w:pPr>
-      <w:hyperlink w:anchor="_Toc488170489" w:history="1">
+      <w:hyperlink w:anchor="_Toc499290065" w:history="1">
         <w:r>
           <w:rPr>
             <w:rStyle w:val="Hyperlink"/>
@@ -892,7 +895,7 @@
           <w:rPr>
             <w:webHidden/>
           </w:rPr>
-          <w:instrText xml:space="preserve"> PAGEREF _Toc488170489 \h </w:instrText>
+          <w:instrText xml:space="preserve"> PAGEREF _Toc499290065 \h </w:instrText>
         </w:r>
         <w:r>
           <w:rPr>
@@ -926,7 +929,7 @@
           <w:rFonts w:asciiTheme="minorHAnsi" w:eastAsiaTheme="minorEastAsia" w:hAnsiTheme="minorHAnsi"/>
         </w:rPr>
       </w:pPr>
-      <w:hyperlink w:anchor="_Toc488170490" w:history="1">
+      <w:hyperlink w:anchor="_Toc499290066" w:history="1">
         <w:r>
           <w:rPr>
             <w:rStyle w:val="Hyperlink"/>
@@ -961,7 +964,7 @@
           <w:rPr>
             <w:webHidden/>
           </w:rPr>
-          <w:instrText xml:space="preserve"> PAGEREF _Toc488170490 \h </w:instrText>
+          <w:instrText xml:space="preserve"> PAGEREF _Toc499290066 \h </w:instrText>
         </w:r>
         <w:r>
           <w:rPr>
@@ -995,7 +998,7 @@
           <w:rFonts w:asciiTheme="minorHAnsi" w:eastAsiaTheme="minorEastAsia" w:hAnsiTheme="minorHAnsi"/>
         </w:rPr>
       </w:pPr>
-      <w:hyperlink w:anchor="_Toc488170491" w:history="1">
+      <w:hyperlink w:anchor="_Toc499290067" w:history="1">
         <w:r>
           <w:rPr>
             <w:rStyle w:val="Hyperlink"/>
@@ -1030,7 +1033,7 @@
           <w:rPr>
             <w:webHidden/>
           </w:rPr>
-          <w:instrText xml:space="preserve"> PAGEREF _Toc488170491 \h </w:instrText>
+          <w:instrText xml:space="preserve"> PAGEREF _Toc499290067 \h </w:instrText>
         </w:r>
         <w:r>
           <w:rPr>
@@ -1064,7 +1067,7 @@
           <w:rFonts w:asciiTheme="minorHAnsi" w:eastAsiaTheme="minorEastAsia" w:hAnsiTheme="minorHAnsi"/>
         </w:rPr>
       </w:pPr>
-      <w:hyperlink w:anchor="_Toc488170492" w:history="1">
+      <w:hyperlink w:anchor="_Toc499290068" w:history="1">
         <w:r>
           <w:rPr>
             <w:rStyle w:val="Hyperlink"/>
@@ -1099,7 +1102,7 @@
           <w:rPr>
             <w:webHidden/>
           </w:rPr>
-          <w:instrText xml:space="preserve"> PAGEREF _Toc488170492 \h </w:instrText>
+          <w:instrText xml:space="preserve"> PAGEREF _Toc499290068 \h </w:instrText>
         </w:r>
         <w:r>
           <w:rPr>
@@ -1133,7 +1136,7 @@
           <w:rFonts w:asciiTheme="minorHAnsi" w:eastAsiaTheme="minorEastAsia" w:hAnsiTheme="minorHAnsi"/>
         </w:rPr>
       </w:pPr>
-      <w:hyperlink w:anchor="_Toc488170493" w:history="1">
+      <w:hyperlink w:anchor="_Toc499290069" w:history="1">
         <w:r>
           <w:rPr>
             <w:rStyle w:val="Hyperlink"/>
@@ -1168,7 +1171,7 @@
           <w:rPr>
             <w:webHidden/>
           </w:rPr>
-          <w:instrText xml:space="preserve"> PAGEREF _Toc488170493 \h </w:instrText>
+          <w:instrText xml:space="preserve"> PAGEREF _Toc499290069 \h </w:instrText>
         </w:r>
         <w:r>
           <w:rPr>
@@ -1202,7 +1205,7 @@
           <w:rFonts w:asciiTheme="minorHAnsi" w:eastAsiaTheme="minorEastAsia" w:hAnsiTheme="minorHAnsi"/>
         </w:rPr>
       </w:pPr>
-      <w:hyperlink w:anchor="_Toc488170494" w:history="1">
+      <w:hyperlink w:anchor="_Toc499290070" w:history="1">
         <w:r>
           <w:rPr>
             <w:rStyle w:val="Hyperlink"/>
@@ -1237,7 +1240,7 @@
           <w:rPr>
             <w:webHidden/>
           </w:rPr>
-          <w:instrText xml:space="preserve"> PAGEREF _Toc488170494 \h </w:instrText>
+          <w:instrText xml:space="preserve"> PAGEREF _Toc499290070 \h </w:instrText>
         </w:r>
         <w:r>
           <w:rPr>
@@ -1271,7 +1274,7 @@
           <w:rFonts w:asciiTheme="minorHAnsi" w:eastAsiaTheme="minorEastAsia" w:hAnsiTheme="minorHAnsi"/>
         </w:rPr>
       </w:pPr>
-      <w:hyperlink w:anchor="_Toc488170495" w:history="1">
+      <w:hyperlink w:anchor="_Toc499290071" w:history="1">
         <w:r>
           <w:rPr>
             <w:rStyle w:val="Hyperlink"/>
@@ -1306,7 +1309,7 @@
           <w:rPr>
             <w:webHidden/>
           </w:rPr>
-          <w:instrText xml:space="preserve"> PAGEREF _Toc488170495 \h </w:instrText>
+          <w:instrText xml:space="preserve"> PAGEREF _Toc499290071 \h </w:instrText>
         </w:r>
         <w:r>
           <w:rPr>
@@ -1363,7 +1366,7 @@
       <w:bookmarkStart w:id="2" w:name="_Ref440891000"/>
       <w:bookmarkStart w:id="3" w:name="_Ref440892129"/>
       <w:bookmarkStart w:id="4" w:name="_Ref440892615"/>
-      <w:bookmarkStart w:id="5" w:name="_Toc488170480"/>
+      <w:bookmarkStart w:id="5" w:name="_Toc499290056"/>
       <w:r>
         <w:lastRenderedPageBreak/>
         <w:t>Overview</w:t>
@@ -1616,7 +1619,7 @@
         <w:pStyle w:val="SAGEHeading1"/>
         <w:framePr w:wrap="around"/>
       </w:pPr>
-      <w:bookmarkStart w:id="6" w:name="_Toc488170481"/>
+      <w:bookmarkStart w:id="6" w:name="_Toc499290057"/>
       <w:r>
         <w:lastRenderedPageBreak/>
         <w:t>Customization Wizards</w:t>
@@ -1650,7 +1653,13 @@
         <w:pStyle w:val="SAGEBullet1"/>
       </w:pPr>
       <w:r>
-        <w:t>The developer was forced to go into Visual Studio and created a solution even though an MVC project was not required if the customization was only going to be intercepting Sage control event and/or adding controls to a screen</w:t>
+        <w:t>The developer was forced to go into Visual Studio and create a solution even though an MVC project was not required if the customization was only going to be intercepting Sage control event</w:t>
+      </w:r>
+      <w:r>
+        <w:t>s</w:t>
+      </w:r>
+      <w:r>
+        <w:t xml:space="preserve"> and/or adding controls to a screen</w:t>
       </w:r>
     </w:p>
     <w:p>
@@ -1790,7 +1799,7 @@
       <w:pPr>
         <w:pStyle w:val="SAGEHeading2"/>
       </w:pPr>
-      <w:bookmarkStart w:id="7" w:name="_Toc488170482"/>
+      <w:bookmarkStart w:id="7" w:name="_Toc499290058"/>
       <w:r>
         <w:lastRenderedPageBreak/>
         <w:t>Customization Wizard - Standalone</w:t>
@@ -1849,7 +1858,7 @@
       <w:pPr>
         <w:pStyle w:val="SAGEHeading2"/>
       </w:pPr>
-      <w:bookmarkStart w:id="8" w:name="_Toc488170483"/>
+      <w:bookmarkStart w:id="8" w:name="_Toc499290059"/>
       <w:r>
         <w:t>Customization Wizard – Plug-in</w:t>
       </w:r>
@@ -1911,7 +1920,7 @@
         <w:pStyle w:val="SAGEHeading1"/>
         <w:framePr w:wrap="around"/>
       </w:pPr>
-      <w:bookmarkStart w:id="9" w:name="_Toc488170484"/>
+      <w:bookmarkStart w:id="9" w:name="_Toc499290060"/>
       <w:r>
         <w:lastRenderedPageBreak/>
         <w:t>D</w:t>
@@ -2180,7 +2189,7 @@
       <w:pPr>
         <w:pStyle w:val="SAGEHeading2"/>
       </w:pPr>
-      <w:bookmarkStart w:id="10" w:name="_Toc488170485"/>
+      <w:bookmarkStart w:id="10" w:name="_Toc499290061"/>
       <w:r>
         <w:t>Install Sage 300</w:t>
       </w:r>
@@ -2477,7 +2486,7 @@
       <w:pPr>
         <w:pStyle w:val="SAGEHeading2"/>
       </w:pPr>
-      <w:bookmarkStart w:id="11" w:name="_Toc488170486"/>
+      <w:bookmarkStart w:id="11" w:name="_Toc499290062"/>
       <w:r>
         <w:t xml:space="preserve">Install </w:t>
       </w:r>
@@ -2527,7 +2536,7 @@
         <w:rPr>
           <w:color w:val="00B0F0"/>
         </w:rPr>
-        <w:t>Sage300CustomProject</w:t>
+        <w:t>Sage300UICustomizationSolution</w:t>
       </w:r>
       <w:r>
         <w:rPr>
@@ -2548,7 +2557,13 @@
         <w:t>to</w:t>
       </w:r>
       <w:r>
-        <w:t xml:space="preserve"> Visual Studio and is compatible with Visual Studio Versions 2013 and 2015</w:t>
+        <w:t xml:space="preserve"> Visual Studio and is compatible with Visual Studio </w:t>
+      </w:r>
+      <w:r>
+        <w:t>v</w:t>
+      </w:r>
+      <w:r>
+        <w:t>ersions 2013 and 2015</w:t>
       </w:r>
       <w:r>
         <w:t>.</w:t>
@@ -2594,7 +2609,13 @@
         <w:t>-</w:t>
       </w:r>
       <w:r>
-        <w:t>in is already installed, it must be uninstalled first and this is accomplished in Visual Studio by selecting Tools/Extensions and Updates, locating the plug</w:t>
+        <w:t>in is already installed, it must be uninstalled first</w:t>
+      </w:r>
+      <w:r>
+        <w:t>. T</w:t>
+      </w:r>
+      <w:r>
+        <w:t>his is accomplished in Visual Studio by selecting Tools/Extensions and Updates, locating the plug</w:t>
       </w:r>
       <w:r>
         <w:t>-</w:t>
@@ -2636,27 +2657,27 @@
         <w:pStyle w:val="SAGEHeading1"/>
         <w:framePr w:wrap="around"/>
       </w:pPr>
-      <w:bookmarkStart w:id="12" w:name="_Toc488170487"/>
-      <w:bookmarkStart w:id="13" w:name="_Hlk488153178"/>
+      <w:bookmarkStart w:id="12" w:name="_Hlk488153178"/>
+      <w:bookmarkStart w:id="13" w:name="_Toc499290063"/>
       <w:r>
         <w:lastRenderedPageBreak/>
         <w:t>Creating the Customization</w:t>
       </w:r>
-      <w:bookmarkEnd w:id="12"/>
+      <w:bookmarkEnd w:id="13"/>
     </w:p>
     <w:p>
       <w:pPr>
         <w:pStyle w:val="SAGEHeading2"/>
       </w:pPr>
-      <w:bookmarkStart w:id="14" w:name="_Toc488170488"/>
-      <w:bookmarkStart w:id="15" w:name="_Toc465759139"/>
+      <w:bookmarkStart w:id="14" w:name="_Toc465759139"/>
+      <w:bookmarkStart w:id="15" w:name="_Toc499290064"/>
       <w:r>
         <w:t>Standalone Customization Wiza</w:t>
       </w:r>
       <w:r>
         <w:t>rd</w:t>
       </w:r>
-      <w:bookmarkEnd w:id="14"/>
+      <w:bookmarkEnd w:id="15"/>
     </w:p>
     <w:p>
       <w:pPr>
@@ -2713,7 +2734,37 @@
         <w:rPr>
           <w:b w:val="0"/>
         </w:rPr>
-        <w:t>Locate the standalone customization wizard (located in the SDK’s bin folder (bin\Sage.CA.SBS.ERP.Sage300.CustomizationWizard.exe</w:t>
+        <w:t>Locate the standalone customization wizard (located in the SDK’s bin</w:t>
+      </w:r>
+      <w:r>
+        <w:rPr>
+          <w:b w:val="0"/>
+        </w:rPr>
+        <w:t>\wizards</w:t>
+      </w:r>
+      <w:r>
+        <w:rPr>
+          <w:b w:val="0"/>
+        </w:rPr>
+        <w:t xml:space="preserve"> folder (bin\</w:t>
+      </w:r>
+      <w:r>
+        <w:rPr>
+          <w:b w:val="0"/>
+        </w:rPr>
+        <w:t>wizards\</w:t>
+      </w:r>
+      <w:r>
+        <w:rPr>
+          <w:b w:val="0"/>
+        </w:rPr>
+        <w:t>Sage.CA.SBS.ERP.Sage300.CustomizationWizard</w:t>
+      </w:r>
+      <w:r>
+        <w:rPr>
+          <w:b w:val="0"/>
+        </w:rPr>
+        <w:t>.exe</w:t>
       </w:r>
       <w:r>
         <w:rPr>
@@ -2726,7 +2777,7 @@
       <w:pPr>
         <w:pStyle w:val="SAGEHeading3"/>
       </w:pPr>
-      <w:bookmarkStart w:id="16" w:name="_Toc488170489"/>
+      <w:bookmarkStart w:id="16" w:name="_Toc499290065"/>
       <w:r>
         <w:t>Step 1 – Add/Edit a Customization</w:t>
       </w:r>
@@ -2919,7 +2970,7 @@
       <w:pPr>
         <w:pStyle w:val="SAGEHeading3"/>
       </w:pPr>
-      <w:bookmarkStart w:id="17" w:name="_Toc488170490"/>
+      <w:bookmarkStart w:id="17" w:name="_Toc499290066"/>
       <w:r>
         <w:t>Step 2 – Add/Edit Screens</w:t>
       </w:r>
@@ -3221,7 +3272,7 @@
       <w:pPr>
         <w:pStyle w:val="SAGEHeading3"/>
       </w:pPr>
-      <w:bookmarkStart w:id="18" w:name="_Toc488170491"/>
+      <w:bookmarkStart w:id="18" w:name="_Toc499290067"/>
       <w:r>
         <w:t>Step 3 – Add/Edit Controls</w:t>
       </w:r>
@@ -3498,7 +3549,7 @@
       <w:pPr>
         <w:pStyle w:val="SAGEHeading3"/>
       </w:pPr>
-      <w:bookmarkStart w:id="19" w:name="_Toc488170492"/>
+      <w:bookmarkStart w:id="19" w:name="_Toc499290068"/>
       <w:r>
         <w:t>Step 4 – Generate Customization Files</w:t>
       </w:r>
@@ -3853,14 +3904,14 @@
       <w:pPr>
         <w:pStyle w:val="SAGEHeading2"/>
       </w:pPr>
-      <w:bookmarkStart w:id="20" w:name="_Toc488170493"/>
+      <w:bookmarkStart w:id="20" w:name="_Toc499290069"/>
       <w:r>
         <w:rPr>
           <w:szCs w:val="30"/>
         </w:rPr>
         <w:t>Plug-in Customization Wizard</w:t>
       </w:r>
-      <w:bookmarkEnd w:id="15"/>
+      <w:bookmarkEnd w:id="14"/>
       <w:r>
         <w:rPr>
           <w:szCs w:val="30"/>
@@ -3911,7 +3962,7 @@
       <w:pPr>
         <w:pStyle w:val="SAGEHeading3"/>
       </w:pPr>
-      <w:bookmarkStart w:id="21" w:name="_Toc488170494"/>
+      <w:bookmarkStart w:id="21" w:name="_Toc499290070"/>
       <w:r>
         <w:t>Step 1 – Create a New Project</w:t>
       </w:r>
@@ -4039,7 +4090,7 @@
       <w:pPr>
         <w:pStyle w:val="SAGEHeading3"/>
       </w:pPr>
-      <w:bookmarkStart w:id="22" w:name="_Toc488170495"/>
+      <w:bookmarkStart w:id="22" w:name="_Toc499290071"/>
       <w:r>
         <w:t>Step 2 – Generate a Customization Solution</w:t>
       </w:r>
@@ -4284,7 +4335,7 @@
       <w:r>
         <w:t xml:space="preserve"> </w:t>
       </w:r>
-      <w:bookmarkEnd w:id="13"/>
+      <w:bookmarkEnd w:id="12"/>
     </w:p>
     <w:sectPr>
       <w:pgSz w:w="12242" w:h="15842" w:code="1"/>
@@ -4728,7 +4779,7 @@
                 <w:rPr>
                   <w:noProof/>
                 </w:rPr>
-                <w:t>8</w:t>
+                <w:t>3</w:t>
               </w:r>
               <w:r>
                 <w:rPr>
@@ -4947,7 +4998,7 @@
         <v:path o:extrusionok="f" gradientshapeok="t" o:connecttype="rect"/>
         <o:lock v:ext="edit" aspectratio="t"/>
       </v:shapetype>
-      <v:shape id="_x0000_i1027" type="#_x0000_t75" style="width:20.25pt;height:20.25pt" o:bullet="t">
+      <v:shape id="_x0000_i1029" type="#_x0000_t75" style="width:20.25pt;height:20.25pt" o:bullet="t">
         <v:imagedata r:id="rId1" o:title="clip_image001"/>
       </v:shape>
     </w:pict>
@@ -24507,7 +24558,7 @@
 </file>
 
 <file path=customXml/itemProps1.xml><?xml version="1.0" encoding="utf-8"?>
-<ds:datastoreItem xmlns:ds="http://schemas.openxmlformats.org/officeDocument/2006/customXml" ds:itemID="{CC91E2BC-A10B-418B-961E-3E310D413E82}">
+<ds:datastoreItem xmlns:ds="http://schemas.openxmlformats.org/officeDocument/2006/customXml" ds:itemID="{622C0818-9E07-4480-B075-917454A77331}">
   <ds:schemaRefs>
     <ds:schemaRef ds:uri="http://schemas.openxmlformats.org/officeDocument/2006/bibliography"/>
   </ds:schemaRefs>

</xml_diff>

<commit_message>
Updated documentation for Customization Wizards (Plugin and Standalone)
</commit_message>
<xml_diff>
--- a/docs/wizards/Sage300SDK_CustomizationWizards.docx
+++ b/docs/wizards/Sage300SDK_CustomizationWizards.docx
@@ -53,6 +53,8 @@
       <w:r>
         <w:t xml:space="preserve"> 2019</w:t>
       </w:r>
+      <w:bookmarkStart w:id="0" w:name="_GoBack"/>
+      <w:bookmarkEnd w:id="0"/>
     </w:p>
     <w:p>
       <w:pPr>
@@ -1331,20 +1333,20 @@
         <w:pStyle w:val="SAGEHeading1"/>
         <w:framePr w:wrap="around"/>
       </w:pPr>
-      <w:bookmarkStart w:id="0" w:name="_Toc440376140"/>
-      <w:bookmarkStart w:id="1" w:name="_Ref440891000"/>
-      <w:bookmarkStart w:id="2" w:name="_Ref440892129"/>
-      <w:bookmarkStart w:id="3" w:name="_Ref440892615"/>
-      <w:bookmarkStart w:id="4" w:name="_Toc531874966"/>
+      <w:bookmarkStart w:id="1" w:name="_Toc440376140"/>
+      <w:bookmarkStart w:id="2" w:name="_Ref440891000"/>
+      <w:bookmarkStart w:id="3" w:name="_Ref440892129"/>
+      <w:bookmarkStart w:id="4" w:name="_Ref440892615"/>
+      <w:bookmarkStart w:id="5" w:name="_Toc531874966"/>
       <w:r>
         <w:lastRenderedPageBreak/>
         <w:t>Overview</w:t>
       </w:r>
-      <w:bookmarkEnd w:id="0"/>
       <w:bookmarkEnd w:id="1"/>
       <w:bookmarkEnd w:id="2"/>
       <w:bookmarkEnd w:id="3"/>
       <w:bookmarkEnd w:id="4"/>
+      <w:bookmarkEnd w:id="5"/>
       <w:r>
         <w:fldChar w:fldCharType="begin"/>
       </w:r>
@@ -1588,12 +1590,12 @@
         <w:pStyle w:val="SAGEHeading1"/>
         <w:framePr w:wrap="around"/>
       </w:pPr>
-      <w:bookmarkStart w:id="5" w:name="_Toc531874967"/>
+      <w:bookmarkStart w:id="6" w:name="_Toc531874967"/>
       <w:r>
         <w:lastRenderedPageBreak/>
         <w:t>Customization Wizards</w:t>
       </w:r>
-      <w:bookmarkEnd w:id="5"/>
+      <w:bookmarkEnd w:id="6"/>
     </w:p>
     <w:p>
       <w:pPr>
@@ -1768,12 +1770,12 @@
       <w:pPr>
         <w:pStyle w:val="SAGEHeading2"/>
       </w:pPr>
-      <w:bookmarkStart w:id="6" w:name="_Toc531874968"/>
+      <w:bookmarkStart w:id="7" w:name="_Toc531874968"/>
       <w:r>
         <w:lastRenderedPageBreak/>
         <w:t>Customization Wizard - Standalone</w:t>
       </w:r>
-      <w:bookmarkEnd w:id="6"/>
+      <w:bookmarkEnd w:id="7"/>
     </w:p>
     <w:p>
       <w:pPr>
@@ -1833,11 +1835,11 @@
       <w:pPr>
         <w:pStyle w:val="SAGEHeading2"/>
       </w:pPr>
-      <w:bookmarkStart w:id="7" w:name="_Toc531874969"/>
+      <w:bookmarkStart w:id="8" w:name="_Toc531874969"/>
       <w:r>
         <w:t>Customization Wizard – Plug-in</w:t>
       </w:r>
-      <w:bookmarkEnd w:id="7"/>
+      <w:bookmarkEnd w:id="8"/>
     </w:p>
     <w:p>
       <w:pPr>
@@ -1848,9 +1850,9 @@
           <w:noProof/>
         </w:rPr>
         <w:drawing>
-          <wp:inline distT="0" distB="0" distL="0" distR="0" wp14:anchorId="352D0813" wp14:editId="60A499CB">
-            <wp:extent cx="5266690" cy="3380355"/>
-            <wp:effectExtent l="0" t="0" r="0" b="0"/>
+          <wp:inline distT="0" distB="0" distL="0" distR="0" wp14:anchorId="352D0813" wp14:editId="5C56C7A2">
+            <wp:extent cx="5280153" cy="3388995"/>
+            <wp:effectExtent l="0" t="0" r="0" b="1905"/>
             <wp:docPr id="9" name="Picture 9"/>
             <wp:cNvGraphicFramePr>
               <a:graphicFrameLocks xmlns:a="http://schemas.openxmlformats.org/drawingml/2006/main" noChangeAspect="1"/>
@@ -1877,7 +1879,7 @@
                   <pic:spPr>
                     <a:xfrm>
                       <a:off x="0" y="0"/>
-                      <a:ext cx="5280417" cy="3389166"/>
+                      <a:ext cx="5280673" cy="3389329"/>
                     </a:xfrm>
                     <a:prstGeom prst="rect">
                       <a:avLst/>
@@ -1889,8 +1891,6 @@
           </wp:inline>
         </w:drawing>
       </w:r>
-      <w:bookmarkStart w:id="8" w:name="_GoBack"/>
-      <w:bookmarkEnd w:id="8"/>
     </w:p>
     <w:p>
       <w:pPr>
@@ -3847,13 +3847,32 @@
     </w:p>
     <w:p>
       <w:pPr>
-        <w:pStyle w:val="SAGEHeading2"/>
+        <w:spacing w:after="200" w:line="0" w:lineRule="auto"/>
+        <w:rPr>
+          <w:b/>
+          <w:color w:val="2E3456"/>
+          <w:sz w:val="30"/>
+          <w:szCs w:val="30"/>
+          <w:lang w:val="en-US"/>
+        </w:rPr>
       </w:pPr>
       <w:bookmarkStart w:id="20" w:name="_Toc531874979"/>
       <w:r>
         <w:rPr>
           <w:szCs w:val="30"/>
         </w:rPr>
+        <w:br w:type="page"/>
+      </w:r>
+    </w:p>
+    <w:p>
+      <w:pPr>
+        <w:pStyle w:val="SAGEHeading2"/>
+      </w:pPr>
+      <w:r>
+        <w:rPr>
+          <w:szCs w:val="30"/>
+        </w:rPr>
+        <w:lastRenderedPageBreak/>
         <w:t>Plug-in Customization Wizard</w:t>
       </w:r>
       <w:bookmarkEnd w:id="15"/>
@@ -3882,7 +3901,6 @@
         <w:rPr>
           <w:b w:val="0"/>
         </w:rPr>
-        <w:lastRenderedPageBreak/>
         <w:t>Cr</w:t>
       </w:r>
       <w:r>
@@ -4054,10 +4072,25 @@
     </w:p>
     <w:p>
       <w:pPr>
+        <w:spacing w:after="200" w:line="0" w:lineRule="auto"/>
+        <w:rPr>
+          <w:b/>
+          <w:color w:val="2E3456"/>
+          <w:sz w:val="26"/>
+          <w:lang w:val="en-US"/>
+        </w:rPr>
+      </w:pPr>
+      <w:bookmarkStart w:id="22" w:name="_Toc531874981"/>
+      <w:r>
+        <w:br w:type="page"/>
+      </w:r>
+    </w:p>
+    <w:p>
+      <w:pPr>
         <w:pStyle w:val="SAGEHeading3"/>
       </w:pPr>
-      <w:bookmarkStart w:id="22" w:name="_Toc531874981"/>
-      <w:r>
+      <w:r>
+        <w:lastRenderedPageBreak/>
         <w:t>Step 2 – Generate a Customization Solution</w:t>
       </w:r>
       <w:bookmarkEnd w:id="22"/>
@@ -4075,11 +4108,10 @@
         <w:rPr>
           <w:noProof/>
         </w:rPr>
-        <w:lastRenderedPageBreak/>
         <w:drawing>
-          <wp:inline distT="0" distB="0" distL="0" distR="0" wp14:anchorId="287F7044" wp14:editId="1743F2EB">
-            <wp:extent cx="5540991" cy="3556412"/>
-            <wp:effectExtent l="0" t="0" r="3175" b="6350"/>
+          <wp:inline distT="0" distB="0" distL="0" distR="0" wp14:anchorId="287F7044" wp14:editId="190358B4">
+            <wp:extent cx="5564481" cy="3571488"/>
+            <wp:effectExtent l="0" t="0" r="0" b="0"/>
             <wp:docPr id="12" name="Picture 12"/>
             <wp:cNvGraphicFramePr>
               <a:graphicFrameLocks xmlns:a="http://schemas.openxmlformats.org/drawingml/2006/main" noChangeAspect="1"/>
@@ -4106,7 +4138,7 @@
                   <pic:spPr>
                     <a:xfrm>
                       <a:off x="0" y="0"/>
-                      <a:ext cx="5564481" cy="3571489"/>
+                      <a:ext cx="5564481" cy="3571488"/>
                     </a:xfrm>
                     <a:prstGeom prst="rect">
                       <a:avLst/>
@@ -4166,7 +4198,28 @@
         <w:pStyle w:val="SAGENumberedList"/>
       </w:pPr>
       <w:r>
-        <w:t>The rest of the fields will populate according to the contents of the file:</w:t>
+        <w:t>The rest of the fields will populate according to the contents of the file</w:t>
+      </w:r>
+      <w:r>
+        <w:t>.</w:t>
+      </w:r>
+    </w:p>
+    <w:p>
+      <w:pPr>
+        <w:pStyle w:val="SAGENumberedList"/>
+      </w:pPr>
+      <w:r>
+        <w:t xml:space="preserve">Click </w:t>
+      </w:r>
+      <w:r>
+        <w:rPr>
+          <w:b/>
+          <w:bCs/>
+        </w:rPr>
+        <w:t>Next</w:t>
+      </w:r>
+      <w:r>
+        <w:t xml:space="preserve"> to proceed.</w:t>
       </w:r>
     </w:p>
     <w:p>
@@ -4178,13 +4231,95 @@
         </w:numPr>
         <w:ind w:left="340"/>
       </w:pPr>
+    </w:p>
+    <w:p>
+      <w:pPr>
+        <w:pStyle w:val="SAGENumberedList"/>
+        <w:numPr>
+          <w:ilvl w:val="0"/>
+          <w:numId w:val="0"/>
+        </w:numPr>
+        <w:ind w:left="340"/>
+      </w:pPr>
+    </w:p>
+    <w:p>
+      <w:pPr>
+        <w:pStyle w:val="SAGENumberedList"/>
+        <w:numPr>
+          <w:ilvl w:val="0"/>
+          <w:numId w:val="0"/>
+        </w:numPr>
+        <w:ind w:left="340"/>
+      </w:pPr>
+    </w:p>
+    <w:p>
+      <w:pPr>
+        <w:pStyle w:val="SAGENumberedList"/>
+        <w:numPr>
+          <w:ilvl w:val="0"/>
+          <w:numId w:val="0"/>
+        </w:numPr>
+        <w:ind w:left="340"/>
+      </w:pPr>
+    </w:p>
+    <w:p>
+      <w:pPr>
+        <w:spacing w:after="200" w:line="0" w:lineRule="auto"/>
+        <w:rPr>
+          <w:b/>
+          <w:color w:val="2E3456"/>
+          <w:sz w:val="26"/>
+          <w:lang w:val="en-US"/>
+        </w:rPr>
+      </w:pPr>
+      <w:r>
+        <w:br w:type="page"/>
+      </w:r>
+    </w:p>
+    <w:p>
+      <w:pPr>
+        <w:pStyle w:val="SAGEHeading3"/>
+      </w:pPr>
+      <w:r>
+        <w:lastRenderedPageBreak/>
+        <w:t xml:space="preserve">Step </w:t>
+      </w:r>
+      <w:r>
+        <w:t>3</w:t>
+      </w:r>
+      <w:r>
+        <w:t xml:space="preserve"> – </w:t>
+      </w:r>
+      <w:r>
+        <w:t>Kendo UI Information</w:t>
+      </w:r>
+    </w:p>
+    <w:p>
+      <w:pPr>
+        <w:pStyle w:val="SAGENumberedList"/>
+        <w:numPr>
+          <w:ilvl w:val="0"/>
+          <w:numId w:val="0"/>
+        </w:numPr>
+        <w:ind w:left="340"/>
+      </w:pPr>
+    </w:p>
+    <w:p>
+      <w:pPr>
+        <w:pStyle w:val="SAGENumberedList"/>
+        <w:numPr>
+          <w:ilvl w:val="0"/>
+          <w:numId w:val="0"/>
+        </w:numPr>
+        <w:ind w:left="340"/>
+      </w:pPr>
       <w:r>
         <w:rPr>
           <w:noProof/>
         </w:rPr>
         <w:drawing>
-          <wp:inline distT="0" distB="0" distL="0" distR="0" wp14:anchorId="4CB5FAF5" wp14:editId="74167C94">
-            <wp:extent cx="5500047" cy="3530133"/>
+          <wp:inline distT="0" distB="0" distL="0" distR="0" wp14:anchorId="4CB5FAF5" wp14:editId="4EF9853B">
+            <wp:extent cx="5614184" cy="3603390"/>
             <wp:effectExtent l="0" t="0" r="5715" b="0"/>
             <wp:docPr id="14" name="Picture 14"/>
             <wp:cNvGraphicFramePr>
@@ -4212,7 +4347,7 @@
                   <pic:spPr>
                     <a:xfrm>
                       <a:off x="0" y="0"/>
-                      <a:ext cx="5517260" cy="3541181"/>
+                      <a:ext cx="5614184" cy="3603390"/>
                     </a:xfrm>
                     <a:prstGeom prst="rect">
                       <a:avLst/>
@@ -4227,10 +4362,100 @@
     </w:p>
     <w:p>
       <w:pPr>
+        <w:pStyle w:val="SAGEBodyText"/>
+        <w:ind w:left="144" w:firstLine="144"/>
+      </w:pPr>
+      <w:r>
+        <w:t>The following information is required by the wizard:</w:t>
+      </w:r>
+    </w:p>
+    <w:p>
+      <w:pPr>
+        <w:pStyle w:val="SAGEBullet1"/>
+        <w:numPr>
+          <w:ilvl w:val="2"/>
+          <w:numId w:val="3"/>
+        </w:numPr>
+        <w:rPr>
+          <w:rStyle w:val="SAGETextBoldListItem"/>
+        </w:rPr>
+      </w:pPr>
+      <w:r>
+        <w:rPr>
+          <w:rStyle w:val="SAGETextBoldListItem"/>
+        </w:rPr>
+        <w:t>Purchased Kendo Commercial License</w:t>
+      </w:r>
+    </w:p>
+    <w:p>
+      <w:pPr>
+        <w:pStyle w:val="SAGEIndentedText"/>
+        <w:ind w:left="1008"/>
+      </w:pPr>
+      <w:r>
+        <w:t>This checkbox must be selected or the Solution Wizard will not proceed. This is the acknowledgment that the user/consumer has purchased a Kendo License since Sage does not distribute the Kendo files for development purposes.</w:t>
+      </w:r>
+    </w:p>
+    <w:p>
+      <w:pPr>
+        <w:pStyle w:val="SAGEBullet1"/>
+        <w:numPr>
+          <w:ilvl w:val="2"/>
+          <w:numId w:val="3"/>
+        </w:numPr>
+        <w:rPr>
+          <w:rStyle w:val="SAGETextBoldListItem"/>
+        </w:rPr>
+      </w:pPr>
+      <w:r>
+        <w:rPr>
+          <w:rStyle w:val="SAGETextBoldListItem"/>
+        </w:rPr>
+        <w:t>Kendo Folder</w:t>
+      </w:r>
+    </w:p>
+    <w:p>
+      <w:pPr>
+        <w:pStyle w:val="SAGEIndentedText"/>
+        <w:ind w:left="1008" w:firstLine="12"/>
+      </w:pPr>
+      <w:r>
+        <w:t>Defaults to the location of the Sage 300 Web installation in order to consume that version of the Kendo file. An alternate folder may be entered, but the Kendo folder must have the version specified as being compatible with Sage 300c Web Screens</w:t>
+      </w:r>
+    </w:p>
+    <w:p>
+      <w:pPr>
         <w:pStyle w:val="SAGENumberedList"/>
-      </w:pPr>
-      <w:r>
-        <w:lastRenderedPageBreak/>
+        <w:numPr>
+          <w:ilvl w:val="0"/>
+          <w:numId w:val="39"/>
+        </w:numPr>
+      </w:pPr>
+      <w:r>
+        <w:t xml:space="preserve">Click </w:t>
+      </w:r>
+      <w:r>
+        <w:rPr>
+          <w:rStyle w:val="SAGETextUI"/>
+        </w:rPr>
+        <w:t>Back</w:t>
+      </w:r>
+      <w:r>
+        <w:t xml:space="preserve"> to return to the previous step</w:t>
+      </w:r>
+      <w:r>
+        <w:t>.</w:t>
+      </w:r>
+    </w:p>
+    <w:p>
+      <w:pPr>
+        <w:pStyle w:val="SAGENumberedList"/>
+        <w:numPr>
+          <w:ilvl w:val="0"/>
+          <w:numId w:val="39"/>
+        </w:numPr>
+      </w:pPr>
+      <w:r>
         <w:t>C</w:t>
       </w:r>
       <w:r>
@@ -4239,16 +4464,21 @@
       <w:r>
         <w:rPr>
           <w:b/>
+          <w:bCs/>
         </w:rPr>
         <w:t>Generate</w:t>
       </w:r>
       <w:r>
-        <w:t xml:space="preserve"> to create the solution.</w:t>
+        <w:t xml:space="preserve"> to proceed.</w:t>
       </w:r>
     </w:p>
     <w:p>
       <w:pPr>
         <w:pStyle w:val="SAGENumberedList"/>
+        <w:numPr>
+          <w:ilvl w:val="0"/>
+          <w:numId w:val="39"/>
+        </w:numPr>
       </w:pPr>
       <w:r>
         <w:t xml:space="preserve">Select </w:t>
@@ -4263,18 +4493,17 @@
         <w:t>and restore Nuget Packages</w:t>
       </w:r>
     </w:p>
+    <w:bookmarkEnd w:id="13"/>
     <w:p>
       <w:pPr>
         <w:pStyle w:val="SAGENumberedList"/>
-      </w:pPr>
-      <w:r>
-        <w:t xml:space="preserve">Compile the project and </w:t>
-      </w:r>
-      <w:r>
-        <w:t xml:space="preserve">ensure </w:t>
-      </w:r>
-      <w:r>
-        <w:t xml:space="preserve">it does not have any </w:t>
+        <w:numPr>
+          <w:ilvl w:val="0"/>
+          <w:numId w:val="39"/>
+        </w:numPr>
+      </w:pPr>
+      <w:r>
+        <w:t xml:space="preserve">Compile the project and ensure it does not have any </w:t>
       </w:r>
       <w:r>
         <w:t>compilation</w:t>
@@ -4285,7 +4514,6 @@
       <w:r>
         <w:t xml:space="preserve"> </w:t>
       </w:r>
-      <w:bookmarkEnd w:id="13"/>
     </w:p>
     <w:sectPr>
       <w:pgSz w:w="12242" w:h="15842" w:code="1"/>
@@ -4482,14 +4710,27 @@
           <w:pPr>
             <w:pStyle w:val="SAGEFooter"/>
           </w:pPr>
-          <w:fldSimple w:instr=" STYLEREF  SAGE_Title  \* MERGEFORMAT ">
-            <w:r>
-              <w:rPr>
-                <w:noProof/>
-              </w:rPr>
-              <w:t>Sage 300 Web Screens SDK</w:t>
-            </w:r>
-          </w:fldSimple>
+          <w:r>
+            <w:fldChar w:fldCharType="begin"/>
+          </w:r>
+          <w:r>
+            <w:instrText xml:space="preserve"> STYLEREF  SAGE_Title  \* MERGEFORMAT </w:instrText>
+          </w:r>
+          <w:r>
+            <w:fldChar w:fldCharType="separate"/>
+          </w:r>
+          <w:r>
+            <w:rPr>
+              <w:noProof/>
+            </w:rPr>
+            <w:t>Sage 300 Web Screens SDK</w:t>
+          </w:r>
+          <w:r>
+            <w:rPr>
+              <w:noProof/>
+            </w:rPr>
+            <w:fldChar w:fldCharType="end"/>
+          </w:r>
           <w:r>
             <w:rPr>
               <w:noProof/>
@@ -4635,14 +4876,27 @@
           <w:pPr>
             <w:pStyle w:val="SAGEFooter"/>
           </w:pPr>
-          <w:fldSimple w:instr=" STYLEREF  SAGE_Title  \* MERGEFORMAT ">
-            <w:r>
-              <w:rPr>
-                <w:noProof/>
-              </w:rPr>
-              <w:t>Sage 300 Web Screens SDK</w:t>
-            </w:r>
-          </w:fldSimple>
+          <w:r>
+            <w:fldChar w:fldCharType="begin"/>
+          </w:r>
+          <w:r>
+            <w:instrText xml:space="preserve"> STYLEREF  SAGE_Title  \* MERGEFORMAT </w:instrText>
+          </w:r>
+          <w:r>
+            <w:fldChar w:fldCharType="separate"/>
+          </w:r>
+          <w:r>
+            <w:rPr>
+              <w:noProof/>
+            </w:rPr>
+            <w:t>Sage 300 Web Screens SDK</w:t>
+          </w:r>
+          <w:r>
+            <w:rPr>
+              <w:noProof/>
+            </w:rPr>
+            <w:fldChar w:fldCharType="end"/>
+          </w:r>
           <w:r>
             <w:rPr>
               <w:noProof/>
@@ -4919,7 +5173,7 @@
         <v:path o:extrusionok="f" gradientshapeok="t" o:connecttype="rect"/>
         <o:lock v:ext="edit" aspectratio="t"/>
       </v:shapetype>
-      <v:shape id="_x0000_i1030" type="#_x0000_t75" style="width:19.9pt;height:19.9pt" o:bullet="t">
+      <v:shape id="_x0000_i1036" type="#_x0000_t75" style="width:20pt;height:20pt" o:bullet="t">
         <v:imagedata r:id="rId1" o:title="clip_image001"/>
       </v:shape>
     </w:pict>
@@ -5650,6 +5904,95 @@
     </w:lvl>
   </w:abstractNum>
   <w:abstractNum w:abstractNumId="14" w15:restartNumberingAfterBreak="0">
+    <w:nsid w:val="1D696FDC"/>
+    <w:multiLevelType w:val="hybridMultilevel"/>
+    <w:tmpl w:val="185E168C"/>
+    <w:lvl w:ilvl="0" w:tplc="F34AFCD4">
+      <w:start w:val="1"/>
+      <w:numFmt w:val="decimal"/>
+      <w:lvlText w:val="%1."/>
+      <w:lvlJc w:val="left"/>
+      <w:pPr>
+        <w:ind w:left="648" w:hanging="360"/>
+      </w:pPr>
+      <w:rPr>
+        <w:rFonts w:hint="default"/>
+      </w:rPr>
+    </w:lvl>
+    <w:lvl w:ilvl="1" w:tplc="04090019" w:tentative="1">
+      <w:start w:val="1"/>
+      <w:numFmt w:val="lowerLetter"/>
+      <w:lvlText w:val="%2."/>
+      <w:lvlJc w:val="left"/>
+      <w:pPr>
+        <w:ind w:left="1368" w:hanging="360"/>
+      </w:pPr>
+    </w:lvl>
+    <w:lvl w:ilvl="2" w:tplc="0409001B" w:tentative="1">
+      <w:start w:val="1"/>
+      <w:numFmt w:val="lowerRoman"/>
+      <w:lvlText w:val="%3."/>
+      <w:lvlJc w:val="right"/>
+      <w:pPr>
+        <w:ind w:left="2088" w:hanging="180"/>
+      </w:pPr>
+    </w:lvl>
+    <w:lvl w:ilvl="3" w:tplc="0409000F" w:tentative="1">
+      <w:start w:val="1"/>
+      <w:numFmt w:val="decimal"/>
+      <w:lvlText w:val="%4."/>
+      <w:lvlJc w:val="left"/>
+      <w:pPr>
+        <w:ind w:left="2808" w:hanging="360"/>
+      </w:pPr>
+    </w:lvl>
+    <w:lvl w:ilvl="4" w:tplc="04090019" w:tentative="1">
+      <w:start w:val="1"/>
+      <w:numFmt w:val="lowerLetter"/>
+      <w:lvlText w:val="%5."/>
+      <w:lvlJc w:val="left"/>
+      <w:pPr>
+        <w:ind w:left="3528" w:hanging="360"/>
+      </w:pPr>
+    </w:lvl>
+    <w:lvl w:ilvl="5" w:tplc="0409001B" w:tentative="1">
+      <w:start w:val="1"/>
+      <w:numFmt w:val="lowerRoman"/>
+      <w:lvlText w:val="%6."/>
+      <w:lvlJc w:val="right"/>
+      <w:pPr>
+        <w:ind w:left="4248" w:hanging="180"/>
+      </w:pPr>
+    </w:lvl>
+    <w:lvl w:ilvl="6" w:tplc="0409000F" w:tentative="1">
+      <w:start w:val="1"/>
+      <w:numFmt w:val="decimal"/>
+      <w:lvlText w:val="%7."/>
+      <w:lvlJc w:val="left"/>
+      <w:pPr>
+        <w:ind w:left="4968" w:hanging="360"/>
+      </w:pPr>
+    </w:lvl>
+    <w:lvl w:ilvl="7" w:tplc="04090019" w:tentative="1">
+      <w:start w:val="1"/>
+      <w:numFmt w:val="lowerLetter"/>
+      <w:lvlText w:val="%8."/>
+      <w:lvlJc w:val="left"/>
+      <w:pPr>
+        <w:ind w:left="5688" w:hanging="360"/>
+      </w:pPr>
+    </w:lvl>
+    <w:lvl w:ilvl="8" w:tplc="0409001B" w:tentative="1">
+      <w:start w:val="1"/>
+      <w:numFmt w:val="lowerRoman"/>
+      <w:lvlText w:val="%9."/>
+      <w:lvlJc w:val="right"/>
+      <w:pPr>
+        <w:ind w:left="6408" w:hanging="180"/>
+      </w:pPr>
+    </w:lvl>
+  </w:abstractNum>
+  <w:abstractNum w:abstractNumId="15" w15:restartNumberingAfterBreak="0">
     <w:nsid w:val="35FD6700"/>
     <w:multiLevelType w:val="multilevel"/>
     <w:tmpl w:val="F34A106A"/>
@@ -5809,7 +6152,7 @@
       </w:rPr>
     </w:lvl>
   </w:abstractNum>
-  <w:abstractNum w:abstractNumId="15" w15:restartNumberingAfterBreak="0">
+  <w:abstractNum w:abstractNumId="16" w15:restartNumberingAfterBreak="0">
     <w:nsid w:val="3A7F6301"/>
     <w:multiLevelType w:val="hybridMultilevel"/>
     <w:tmpl w:val="DDF0F968"/>
@@ -5922,7 +6265,7 @@
       </w:rPr>
     </w:lvl>
   </w:abstractNum>
-  <w:abstractNum w:abstractNumId="16" w15:restartNumberingAfterBreak="0">
+  <w:abstractNum w:abstractNumId="17" w15:restartNumberingAfterBreak="0">
     <w:nsid w:val="3BCF329B"/>
     <w:multiLevelType w:val="hybridMultilevel"/>
     <w:tmpl w:val="2F7029D4"/>
@@ -6066,7 +6409,7 @@
       </w:rPr>
     </w:lvl>
   </w:abstractNum>
-  <w:abstractNum w:abstractNumId="17" w15:restartNumberingAfterBreak="0">
+  <w:abstractNum w:abstractNumId="18" w15:restartNumberingAfterBreak="0">
     <w:nsid w:val="3F8F0DC5"/>
     <w:multiLevelType w:val="multilevel"/>
     <w:tmpl w:val="DF5C4BBA"/>
@@ -6207,7 +6550,7 @@
       </w:rPr>
     </w:lvl>
   </w:abstractNum>
-  <w:abstractNum w:abstractNumId="18" w15:restartNumberingAfterBreak="0">
+  <w:abstractNum w:abstractNumId="19" w15:restartNumberingAfterBreak="0">
     <w:nsid w:val="417C6B6C"/>
     <w:multiLevelType w:val="hybridMultilevel"/>
     <w:tmpl w:val="CCC6580E"/>
@@ -6299,7 +6642,7 @@
       </w:pPr>
     </w:lvl>
   </w:abstractNum>
-  <w:abstractNum w:abstractNumId="19" w15:restartNumberingAfterBreak="0">
+  <w:abstractNum w:abstractNumId="20" w15:restartNumberingAfterBreak="0">
     <w:nsid w:val="452141E2"/>
     <w:multiLevelType w:val="hybridMultilevel"/>
     <w:tmpl w:val="72E41D80"/>
@@ -6413,7 +6756,7 @@
       </w:rPr>
     </w:lvl>
   </w:abstractNum>
-  <w:abstractNum w:abstractNumId="20" w15:restartNumberingAfterBreak="0">
+  <w:abstractNum w:abstractNumId="21" w15:restartNumberingAfterBreak="0">
     <w:nsid w:val="524727EB"/>
     <w:multiLevelType w:val="hybridMultilevel"/>
     <w:tmpl w:val="511E48B0"/>
@@ -6526,7 +6869,7 @@
       </w:rPr>
     </w:lvl>
   </w:abstractNum>
-  <w:abstractNum w:abstractNumId="21" w15:restartNumberingAfterBreak="0">
+  <w:abstractNum w:abstractNumId="22" w15:restartNumberingAfterBreak="0">
     <w:nsid w:val="55EF7E8B"/>
     <w:multiLevelType w:val="hybridMultilevel"/>
     <w:tmpl w:val="FFFACB4A"/>
@@ -6639,7 +6982,7 @@
       </w:rPr>
     </w:lvl>
   </w:abstractNum>
-  <w:abstractNum w:abstractNumId="22" w15:restartNumberingAfterBreak="0">
+  <w:abstractNum w:abstractNumId="23" w15:restartNumberingAfterBreak="0">
     <w:nsid w:val="648459CC"/>
     <w:multiLevelType w:val="hybridMultilevel"/>
     <w:tmpl w:val="553679BC"/>
@@ -6752,7 +7095,7 @@
       </w:rPr>
     </w:lvl>
   </w:abstractNum>
-  <w:abstractNum w:abstractNumId="23" w15:restartNumberingAfterBreak="0">
+  <w:abstractNum w:abstractNumId="24" w15:restartNumberingAfterBreak="0">
     <w:nsid w:val="66DC62FC"/>
     <w:multiLevelType w:val="hybridMultilevel"/>
     <w:tmpl w:val="78BAE4D6"/>
@@ -6865,7 +7208,7 @@
       </w:rPr>
     </w:lvl>
   </w:abstractNum>
-  <w:abstractNum w:abstractNumId="24" w15:restartNumberingAfterBreak="0">
+  <w:abstractNum w:abstractNumId="25" w15:restartNumberingAfterBreak="0">
     <w:nsid w:val="69DB46B7"/>
     <w:multiLevelType w:val="multilevel"/>
     <w:tmpl w:val="08090023"/>
@@ -6953,7 +7296,7 @@
       </w:pPr>
     </w:lvl>
   </w:abstractNum>
-  <w:abstractNum w:abstractNumId="25" w15:restartNumberingAfterBreak="0">
+  <w:abstractNum w:abstractNumId="26" w15:restartNumberingAfterBreak="0">
     <w:nsid w:val="74B17716"/>
     <w:multiLevelType w:val="multilevel"/>
     <w:tmpl w:val="0809001D"/>
@@ -7040,7 +7383,7 @@
       </w:pPr>
     </w:lvl>
   </w:abstractNum>
-  <w:abstractNum w:abstractNumId="26" w15:restartNumberingAfterBreak="0">
+  <w:abstractNum w:abstractNumId="27" w15:restartNumberingAfterBreak="0">
     <w:nsid w:val="75D40BBB"/>
     <w:multiLevelType w:val="hybridMultilevel"/>
     <w:tmpl w:val="504E2A34"/>
@@ -7153,7 +7496,7 @@
       </w:rPr>
     </w:lvl>
   </w:abstractNum>
-  <w:abstractNum w:abstractNumId="27" w15:restartNumberingAfterBreak="0">
+  <w:abstractNum w:abstractNumId="28" w15:restartNumberingAfterBreak="0">
     <w:nsid w:val="76850F02"/>
     <w:multiLevelType w:val="multilevel"/>
     <w:tmpl w:val="0809001F"/>
@@ -7240,7 +7583,7 @@
       </w:pPr>
     </w:lvl>
   </w:abstractNum>
-  <w:abstractNum w:abstractNumId="28" w15:restartNumberingAfterBreak="0">
+  <w:abstractNum w:abstractNumId="29" w15:restartNumberingAfterBreak="0">
     <w:nsid w:val="77A67E40"/>
     <w:multiLevelType w:val="hybridMultilevel"/>
     <w:tmpl w:val="44CC9154"/>
@@ -7354,7 +7697,7 @@
     </w:lvl>
   </w:abstractNum>
   <w:num w:numId="1">
-    <w:abstractNumId w:val="14"/>
+    <w:abstractNumId w:val="15"/>
   </w:num>
   <w:num w:numId="2">
     <w:abstractNumId w:val="11"/>
@@ -7363,13 +7706,13 @@
     <w:abstractNumId w:val="10"/>
   </w:num>
   <w:num w:numId="4">
-    <w:abstractNumId w:val="27"/>
+    <w:abstractNumId w:val="28"/>
   </w:num>
   <w:num w:numId="5">
-    <w:abstractNumId w:val="25"/>
+    <w:abstractNumId w:val="26"/>
   </w:num>
   <w:num w:numId="6">
-    <w:abstractNumId w:val="24"/>
+    <w:abstractNumId w:val="25"/>
   </w:num>
   <w:num w:numId="7">
     <w:abstractNumId w:val="9"/>
@@ -7402,16 +7745,16 @@
     <w:abstractNumId w:val="0"/>
   </w:num>
   <w:num w:numId="17">
-    <w:abstractNumId w:val="18"/>
+    <w:abstractNumId w:val="19"/>
   </w:num>
   <w:num w:numId="18">
-    <w:abstractNumId w:val="16"/>
+    <w:abstractNumId w:val="17"/>
   </w:num>
   <w:num w:numId="19">
-    <w:abstractNumId w:val="19"/>
+    <w:abstractNumId w:val="20"/>
   </w:num>
   <w:num w:numId="20">
-    <w:abstractNumId w:val="17"/>
+    <w:abstractNumId w:val="18"/>
     <w:lvlOverride w:ilvl="0">
       <w:lvl w:ilvl="0">
         <w:start w:val="1"/>
@@ -7567,7 +7910,7 @@
     </w:lvlOverride>
   </w:num>
   <w:num w:numId="21">
-    <w:abstractNumId w:val="17"/>
+    <w:abstractNumId w:val="18"/>
   </w:num>
   <w:num w:numId="22">
     <w:abstractNumId w:val="13"/>
@@ -7576,73 +7919,76 @@
     <w:abstractNumId w:val="12"/>
   </w:num>
   <w:num w:numId="24">
-    <w:abstractNumId w:val="15"/>
+    <w:abstractNumId w:val="16"/>
   </w:num>
   <w:num w:numId="25">
-    <w:abstractNumId w:val="28"/>
+    <w:abstractNumId w:val="29"/>
   </w:num>
   <w:num w:numId="26">
+    <w:abstractNumId w:val="24"/>
+  </w:num>
+  <w:num w:numId="27">
+    <w:abstractNumId w:val="21"/>
+  </w:num>
+  <w:num w:numId="28">
+    <w:abstractNumId w:val="27"/>
+  </w:num>
+  <w:num w:numId="29">
     <w:abstractNumId w:val="23"/>
   </w:num>
-  <w:num w:numId="27">
-    <w:abstractNumId w:val="20"/>
-  </w:num>
-  <w:num w:numId="28">
-    <w:abstractNumId w:val="26"/>
-  </w:num>
-  <w:num w:numId="29">
-    <w:abstractNumId w:val="22"/>
-  </w:num>
   <w:num w:numId="30">
-    <w:abstractNumId w:val="18"/>
+    <w:abstractNumId w:val="19"/>
     <w:lvlOverride w:ilvl="0">
       <w:startOverride w:val="1"/>
     </w:lvlOverride>
   </w:num>
   <w:num w:numId="31">
-    <w:abstractNumId w:val="18"/>
+    <w:abstractNumId w:val="19"/>
     <w:lvlOverride w:ilvl="0">
       <w:startOverride w:val="1"/>
     </w:lvlOverride>
   </w:num>
   <w:num w:numId="32">
-    <w:abstractNumId w:val="18"/>
+    <w:abstractNumId w:val="19"/>
     <w:lvlOverride w:ilvl="0">
       <w:startOverride w:val="1"/>
     </w:lvlOverride>
   </w:num>
   <w:num w:numId="33">
-    <w:abstractNumId w:val="21"/>
+    <w:abstractNumId w:val="22"/>
   </w:num>
   <w:num w:numId="34">
-    <w:abstractNumId w:val="18"/>
+    <w:abstractNumId w:val="19"/>
     <w:lvlOverride w:ilvl="0">
       <w:startOverride w:val="1"/>
     </w:lvlOverride>
   </w:num>
   <w:num w:numId="35">
-    <w:abstractNumId w:val="18"/>
+    <w:abstractNumId w:val="19"/>
     <w:lvlOverride w:ilvl="0">
       <w:startOverride w:val="1"/>
     </w:lvlOverride>
   </w:num>
   <w:num w:numId="36">
-    <w:abstractNumId w:val="18"/>
+    <w:abstractNumId w:val="19"/>
     <w:lvlOverride w:ilvl="0">
       <w:startOverride w:val="1"/>
     </w:lvlOverride>
   </w:num>
   <w:num w:numId="37">
-    <w:abstractNumId w:val="18"/>
+    <w:abstractNumId w:val="19"/>
     <w:lvlOverride w:ilvl="0">
       <w:startOverride w:val="1"/>
     </w:lvlOverride>
   </w:num>
   <w:num w:numId="38">
-    <w:abstractNumId w:val="18"/>
+    <w:abstractNumId w:val="19"/>
     <w:lvlOverride w:ilvl="0">
       <w:startOverride w:val="1"/>
     </w:lvlOverride>
+  </w:num>
+  <w:num w:numId="39">
+    <w:abstractNumId w:val="14"/>
   </w:num>
   <w:numIdMacAtCleanup w:val="38"/>
 </w:numbering>
@@ -7771,6 +8117,7 @@
     <w:lsdException w:name="HTML Sample" w:semiHidden="1" w:unhideWhenUsed="1"/>
     <w:lsdException w:name="HTML Typewriter" w:semiHidden="1" w:unhideWhenUsed="1"/>
     <w:lsdException w:name="HTML Variable" w:semiHidden="1" w:unhideWhenUsed="1"/>
+    <w:lsdException w:name="Normal Table" w:semiHidden="1" w:unhideWhenUsed="1"/>
     <w:lsdException w:name="annotation subject" w:semiHidden="1" w:unhideWhenUsed="1"/>
     <w:lsdException w:name="No List" w:semiHidden="1" w:unhideWhenUsed="1"/>
     <w:lsdException w:name="Outline List 1" w:semiHidden="1" w:unhideWhenUsed="1"/>
@@ -7817,8 +8164,10 @@
     <w:lsdException w:name="Table Subtle 2" w:semiHidden="1" w:unhideWhenUsed="1"/>
     <w:lsdException w:name="Table Web 1" w:semiHidden="1" w:unhideWhenUsed="1"/>
     <w:lsdException w:name="Table Web 2" w:semiHidden="1" w:unhideWhenUsed="1"/>
+    <w:lsdException w:name="Table Web 3" w:semiHidden="1" w:unhideWhenUsed="1"/>
     <w:lsdException w:name="Balloon Text" w:semiHidden="1" w:unhideWhenUsed="1"/>
     <w:lsdException w:name="Table Grid" w:uiPriority="59"/>
+    <w:lsdException w:name="Table Theme" w:semiHidden="1" w:unhideWhenUsed="1"/>
     <w:lsdException w:name="Placeholder Text" w:semiHidden="1"/>
     <w:lsdException w:name="No Spacing" w:uiPriority="1"/>
     <w:lsdException w:name="Light Shading" w:uiPriority="60"/>
@@ -24477,7 +24826,7 @@
 </file>
 
 <file path=customXml/itemProps1.xml><?xml version="1.0" encoding="utf-8"?>
-<ds:datastoreItem xmlns:ds="http://schemas.openxmlformats.org/officeDocument/2006/customXml" ds:itemID="{39A1E8FB-011F-49EA-A794-F0A62406ACF0}">
+<ds:datastoreItem xmlns:ds="http://schemas.openxmlformats.org/officeDocument/2006/customXml" ds:itemID="{B6FA6A34-6DA9-4F7B-9850-63F82B722EE0}">
   <ds:schemaRefs>
     <ds:schemaRef ds:uri="http://schemas.openxmlformats.org/officeDocument/2006/bibliography"/>
   </ds:schemaRefs>

</xml_diff>

<commit_message>
TK-339785 - Updated Kendo screenshots in the following documents:
Sage300SDK_CreatingClearStatisticsScreenTutorial.docx
Sage300SDK_CreatingPaymentCodesScreenTutorial.docx
Sage300SDK_CustomizationWizards.docx
Sage300SDK_SolutionWizard.docx
</commit_message>
<xml_diff>
--- a/docs/wizards/Sage300SDK_CustomizationWizards.docx
+++ b/docs/wizards/Sage300SDK_CustomizationWizards.docx
@@ -1,6 +1,6 @@
 
 <file path=word/document.xml><?xml version="1.0" encoding="utf-8"?>
-<w:document xmlns:wpc="http://schemas.microsoft.com/office/word/2010/wordprocessingCanvas" xmlns:cx="http://schemas.microsoft.com/office/drawing/2014/chartex" xmlns:cx1="http://schemas.microsoft.com/office/drawing/2015/9/8/chartex" xmlns:cx2="http://schemas.microsoft.com/office/drawing/2015/10/21/chartex" xmlns:cx3="http://schemas.microsoft.com/office/drawing/2016/5/9/chartex" xmlns:cx4="http://schemas.microsoft.com/office/drawing/2016/5/10/chartex" xmlns:cx5="http://schemas.microsoft.com/office/drawing/2016/5/11/chartex" xmlns:cx6="http://schemas.microsoft.com/office/drawing/2016/5/12/chartex" xmlns:cx7="http://schemas.microsoft.com/office/drawing/2016/5/13/chartex" xmlns:cx8="http://schemas.microsoft.com/office/drawing/2016/5/14/chartex" xmlns:mc="http://schemas.openxmlformats.org/markup-compatibility/2006" xmlns:aink="http://schemas.microsoft.com/office/drawing/2016/ink" xmlns:am3d="http://schemas.microsoft.com/office/drawing/2017/model3d" xmlns:o="urn:schemas-microsoft-com:office:office" xmlns:r="http://schemas.openxmlformats.org/officeDocument/2006/relationships" xmlns:m="http://schemas.openxmlformats.org/officeDocument/2006/math" xmlns:v="urn:schemas-microsoft-com:vml" xmlns:wp14="http://schemas.microsoft.com/office/word/2010/wordprocessingDrawing" xmlns:wp="http://schemas.openxmlformats.org/drawingml/2006/wordprocessingDrawing" xmlns:w10="urn:schemas-microsoft-com:office:word" xmlns:w="http://schemas.openxmlformats.org/wordprocessingml/2006/main" xmlns:w14="http://schemas.microsoft.com/office/word/2010/wordml" xmlns:w15="http://schemas.microsoft.com/office/word/2012/wordml" xmlns:w16cex="http://schemas.microsoft.com/office/word/2018/wordml/cex" xmlns:w16cid="http://schemas.microsoft.com/office/word/2016/wordml/cid" xmlns:w16="http://schemas.microsoft.com/office/word/2018/wordml" xmlns:w16se="http://schemas.microsoft.com/office/word/2015/wordml/symex" xmlns:wpg="http://schemas.microsoft.com/office/word/2010/wordprocessingGroup" xmlns:wpi="http://schemas.microsoft.com/office/word/2010/wordprocessingInk" xmlns:wne="http://schemas.microsoft.com/office/word/2006/wordml" xmlns:wps="http://schemas.microsoft.com/office/word/2010/wordprocessingShape" mc:Ignorable="w14 w15 w16se w16cid w16 w16cex wp14">
+<w:document xmlns:wpc="http://schemas.microsoft.com/office/word/2010/wordprocessingCanvas" xmlns:cx="http://schemas.microsoft.com/office/drawing/2014/chartex" xmlns:cx1="http://schemas.microsoft.com/office/drawing/2015/9/8/chartex" xmlns:cx2="http://schemas.microsoft.com/office/drawing/2015/10/21/chartex" xmlns:cx3="http://schemas.microsoft.com/office/drawing/2016/5/9/chartex" xmlns:cx4="http://schemas.microsoft.com/office/drawing/2016/5/10/chartex" xmlns:cx5="http://schemas.microsoft.com/office/drawing/2016/5/11/chartex" xmlns:cx6="http://schemas.microsoft.com/office/drawing/2016/5/12/chartex" xmlns:cx7="http://schemas.microsoft.com/office/drawing/2016/5/13/chartex" xmlns:cx8="http://schemas.microsoft.com/office/drawing/2016/5/14/chartex" xmlns:mc="http://schemas.openxmlformats.org/markup-compatibility/2006" xmlns:aink="http://schemas.microsoft.com/office/drawing/2016/ink" xmlns:am3d="http://schemas.microsoft.com/office/drawing/2017/model3d" xmlns:o="urn:schemas-microsoft-com:office:office" xmlns:r="http://schemas.openxmlformats.org/officeDocument/2006/relationships" xmlns:m="http://schemas.openxmlformats.org/officeDocument/2006/math" xmlns:v="urn:schemas-microsoft-com:vml" xmlns:wp14="http://schemas.microsoft.com/office/word/2010/wordprocessingDrawing" xmlns:wp="http://schemas.openxmlformats.org/drawingml/2006/wordprocessingDrawing" xmlns:w10="urn:schemas-microsoft-com:office:word" xmlns:w="http://schemas.openxmlformats.org/wordprocessingml/2006/main" xmlns:w14="http://schemas.microsoft.com/office/word/2010/wordml" xmlns:w15="http://schemas.microsoft.com/office/word/2012/wordml" xmlns:w16cex="http://schemas.microsoft.com/office/word/2018/wordml/cex" xmlns:w16cid="http://schemas.microsoft.com/office/word/2016/wordml/cid" xmlns:w16="http://schemas.microsoft.com/office/word/2018/wordml" xmlns:w16sdtdh="http://schemas.microsoft.com/office/word/2020/wordml/sdtdatahash" xmlns:w16se="http://schemas.microsoft.com/office/word/2015/wordml/symex" xmlns:wpg="http://schemas.microsoft.com/office/word/2010/wordprocessingGroup" xmlns:wpi="http://schemas.microsoft.com/office/word/2010/wordprocessingInk" xmlns:wne="http://schemas.microsoft.com/office/word/2006/wordml" xmlns:wps="http://schemas.microsoft.com/office/word/2010/wordprocessingShape" mc:Ignorable="w14 w15 w16se w16cid w16 w16cex w16sdtdh wp14">
   <w:body>
     <w:p>
       <w:pPr>
@@ -4551,8 +4551,8 @@
           <w:noProof/>
         </w:rPr>
         <w:drawing>
-          <wp:inline distT="0" distB="0" distL="0" distR="0" wp14:anchorId="4CB5FAF5" wp14:editId="4EF9853B">
-            <wp:extent cx="5614184" cy="3603390"/>
+          <wp:inline distT="0" distB="0" distL="0" distR="0" wp14:anchorId="4CB5FAF5" wp14:editId="6663E3D2">
+            <wp:extent cx="5614184" cy="3602587"/>
             <wp:effectExtent l="0" t="0" r="5715" b="0"/>
             <wp:docPr id="14" name="Picture 14"/>
             <wp:cNvGraphicFramePr>
@@ -4562,7 +4562,7 @@
               <a:graphicData uri="http://schemas.openxmlformats.org/drawingml/2006/picture">
                 <pic:pic xmlns:pic="http://schemas.openxmlformats.org/drawingml/2006/picture">
                   <pic:nvPicPr>
-                    <pic:cNvPr id="14" name="custom2.png"/>
+                    <pic:cNvPr id="14" name="Picture 14"/>
                     <pic:cNvPicPr/>
                   </pic:nvPicPr>
                   <pic:blipFill>
@@ -4580,7 +4580,7 @@
                   <pic:spPr>
                     <a:xfrm>
                       <a:off x="0" y="0"/>
-                      <a:ext cx="5614184" cy="3603390"/>
+                      <a:ext cx="5614184" cy="3602587"/>
                     </a:xfrm>
                     <a:prstGeom prst="rect">
                       <a:avLst/>
@@ -4759,7 +4759,7 @@
 </file>
 
 <file path=word/endnotes.xml><?xml version="1.0" encoding="utf-8"?>
-<w:endnotes xmlns:wpc="http://schemas.microsoft.com/office/word/2010/wordprocessingCanvas" xmlns:cx="http://schemas.microsoft.com/office/drawing/2014/chartex" xmlns:cx1="http://schemas.microsoft.com/office/drawing/2015/9/8/chartex" xmlns:cx2="http://schemas.microsoft.com/office/drawing/2015/10/21/chartex" xmlns:cx3="http://schemas.microsoft.com/office/drawing/2016/5/9/chartex" xmlns:cx4="http://schemas.microsoft.com/office/drawing/2016/5/10/chartex" xmlns:cx5="http://schemas.microsoft.com/office/drawing/2016/5/11/chartex" xmlns:cx6="http://schemas.microsoft.com/office/drawing/2016/5/12/chartex" xmlns:cx7="http://schemas.microsoft.com/office/drawing/2016/5/13/chartex" xmlns:cx8="http://schemas.microsoft.com/office/drawing/2016/5/14/chartex" xmlns:mc="http://schemas.openxmlformats.org/markup-compatibility/2006" xmlns:aink="http://schemas.microsoft.com/office/drawing/2016/ink" xmlns:am3d="http://schemas.microsoft.com/office/drawing/2017/model3d" xmlns:o="urn:schemas-microsoft-com:office:office" xmlns:r="http://schemas.openxmlformats.org/officeDocument/2006/relationships" xmlns:m="http://schemas.openxmlformats.org/officeDocument/2006/math" xmlns:v="urn:schemas-microsoft-com:vml" xmlns:wp14="http://schemas.microsoft.com/office/word/2010/wordprocessingDrawing" xmlns:wp="http://schemas.openxmlformats.org/drawingml/2006/wordprocessingDrawing" xmlns:w10="urn:schemas-microsoft-com:office:word" xmlns:w="http://schemas.openxmlformats.org/wordprocessingml/2006/main" xmlns:w14="http://schemas.microsoft.com/office/word/2010/wordml" xmlns:w15="http://schemas.microsoft.com/office/word/2012/wordml" xmlns:w16cex="http://schemas.microsoft.com/office/word/2018/wordml/cex" xmlns:w16cid="http://schemas.microsoft.com/office/word/2016/wordml/cid" xmlns:w16="http://schemas.microsoft.com/office/word/2018/wordml" xmlns:w16se="http://schemas.microsoft.com/office/word/2015/wordml/symex" xmlns:wpg="http://schemas.microsoft.com/office/word/2010/wordprocessingGroup" xmlns:wpi="http://schemas.microsoft.com/office/word/2010/wordprocessingInk" xmlns:wne="http://schemas.microsoft.com/office/word/2006/wordml" xmlns:wps="http://schemas.microsoft.com/office/word/2010/wordprocessingShape" mc:Ignorable="w14 w15 w16se w16cid w16 w16cex wp14">
+<w:endnotes xmlns:wpc="http://schemas.microsoft.com/office/word/2010/wordprocessingCanvas" xmlns:cx="http://schemas.microsoft.com/office/drawing/2014/chartex" xmlns:cx1="http://schemas.microsoft.com/office/drawing/2015/9/8/chartex" xmlns:cx2="http://schemas.microsoft.com/office/drawing/2015/10/21/chartex" xmlns:cx3="http://schemas.microsoft.com/office/drawing/2016/5/9/chartex" xmlns:cx4="http://schemas.microsoft.com/office/drawing/2016/5/10/chartex" xmlns:cx5="http://schemas.microsoft.com/office/drawing/2016/5/11/chartex" xmlns:cx6="http://schemas.microsoft.com/office/drawing/2016/5/12/chartex" xmlns:cx7="http://schemas.microsoft.com/office/drawing/2016/5/13/chartex" xmlns:cx8="http://schemas.microsoft.com/office/drawing/2016/5/14/chartex" xmlns:mc="http://schemas.openxmlformats.org/markup-compatibility/2006" xmlns:aink="http://schemas.microsoft.com/office/drawing/2016/ink" xmlns:am3d="http://schemas.microsoft.com/office/drawing/2017/model3d" xmlns:o="urn:schemas-microsoft-com:office:office" xmlns:r="http://schemas.openxmlformats.org/officeDocument/2006/relationships" xmlns:m="http://schemas.openxmlformats.org/officeDocument/2006/math" xmlns:v="urn:schemas-microsoft-com:vml" xmlns:wp14="http://schemas.microsoft.com/office/word/2010/wordprocessingDrawing" xmlns:wp="http://schemas.openxmlformats.org/drawingml/2006/wordprocessingDrawing" xmlns:w10="urn:schemas-microsoft-com:office:word" xmlns:w="http://schemas.openxmlformats.org/wordprocessingml/2006/main" xmlns:w14="http://schemas.microsoft.com/office/word/2010/wordml" xmlns:w15="http://schemas.microsoft.com/office/word/2012/wordml" xmlns:w16cex="http://schemas.microsoft.com/office/word/2018/wordml/cex" xmlns:w16cid="http://schemas.microsoft.com/office/word/2016/wordml/cid" xmlns:w16="http://schemas.microsoft.com/office/word/2018/wordml" xmlns:w16sdtdh="http://schemas.microsoft.com/office/word/2020/wordml/sdtdatahash" xmlns:w16se="http://schemas.microsoft.com/office/word/2015/wordml/symex" xmlns:wpg="http://schemas.microsoft.com/office/word/2010/wordprocessingGroup" xmlns:wpi="http://schemas.microsoft.com/office/word/2010/wordprocessingInk" xmlns:wne="http://schemas.microsoft.com/office/word/2006/wordml" xmlns:wps="http://schemas.microsoft.com/office/word/2010/wordprocessingShape" mc:Ignorable="w14 w15 w16se w16cid w16 w16cex w16sdtdh wp14">
   <w:endnote w:type="separator" w:id="-1">
     <w:p>
       <w:pPr>
@@ -4786,7 +4786,7 @@
 </file>
 
 <file path=word/footer1.xml><?xml version="1.0" encoding="utf-8"?>
-<w:ftr xmlns:wpc="http://schemas.microsoft.com/office/word/2010/wordprocessingCanvas" xmlns:cx="http://schemas.microsoft.com/office/drawing/2014/chartex" xmlns:cx1="http://schemas.microsoft.com/office/drawing/2015/9/8/chartex" xmlns:cx2="http://schemas.microsoft.com/office/drawing/2015/10/21/chartex" xmlns:cx3="http://schemas.microsoft.com/office/drawing/2016/5/9/chartex" xmlns:cx4="http://schemas.microsoft.com/office/drawing/2016/5/10/chartex" xmlns:cx5="http://schemas.microsoft.com/office/drawing/2016/5/11/chartex" xmlns:cx6="http://schemas.microsoft.com/office/drawing/2016/5/12/chartex" xmlns:cx7="http://schemas.microsoft.com/office/drawing/2016/5/13/chartex" xmlns:cx8="http://schemas.microsoft.com/office/drawing/2016/5/14/chartex" xmlns:mc="http://schemas.openxmlformats.org/markup-compatibility/2006" xmlns:aink="http://schemas.microsoft.com/office/drawing/2016/ink" xmlns:am3d="http://schemas.microsoft.com/office/drawing/2017/model3d" xmlns:o="urn:schemas-microsoft-com:office:office" xmlns:r="http://schemas.openxmlformats.org/officeDocument/2006/relationships" xmlns:m="http://schemas.openxmlformats.org/officeDocument/2006/math" xmlns:v="urn:schemas-microsoft-com:vml" xmlns:wp14="http://schemas.microsoft.com/office/word/2010/wordprocessingDrawing" xmlns:wp="http://schemas.openxmlformats.org/drawingml/2006/wordprocessingDrawing" xmlns:w10="urn:schemas-microsoft-com:office:word" xmlns:w="http://schemas.openxmlformats.org/wordprocessingml/2006/main" xmlns:w14="http://schemas.microsoft.com/office/word/2010/wordml" xmlns:w15="http://schemas.microsoft.com/office/word/2012/wordml" xmlns:w16cex="http://schemas.microsoft.com/office/word/2018/wordml/cex" xmlns:w16cid="http://schemas.microsoft.com/office/word/2016/wordml/cid" xmlns:w16="http://schemas.microsoft.com/office/word/2018/wordml" xmlns:w16se="http://schemas.microsoft.com/office/word/2015/wordml/symex" xmlns:wpg="http://schemas.microsoft.com/office/word/2010/wordprocessingGroup" xmlns:wpi="http://schemas.microsoft.com/office/word/2010/wordprocessingInk" xmlns:wne="http://schemas.microsoft.com/office/word/2006/wordml" xmlns:wps="http://schemas.microsoft.com/office/word/2010/wordprocessingShape" mc:Ignorable="w14 w15 w16se w16cid w16 w16cex wp14">
+<w:ftr xmlns:wpc="http://schemas.microsoft.com/office/word/2010/wordprocessingCanvas" xmlns:cx="http://schemas.microsoft.com/office/drawing/2014/chartex" xmlns:cx1="http://schemas.microsoft.com/office/drawing/2015/9/8/chartex" xmlns:cx2="http://schemas.microsoft.com/office/drawing/2015/10/21/chartex" xmlns:cx3="http://schemas.microsoft.com/office/drawing/2016/5/9/chartex" xmlns:cx4="http://schemas.microsoft.com/office/drawing/2016/5/10/chartex" xmlns:cx5="http://schemas.microsoft.com/office/drawing/2016/5/11/chartex" xmlns:cx6="http://schemas.microsoft.com/office/drawing/2016/5/12/chartex" xmlns:cx7="http://schemas.microsoft.com/office/drawing/2016/5/13/chartex" xmlns:cx8="http://schemas.microsoft.com/office/drawing/2016/5/14/chartex" xmlns:mc="http://schemas.openxmlformats.org/markup-compatibility/2006" xmlns:aink="http://schemas.microsoft.com/office/drawing/2016/ink" xmlns:am3d="http://schemas.microsoft.com/office/drawing/2017/model3d" xmlns:o="urn:schemas-microsoft-com:office:office" xmlns:r="http://schemas.openxmlformats.org/officeDocument/2006/relationships" xmlns:m="http://schemas.openxmlformats.org/officeDocument/2006/math" xmlns:v="urn:schemas-microsoft-com:vml" xmlns:wp14="http://schemas.microsoft.com/office/word/2010/wordprocessingDrawing" xmlns:wp="http://schemas.openxmlformats.org/drawingml/2006/wordprocessingDrawing" xmlns:w10="urn:schemas-microsoft-com:office:word" xmlns:w="http://schemas.openxmlformats.org/wordprocessingml/2006/main" xmlns:w14="http://schemas.microsoft.com/office/word/2010/wordml" xmlns:w15="http://schemas.microsoft.com/office/word/2012/wordml" xmlns:w16cex="http://schemas.microsoft.com/office/word/2018/wordml/cex" xmlns:w16cid="http://schemas.microsoft.com/office/word/2016/wordml/cid" xmlns:w16="http://schemas.microsoft.com/office/word/2018/wordml" xmlns:w16sdtdh="http://schemas.microsoft.com/office/word/2020/wordml/sdtdatahash" xmlns:w16se="http://schemas.microsoft.com/office/word/2015/wordml/symex" xmlns:wpg="http://schemas.microsoft.com/office/word/2010/wordprocessingGroup" xmlns:wpi="http://schemas.microsoft.com/office/word/2010/wordprocessingInk" xmlns:wne="http://schemas.microsoft.com/office/word/2006/wordml" xmlns:wps="http://schemas.microsoft.com/office/word/2010/wordprocessingShape" mc:Ignorable="w14 w15 w16se w16cid w16 w16cex w16sdtdh wp14">
   <w:p>
     <w:pPr>
       <w:pStyle w:val="SAGEFooter"/>
@@ -4898,7 +4898,7 @@
 </file>
 
 <file path=word/footer2.xml><?xml version="1.0" encoding="utf-8"?>
-<w:ftr xmlns:wpc="http://schemas.microsoft.com/office/word/2010/wordprocessingCanvas" xmlns:cx="http://schemas.microsoft.com/office/drawing/2014/chartex" xmlns:cx1="http://schemas.microsoft.com/office/drawing/2015/9/8/chartex" xmlns:cx2="http://schemas.microsoft.com/office/drawing/2015/10/21/chartex" xmlns:cx3="http://schemas.microsoft.com/office/drawing/2016/5/9/chartex" xmlns:cx4="http://schemas.microsoft.com/office/drawing/2016/5/10/chartex" xmlns:cx5="http://schemas.microsoft.com/office/drawing/2016/5/11/chartex" xmlns:cx6="http://schemas.microsoft.com/office/drawing/2016/5/12/chartex" xmlns:cx7="http://schemas.microsoft.com/office/drawing/2016/5/13/chartex" xmlns:cx8="http://schemas.microsoft.com/office/drawing/2016/5/14/chartex" xmlns:mc="http://schemas.openxmlformats.org/markup-compatibility/2006" xmlns:aink="http://schemas.microsoft.com/office/drawing/2016/ink" xmlns:am3d="http://schemas.microsoft.com/office/drawing/2017/model3d" xmlns:o="urn:schemas-microsoft-com:office:office" xmlns:r="http://schemas.openxmlformats.org/officeDocument/2006/relationships" xmlns:m="http://schemas.openxmlformats.org/officeDocument/2006/math" xmlns:v="urn:schemas-microsoft-com:vml" xmlns:wp14="http://schemas.microsoft.com/office/word/2010/wordprocessingDrawing" xmlns:wp="http://schemas.openxmlformats.org/drawingml/2006/wordprocessingDrawing" xmlns:w10="urn:schemas-microsoft-com:office:word" xmlns:w="http://schemas.openxmlformats.org/wordprocessingml/2006/main" xmlns:w14="http://schemas.microsoft.com/office/word/2010/wordml" xmlns:w15="http://schemas.microsoft.com/office/word/2012/wordml" xmlns:w16cex="http://schemas.microsoft.com/office/word/2018/wordml/cex" xmlns:w16cid="http://schemas.microsoft.com/office/word/2016/wordml/cid" xmlns:w16="http://schemas.microsoft.com/office/word/2018/wordml" xmlns:w16se="http://schemas.microsoft.com/office/word/2015/wordml/symex" xmlns:wpg="http://schemas.microsoft.com/office/word/2010/wordprocessingGroup" xmlns:wpi="http://schemas.microsoft.com/office/word/2010/wordprocessingInk" xmlns:wne="http://schemas.microsoft.com/office/word/2006/wordml" xmlns:wps="http://schemas.microsoft.com/office/word/2010/wordprocessingShape" mc:Ignorable="w14 w15 w16se w16cid w16 w16cex wp14">
+<w:ftr xmlns:wpc="http://schemas.microsoft.com/office/word/2010/wordprocessingCanvas" xmlns:cx="http://schemas.microsoft.com/office/drawing/2014/chartex" xmlns:cx1="http://schemas.microsoft.com/office/drawing/2015/9/8/chartex" xmlns:cx2="http://schemas.microsoft.com/office/drawing/2015/10/21/chartex" xmlns:cx3="http://schemas.microsoft.com/office/drawing/2016/5/9/chartex" xmlns:cx4="http://schemas.microsoft.com/office/drawing/2016/5/10/chartex" xmlns:cx5="http://schemas.microsoft.com/office/drawing/2016/5/11/chartex" xmlns:cx6="http://schemas.microsoft.com/office/drawing/2016/5/12/chartex" xmlns:cx7="http://schemas.microsoft.com/office/drawing/2016/5/13/chartex" xmlns:cx8="http://schemas.microsoft.com/office/drawing/2016/5/14/chartex" xmlns:mc="http://schemas.openxmlformats.org/markup-compatibility/2006" xmlns:aink="http://schemas.microsoft.com/office/drawing/2016/ink" xmlns:am3d="http://schemas.microsoft.com/office/drawing/2017/model3d" xmlns:o="urn:schemas-microsoft-com:office:office" xmlns:r="http://schemas.openxmlformats.org/officeDocument/2006/relationships" xmlns:m="http://schemas.openxmlformats.org/officeDocument/2006/math" xmlns:v="urn:schemas-microsoft-com:vml" xmlns:wp14="http://schemas.microsoft.com/office/word/2010/wordprocessingDrawing" xmlns:wp="http://schemas.openxmlformats.org/drawingml/2006/wordprocessingDrawing" xmlns:w10="urn:schemas-microsoft-com:office:word" xmlns:w="http://schemas.openxmlformats.org/wordprocessingml/2006/main" xmlns:w14="http://schemas.microsoft.com/office/word/2010/wordml" xmlns:w15="http://schemas.microsoft.com/office/word/2012/wordml" xmlns:w16cex="http://schemas.microsoft.com/office/word/2018/wordml/cex" xmlns:w16cid="http://schemas.microsoft.com/office/word/2016/wordml/cid" xmlns:w16="http://schemas.microsoft.com/office/word/2018/wordml" xmlns:w16sdtdh="http://schemas.microsoft.com/office/word/2020/wordml/sdtdatahash" xmlns:w16se="http://schemas.microsoft.com/office/word/2015/wordml/symex" xmlns:wpg="http://schemas.microsoft.com/office/word/2010/wordprocessingGroup" xmlns:wpi="http://schemas.microsoft.com/office/word/2010/wordprocessingInk" xmlns:wne="http://schemas.microsoft.com/office/word/2006/wordml" xmlns:wps="http://schemas.microsoft.com/office/word/2010/wordprocessingShape" mc:Ignorable="w14 w15 w16se w16cid w16 w16cex w16sdtdh wp14">
   <w:p>
     <w:pPr>
       <w:pStyle w:val="Footer"/>
@@ -4909,7 +4909,7 @@
 </file>
 
 <file path=word/footer3.xml><?xml version="1.0" encoding="utf-8"?>
-<w:ftr xmlns:wpc="http://schemas.microsoft.com/office/word/2010/wordprocessingCanvas" xmlns:cx="http://schemas.microsoft.com/office/drawing/2014/chartex" xmlns:cx1="http://schemas.microsoft.com/office/drawing/2015/9/8/chartex" xmlns:cx2="http://schemas.microsoft.com/office/drawing/2015/10/21/chartex" xmlns:cx3="http://schemas.microsoft.com/office/drawing/2016/5/9/chartex" xmlns:cx4="http://schemas.microsoft.com/office/drawing/2016/5/10/chartex" xmlns:cx5="http://schemas.microsoft.com/office/drawing/2016/5/11/chartex" xmlns:cx6="http://schemas.microsoft.com/office/drawing/2016/5/12/chartex" xmlns:cx7="http://schemas.microsoft.com/office/drawing/2016/5/13/chartex" xmlns:cx8="http://schemas.microsoft.com/office/drawing/2016/5/14/chartex" xmlns:mc="http://schemas.openxmlformats.org/markup-compatibility/2006" xmlns:aink="http://schemas.microsoft.com/office/drawing/2016/ink" xmlns:am3d="http://schemas.microsoft.com/office/drawing/2017/model3d" xmlns:o="urn:schemas-microsoft-com:office:office" xmlns:r="http://schemas.openxmlformats.org/officeDocument/2006/relationships" xmlns:m="http://schemas.openxmlformats.org/officeDocument/2006/math" xmlns:v="urn:schemas-microsoft-com:vml" xmlns:wp14="http://schemas.microsoft.com/office/word/2010/wordprocessingDrawing" xmlns:wp="http://schemas.openxmlformats.org/drawingml/2006/wordprocessingDrawing" xmlns:w10="urn:schemas-microsoft-com:office:word" xmlns:w="http://schemas.openxmlformats.org/wordprocessingml/2006/main" xmlns:w14="http://schemas.microsoft.com/office/word/2010/wordml" xmlns:w15="http://schemas.microsoft.com/office/word/2012/wordml" xmlns:w16cex="http://schemas.microsoft.com/office/word/2018/wordml/cex" xmlns:w16cid="http://schemas.microsoft.com/office/word/2016/wordml/cid" xmlns:w16="http://schemas.microsoft.com/office/word/2018/wordml" xmlns:w16se="http://schemas.microsoft.com/office/word/2015/wordml/symex" xmlns:wpg="http://schemas.microsoft.com/office/word/2010/wordprocessingGroup" xmlns:wpi="http://schemas.microsoft.com/office/word/2010/wordprocessingInk" xmlns:wne="http://schemas.microsoft.com/office/word/2006/wordml" xmlns:wps="http://schemas.microsoft.com/office/word/2010/wordprocessingShape" mc:Ignorable="w14 w15 w16se w16cid w16 w16cex wp14">
+<w:ftr xmlns:wpc="http://schemas.microsoft.com/office/word/2010/wordprocessingCanvas" xmlns:cx="http://schemas.microsoft.com/office/drawing/2014/chartex" xmlns:cx1="http://schemas.microsoft.com/office/drawing/2015/9/8/chartex" xmlns:cx2="http://schemas.microsoft.com/office/drawing/2015/10/21/chartex" xmlns:cx3="http://schemas.microsoft.com/office/drawing/2016/5/9/chartex" xmlns:cx4="http://schemas.microsoft.com/office/drawing/2016/5/10/chartex" xmlns:cx5="http://schemas.microsoft.com/office/drawing/2016/5/11/chartex" xmlns:cx6="http://schemas.microsoft.com/office/drawing/2016/5/12/chartex" xmlns:cx7="http://schemas.microsoft.com/office/drawing/2016/5/13/chartex" xmlns:cx8="http://schemas.microsoft.com/office/drawing/2016/5/14/chartex" xmlns:mc="http://schemas.openxmlformats.org/markup-compatibility/2006" xmlns:aink="http://schemas.microsoft.com/office/drawing/2016/ink" xmlns:am3d="http://schemas.microsoft.com/office/drawing/2017/model3d" xmlns:o="urn:schemas-microsoft-com:office:office" xmlns:r="http://schemas.openxmlformats.org/officeDocument/2006/relationships" xmlns:m="http://schemas.openxmlformats.org/officeDocument/2006/math" xmlns:v="urn:schemas-microsoft-com:vml" xmlns:wp14="http://schemas.microsoft.com/office/word/2010/wordprocessingDrawing" xmlns:wp="http://schemas.openxmlformats.org/drawingml/2006/wordprocessingDrawing" xmlns:w10="urn:schemas-microsoft-com:office:word" xmlns:w="http://schemas.openxmlformats.org/wordprocessingml/2006/main" xmlns:w14="http://schemas.microsoft.com/office/word/2010/wordml" xmlns:w15="http://schemas.microsoft.com/office/word/2012/wordml" xmlns:w16cex="http://schemas.microsoft.com/office/word/2018/wordml/cex" xmlns:w16cid="http://schemas.microsoft.com/office/word/2016/wordml/cid" xmlns:w16="http://schemas.microsoft.com/office/word/2018/wordml" xmlns:w16sdtdh="http://schemas.microsoft.com/office/word/2020/wordml/sdtdatahash" xmlns:w16se="http://schemas.microsoft.com/office/word/2015/wordml/symex" xmlns:wpg="http://schemas.microsoft.com/office/word/2010/wordprocessingGroup" xmlns:wpi="http://schemas.microsoft.com/office/word/2010/wordprocessingInk" xmlns:wne="http://schemas.microsoft.com/office/word/2006/wordml" xmlns:wps="http://schemas.microsoft.com/office/word/2010/wordprocessingShape" mc:Ignorable="w14 w15 w16se w16cid w16 w16cex w16sdtdh wp14">
   <w:tbl>
     <w:tblPr>
       <w:tblStyle w:val="TableGrid"/>
@@ -4942,14 +4942,27 @@
           <w:pPr>
             <w:pStyle w:val="SAGEFooter"/>
           </w:pPr>
-          <w:fldSimple w:instr=" STYLEREF  SAGE_Title  \* MERGEFORMAT ">
-            <w:r>
-              <w:rPr>
-                <w:noProof/>
-              </w:rPr>
-              <w:t>Sage 300 Web Screens SDK</w:t>
-            </w:r>
-          </w:fldSimple>
+          <w:r>
+            <w:fldChar w:fldCharType="begin"/>
+          </w:r>
+          <w:r>
+            <w:instrText xml:space="preserve"> STYLEREF  SAGE_Title  \* MERGEFORMAT </w:instrText>
+          </w:r>
+          <w:r>
+            <w:fldChar w:fldCharType="separate"/>
+          </w:r>
+          <w:r>
+            <w:rPr>
+              <w:noProof/>
+            </w:rPr>
+            <w:t>Sage 300 Web Screens SDK</w:t>
+          </w:r>
+          <w:r>
+            <w:rPr>
+              <w:noProof/>
+            </w:rPr>
+            <w:fldChar w:fldCharType="end"/>
+          </w:r>
           <w:r>
             <w:rPr>
               <w:noProof/>
@@ -5062,7 +5075,7 @@
 </file>
 
 <file path=word/footer4.xml><?xml version="1.0" encoding="utf-8"?>
-<w:ftr xmlns:wpc="http://schemas.microsoft.com/office/word/2010/wordprocessingCanvas" xmlns:cx="http://schemas.microsoft.com/office/drawing/2014/chartex" xmlns:cx1="http://schemas.microsoft.com/office/drawing/2015/9/8/chartex" xmlns:cx2="http://schemas.microsoft.com/office/drawing/2015/10/21/chartex" xmlns:cx3="http://schemas.microsoft.com/office/drawing/2016/5/9/chartex" xmlns:cx4="http://schemas.microsoft.com/office/drawing/2016/5/10/chartex" xmlns:cx5="http://schemas.microsoft.com/office/drawing/2016/5/11/chartex" xmlns:cx6="http://schemas.microsoft.com/office/drawing/2016/5/12/chartex" xmlns:cx7="http://schemas.microsoft.com/office/drawing/2016/5/13/chartex" xmlns:cx8="http://schemas.microsoft.com/office/drawing/2016/5/14/chartex" xmlns:mc="http://schemas.openxmlformats.org/markup-compatibility/2006" xmlns:aink="http://schemas.microsoft.com/office/drawing/2016/ink" xmlns:am3d="http://schemas.microsoft.com/office/drawing/2017/model3d" xmlns:o="urn:schemas-microsoft-com:office:office" xmlns:r="http://schemas.openxmlformats.org/officeDocument/2006/relationships" xmlns:m="http://schemas.openxmlformats.org/officeDocument/2006/math" xmlns:v="urn:schemas-microsoft-com:vml" xmlns:wp14="http://schemas.microsoft.com/office/word/2010/wordprocessingDrawing" xmlns:wp="http://schemas.openxmlformats.org/drawingml/2006/wordprocessingDrawing" xmlns:w10="urn:schemas-microsoft-com:office:word" xmlns:w="http://schemas.openxmlformats.org/wordprocessingml/2006/main" xmlns:w14="http://schemas.microsoft.com/office/word/2010/wordml" xmlns:w15="http://schemas.microsoft.com/office/word/2012/wordml" xmlns:w16cex="http://schemas.microsoft.com/office/word/2018/wordml/cex" xmlns:w16cid="http://schemas.microsoft.com/office/word/2016/wordml/cid" xmlns:w16="http://schemas.microsoft.com/office/word/2018/wordml" xmlns:w16se="http://schemas.microsoft.com/office/word/2015/wordml/symex" xmlns:wpg="http://schemas.microsoft.com/office/word/2010/wordprocessingGroup" xmlns:wpi="http://schemas.microsoft.com/office/word/2010/wordprocessingInk" xmlns:wne="http://schemas.microsoft.com/office/word/2006/wordml" xmlns:wps="http://schemas.microsoft.com/office/word/2010/wordprocessingShape" mc:Ignorable="w14 w15 w16se w16cid w16 w16cex wp14">
+<w:ftr xmlns:wpc="http://schemas.microsoft.com/office/word/2010/wordprocessingCanvas" xmlns:cx="http://schemas.microsoft.com/office/drawing/2014/chartex" xmlns:cx1="http://schemas.microsoft.com/office/drawing/2015/9/8/chartex" xmlns:cx2="http://schemas.microsoft.com/office/drawing/2015/10/21/chartex" xmlns:cx3="http://schemas.microsoft.com/office/drawing/2016/5/9/chartex" xmlns:cx4="http://schemas.microsoft.com/office/drawing/2016/5/10/chartex" xmlns:cx5="http://schemas.microsoft.com/office/drawing/2016/5/11/chartex" xmlns:cx6="http://schemas.microsoft.com/office/drawing/2016/5/12/chartex" xmlns:cx7="http://schemas.microsoft.com/office/drawing/2016/5/13/chartex" xmlns:cx8="http://schemas.microsoft.com/office/drawing/2016/5/14/chartex" xmlns:mc="http://schemas.openxmlformats.org/markup-compatibility/2006" xmlns:aink="http://schemas.microsoft.com/office/drawing/2016/ink" xmlns:am3d="http://schemas.microsoft.com/office/drawing/2017/model3d" xmlns:o="urn:schemas-microsoft-com:office:office" xmlns:r="http://schemas.openxmlformats.org/officeDocument/2006/relationships" xmlns:m="http://schemas.openxmlformats.org/officeDocument/2006/math" xmlns:v="urn:schemas-microsoft-com:vml" xmlns:wp14="http://schemas.microsoft.com/office/word/2010/wordprocessingDrawing" xmlns:wp="http://schemas.openxmlformats.org/drawingml/2006/wordprocessingDrawing" xmlns:w10="urn:schemas-microsoft-com:office:word" xmlns:w="http://schemas.openxmlformats.org/wordprocessingml/2006/main" xmlns:w14="http://schemas.microsoft.com/office/word/2010/wordml" xmlns:w15="http://schemas.microsoft.com/office/word/2012/wordml" xmlns:w16cex="http://schemas.microsoft.com/office/word/2018/wordml/cex" xmlns:w16cid="http://schemas.microsoft.com/office/word/2016/wordml/cid" xmlns:w16="http://schemas.microsoft.com/office/word/2018/wordml" xmlns:w16sdtdh="http://schemas.microsoft.com/office/word/2020/wordml/sdtdatahash" xmlns:w16se="http://schemas.microsoft.com/office/word/2015/wordml/symex" xmlns:wpg="http://schemas.microsoft.com/office/word/2010/wordprocessingGroup" xmlns:wpi="http://schemas.microsoft.com/office/word/2010/wordprocessingInk" xmlns:wne="http://schemas.microsoft.com/office/word/2006/wordml" xmlns:wps="http://schemas.microsoft.com/office/word/2010/wordprocessingShape" mc:Ignorable="w14 w15 w16se w16cid w16 w16cex w16sdtdh wp14">
   <w:tbl>
     <w:tblPr>
       <w:tblStyle w:val="TableGrid"/>
@@ -5095,14 +5108,27 @@
           <w:pPr>
             <w:pStyle w:val="SAGEFooter"/>
           </w:pPr>
-          <w:fldSimple w:instr=" STYLEREF  SAGE_Title  \* MERGEFORMAT ">
-            <w:r>
-              <w:rPr>
-                <w:noProof/>
-              </w:rPr>
-              <w:t>Sage 300 Web Screens SDK</w:t>
-            </w:r>
-          </w:fldSimple>
+          <w:r>
+            <w:fldChar w:fldCharType="begin"/>
+          </w:r>
+          <w:r>
+            <w:instrText xml:space="preserve"> STYLEREF  SAGE_Title  \* MERGEFORMAT </w:instrText>
+          </w:r>
+          <w:r>
+            <w:fldChar w:fldCharType="separate"/>
+          </w:r>
+          <w:r>
+            <w:rPr>
+              <w:noProof/>
+            </w:rPr>
+            <w:t>Sage 300 Web Screens SDK</w:t>
+          </w:r>
+          <w:r>
+            <w:rPr>
+              <w:noProof/>
+            </w:rPr>
+            <w:fldChar w:fldCharType="end"/>
+          </w:r>
           <w:r>
             <w:rPr>
               <w:noProof/>
@@ -5208,7 +5234,7 @@
 </file>
 
 <file path=word/footnotes.xml><?xml version="1.0" encoding="utf-8"?>
-<w:footnotes xmlns:wpc="http://schemas.microsoft.com/office/word/2010/wordprocessingCanvas" xmlns:cx="http://schemas.microsoft.com/office/drawing/2014/chartex" xmlns:cx1="http://schemas.microsoft.com/office/drawing/2015/9/8/chartex" xmlns:cx2="http://schemas.microsoft.com/office/drawing/2015/10/21/chartex" xmlns:cx3="http://schemas.microsoft.com/office/drawing/2016/5/9/chartex" xmlns:cx4="http://schemas.microsoft.com/office/drawing/2016/5/10/chartex" xmlns:cx5="http://schemas.microsoft.com/office/drawing/2016/5/11/chartex" xmlns:cx6="http://schemas.microsoft.com/office/drawing/2016/5/12/chartex" xmlns:cx7="http://schemas.microsoft.com/office/drawing/2016/5/13/chartex" xmlns:cx8="http://schemas.microsoft.com/office/drawing/2016/5/14/chartex" xmlns:mc="http://schemas.openxmlformats.org/markup-compatibility/2006" xmlns:aink="http://schemas.microsoft.com/office/drawing/2016/ink" xmlns:am3d="http://schemas.microsoft.com/office/drawing/2017/model3d" xmlns:o="urn:schemas-microsoft-com:office:office" xmlns:r="http://schemas.openxmlformats.org/officeDocument/2006/relationships" xmlns:m="http://schemas.openxmlformats.org/officeDocument/2006/math" xmlns:v="urn:schemas-microsoft-com:vml" xmlns:wp14="http://schemas.microsoft.com/office/word/2010/wordprocessingDrawing" xmlns:wp="http://schemas.openxmlformats.org/drawingml/2006/wordprocessingDrawing" xmlns:w10="urn:schemas-microsoft-com:office:word" xmlns:w="http://schemas.openxmlformats.org/wordprocessingml/2006/main" xmlns:w14="http://schemas.microsoft.com/office/word/2010/wordml" xmlns:w15="http://schemas.microsoft.com/office/word/2012/wordml" xmlns:w16cex="http://schemas.microsoft.com/office/word/2018/wordml/cex" xmlns:w16cid="http://schemas.microsoft.com/office/word/2016/wordml/cid" xmlns:w16="http://schemas.microsoft.com/office/word/2018/wordml" xmlns:w16se="http://schemas.microsoft.com/office/word/2015/wordml/symex" xmlns:wpg="http://schemas.microsoft.com/office/word/2010/wordprocessingGroup" xmlns:wpi="http://schemas.microsoft.com/office/word/2010/wordprocessingInk" xmlns:wne="http://schemas.microsoft.com/office/word/2006/wordml" xmlns:wps="http://schemas.microsoft.com/office/word/2010/wordprocessingShape" mc:Ignorable="w14 w15 w16se w16cid w16 w16cex wp14">
+<w:footnotes xmlns:wpc="http://schemas.microsoft.com/office/word/2010/wordprocessingCanvas" xmlns:cx="http://schemas.microsoft.com/office/drawing/2014/chartex" xmlns:cx1="http://schemas.microsoft.com/office/drawing/2015/9/8/chartex" xmlns:cx2="http://schemas.microsoft.com/office/drawing/2015/10/21/chartex" xmlns:cx3="http://schemas.microsoft.com/office/drawing/2016/5/9/chartex" xmlns:cx4="http://schemas.microsoft.com/office/drawing/2016/5/10/chartex" xmlns:cx5="http://schemas.microsoft.com/office/drawing/2016/5/11/chartex" xmlns:cx6="http://schemas.microsoft.com/office/drawing/2016/5/12/chartex" xmlns:cx7="http://schemas.microsoft.com/office/drawing/2016/5/13/chartex" xmlns:cx8="http://schemas.microsoft.com/office/drawing/2016/5/14/chartex" xmlns:mc="http://schemas.openxmlformats.org/markup-compatibility/2006" xmlns:aink="http://schemas.microsoft.com/office/drawing/2016/ink" xmlns:am3d="http://schemas.microsoft.com/office/drawing/2017/model3d" xmlns:o="urn:schemas-microsoft-com:office:office" xmlns:r="http://schemas.openxmlformats.org/officeDocument/2006/relationships" xmlns:m="http://schemas.openxmlformats.org/officeDocument/2006/math" xmlns:v="urn:schemas-microsoft-com:vml" xmlns:wp14="http://schemas.microsoft.com/office/word/2010/wordprocessingDrawing" xmlns:wp="http://schemas.openxmlformats.org/drawingml/2006/wordprocessingDrawing" xmlns:w10="urn:schemas-microsoft-com:office:word" xmlns:w="http://schemas.openxmlformats.org/wordprocessingml/2006/main" xmlns:w14="http://schemas.microsoft.com/office/word/2010/wordml" xmlns:w15="http://schemas.microsoft.com/office/word/2012/wordml" xmlns:w16cex="http://schemas.microsoft.com/office/word/2018/wordml/cex" xmlns:w16cid="http://schemas.microsoft.com/office/word/2016/wordml/cid" xmlns:w16="http://schemas.microsoft.com/office/word/2018/wordml" xmlns:w16sdtdh="http://schemas.microsoft.com/office/word/2020/wordml/sdtdatahash" xmlns:w16se="http://schemas.microsoft.com/office/word/2015/wordml/symex" xmlns:wpg="http://schemas.microsoft.com/office/word/2010/wordprocessingGroup" xmlns:wpi="http://schemas.microsoft.com/office/word/2010/wordprocessingInk" xmlns:wne="http://schemas.microsoft.com/office/word/2006/wordml" xmlns:wps="http://schemas.microsoft.com/office/word/2010/wordprocessingShape" mc:Ignorable="w14 w15 w16se w16cid w16 w16cex w16sdtdh wp14">
   <w:footnote w:type="separator" w:id="-1">
     <w:p>
       <w:pPr>
@@ -5237,7 +5263,7 @@
 </file>
 
 <file path=word/header1.xml><?xml version="1.0" encoding="utf-8"?>
-<w:hdr xmlns:wpc="http://schemas.microsoft.com/office/word/2010/wordprocessingCanvas" xmlns:cx="http://schemas.microsoft.com/office/drawing/2014/chartex" xmlns:cx1="http://schemas.microsoft.com/office/drawing/2015/9/8/chartex" xmlns:cx2="http://schemas.microsoft.com/office/drawing/2015/10/21/chartex" xmlns:cx3="http://schemas.microsoft.com/office/drawing/2016/5/9/chartex" xmlns:cx4="http://schemas.microsoft.com/office/drawing/2016/5/10/chartex" xmlns:cx5="http://schemas.microsoft.com/office/drawing/2016/5/11/chartex" xmlns:cx6="http://schemas.microsoft.com/office/drawing/2016/5/12/chartex" xmlns:cx7="http://schemas.microsoft.com/office/drawing/2016/5/13/chartex" xmlns:cx8="http://schemas.microsoft.com/office/drawing/2016/5/14/chartex" xmlns:mc="http://schemas.openxmlformats.org/markup-compatibility/2006" xmlns:aink="http://schemas.microsoft.com/office/drawing/2016/ink" xmlns:am3d="http://schemas.microsoft.com/office/drawing/2017/model3d" xmlns:o="urn:schemas-microsoft-com:office:office" xmlns:r="http://schemas.openxmlformats.org/officeDocument/2006/relationships" xmlns:m="http://schemas.openxmlformats.org/officeDocument/2006/math" xmlns:v="urn:schemas-microsoft-com:vml" xmlns:wp14="http://schemas.microsoft.com/office/word/2010/wordprocessingDrawing" xmlns:wp="http://schemas.openxmlformats.org/drawingml/2006/wordprocessingDrawing" xmlns:w10="urn:schemas-microsoft-com:office:word" xmlns:w="http://schemas.openxmlformats.org/wordprocessingml/2006/main" xmlns:w14="http://schemas.microsoft.com/office/word/2010/wordml" xmlns:w15="http://schemas.microsoft.com/office/word/2012/wordml" xmlns:w16cex="http://schemas.microsoft.com/office/word/2018/wordml/cex" xmlns:w16cid="http://schemas.microsoft.com/office/word/2016/wordml/cid" xmlns:w16="http://schemas.microsoft.com/office/word/2018/wordml" xmlns:w16se="http://schemas.microsoft.com/office/word/2015/wordml/symex" xmlns:wpg="http://schemas.microsoft.com/office/word/2010/wordprocessingGroup" xmlns:wpi="http://schemas.microsoft.com/office/word/2010/wordprocessingInk" xmlns:wne="http://schemas.microsoft.com/office/word/2006/wordml" xmlns:wps="http://schemas.microsoft.com/office/word/2010/wordprocessingShape" mc:Ignorable="w14 w15 w16se w16cid w16 w16cex wp14">
+<w:hdr xmlns:wpc="http://schemas.microsoft.com/office/word/2010/wordprocessingCanvas" xmlns:cx="http://schemas.microsoft.com/office/drawing/2014/chartex" xmlns:cx1="http://schemas.microsoft.com/office/drawing/2015/9/8/chartex" xmlns:cx2="http://schemas.microsoft.com/office/drawing/2015/10/21/chartex" xmlns:cx3="http://schemas.microsoft.com/office/drawing/2016/5/9/chartex" xmlns:cx4="http://schemas.microsoft.com/office/drawing/2016/5/10/chartex" xmlns:cx5="http://schemas.microsoft.com/office/drawing/2016/5/11/chartex" xmlns:cx6="http://schemas.microsoft.com/office/drawing/2016/5/12/chartex" xmlns:cx7="http://schemas.microsoft.com/office/drawing/2016/5/13/chartex" xmlns:cx8="http://schemas.microsoft.com/office/drawing/2016/5/14/chartex" xmlns:mc="http://schemas.openxmlformats.org/markup-compatibility/2006" xmlns:aink="http://schemas.microsoft.com/office/drawing/2016/ink" xmlns:am3d="http://schemas.microsoft.com/office/drawing/2017/model3d" xmlns:o="urn:schemas-microsoft-com:office:office" xmlns:r="http://schemas.openxmlformats.org/officeDocument/2006/relationships" xmlns:m="http://schemas.openxmlformats.org/officeDocument/2006/math" xmlns:v="urn:schemas-microsoft-com:vml" xmlns:wp14="http://schemas.microsoft.com/office/word/2010/wordprocessingDrawing" xmlns:wp="http://schemas.openxmlformats.org/drawingml/2006/wordprocessingDrawing" xmlns:w10="urn:schemas-microsoft-com:office:word" xmlns:w="http://schemas.openxmlformats.org/wordprocessingml/2006/main" xmlns:w14="http://schemas.microsoft.com/office/word/2010/wordml" xmlns:w15="http://schemas.microsoft.com/office/word/2012/wordml" xmlns:w16cex="http://schemas.microsoft.com/office/word/2018/wordml/cex" xmlns:w16cid="http://schemas.microsoft.com/office/word/2016/wordml/cid" xmlns:w16="http://schemas.microsoft.com/office/word/2018/wordml" xmlns:w16sdtdh="http://schemas.microsoft.com/office/word/2020/wordml/sdtdatahash" xmlns:w16se="http://schemas.microsoft.com/office/word/2015/wordml/symex" xmlns:wpg="http://schemas.microsoft.com/office/word/2010/wordprocessingGroup" xmlns:wpi="http://schemas.microsoft.com/office/word/2010/wordprocessingInk" xmlns:wne="http://schemas.microsoft.com/office/word/2006/wordml" xmlns:wps="http://schemas.microsoft.com/office/word/2010/wordprocessingShape" mc:Ignorable="w14 w15 w16se w16cid w16 w16cex w16sdtdh wp14">
   <w:p>
     <w:pPr>
       <w:pStyle w:val="Header"/>
@@ -5316,7 +5342,7 @@
 </file>
 
 <file path=word/header2.xml><?xml version="1.0" encoding="utf-8"?>
-<w:hdr xmlns:wpc="http://schemas.microsoft.com/office/word/2010/wordprocessingCanvas" xmlns:cx="http://schemas.microsoft.com/office/drawing/2014/chartex" xmlns:cx1="http://schemas.microsoft.com/office/drawing/2015/9/8/chartex" xmlns:cx2="http://schemas.microsoft.com/office/drawing/2015/10/21/chartex" xmlns:cx3="http://schemas.microsoft.com/office/drawing/2016/5/9/chartex" xmlns:cx4="http://schemas.microsoft.com/office/drawing/2016/5/10/chartex" xmlns:cx5="http://schemas.microsoft.com/office/drawing/2016/5/11/chartex" xmlns:cx6="http://schemas.microsoft.com/office/drawing/2016/5/12/chartex" xmlns:cx7="http://schemas.microsoft.com/office/drawing/2016/5/13/chartex" xmlns:cx8="http://schemas.microsoft.com/office/drawing/2016/5/14/chartex" xmlns:mc="http://schemas.openxmlformats.org/markup-compatibility/2006" xmlns:aink="http://schemas.microsoft.com/office/drawing/2016/ink" xmlns:am3d="http://schemas.microsoft.com/office/drawing/2017/model3d" xmlns:o="urn:schemas-microsoft-com:office:office" xmlns:r="http://schemas.openxmlformats.org/officeDocument/2006/relationships" xmlns:m="http://schemas.openxmlformats.org/officeDocument/2006/math" xmlns:v="urn:schemas-microsoft-com:vml" xmlns:wp14="http://schemas.microsoft.com/office/word/2010/wordprocessingDrawing" xmlns:wp="http://schemas.openxmlformats.org/drawingml/2006/wordprocessingDrawing" xmlns:w10="urn:schemas-microsoft-com:office:word" xmlns:w="http://schemas.openxmlformats.org/wordprocessingml/2006/main" xmlns:w14="http://schemas.microsoft.com/office/word/2010/wordml" xmlns:w15="http://schemas.microsoft.com/office/word/2012/wordml" xmlns:w16cex="http://schemas.microsoft.com/office/word/2018/wordml/cex" xmlns:w16cid="http://schemas.microsoft.com/office/word/2016/wordml/cid" xmlns:w16="http://schemas.microsoft.com/office/word/2018/wordml" xmlns:w16se="http://schemas.microsoft.com/office/word/2015/wordml/symex" xmlns:wpg="http://schemas.microsoft.com/office/word/2010/wordprocessingGroup" xmlns:wpi="http://schemas.microsoft.com/office/word/2010/wordprocessingInk" xmlns:wne="http://schemas.microsoft.com/office/word/2006/wordml" xmlns:wps="http://schemas.microsoft.com/office/word/2010/wordprocessingShape" mc:Ignorable="w14 w15 w16se w16cid w16 w16cex wp14">
+<w:hdr xmlns:wpc="http://schemas.microsoft.com/office/word/2010/wordprocessingCanvas" xmlns:cx="http://schemas.microsoft.com/office/drawing/2014/chartex" xmlns:cx1="http://schemas.microsoft.com/office/drawing/2015/9/8/chartex" xmlns:cx2="http://schemas.microsoft.com/office/drawing/2015/10/21/chartex" xmlns:cx3="http://schemas.microsoft.com/office/drawing/2016/5/9/chartex" xmlns:cx4="http://schemas.microsoft.com/office/drawing/2016/5/10/chartex" xmlns:cx5="http://schemas.microsoft.com/office/drawing/2016/5/11/chartex" xmlns:cx6="http://schemas.microsoft.com/office/drawing/2016/5/12/chartex" xmlns:cx7="http://schemas.microsoft.com/office/drawing/2016/5/13/chartex" xmlns:cx8="http://schemas.microsoft.com/office/drawing/2016/5/14/chartex" xmlns:mc="http://schemas.openxmlformats.org/markup-compatibility/2006" xmlns:aink="http://schemas.microsoft.com/office/drawing/2016/ink" xmlns:am3d="http://schemas.microsoft.com/office/drawing/2017/model3d" xmlns:o="urn:schemas-microsoft-com:office:office" xmlns:r="http://schemas.openxmlformats.org/officeDocument/2006/relationships" xmlns:m="http://schemas.openxmlformats.org/officeDocument/2006/math" xmlns:v="urn:schemas-microsoft-com:vml" xmlns:wp14="http://schemas.microsoft.com/office/word/2010/wordprocessingDrawing" xmlns:wp="http://schemas.openxmlformats.org/drawingml/2006/wordprocessingDrawing" xmlns:w10="urn:schemas-microsoft-com:office:word" xmlns:w="http://schemas.openxmlformats.org/wordprocessingml/2006/main" xmlns:w14="http://schemas.microsoft.com/office/word/2010/wordml" xmlns:w15="http://schemas.microsoft.com/office/word/2012/wordml" xmlns:w16cex="http://schemas.microsoft.com/office/word/2018/wordml/cex" xmlns:w16cid="http://schemas.microsoft.com/office/word/2016/wordml/cid" xmlns:w16="http://schemas.microsoft.com/office/word/2018/wordml" xmlns:w16sdtdh="http://schemas.microsoft.com/office/word/2020/wordml/sdtdatahash" xmlns:w16se="http://schemas.microsoft.com/office/word/2015/wordml/symex" xmlns:wpg="http://schemas.microsoft.com/office/word/2010/wordprocessingGroup" xmlns:wpi="http://schemas.microsoft.com/office/word/2010/wordprocessingInk" xmlns:wne="http://schemas.microsoft.com/office/word/2006/wordml" xmlns:wps="http://schemas.microsoft.com/office/word/2010/wordprocessingShape" mc:Ignorable="w14 w15 w16se w16cid w16 w16cex w16sdtdh wp14">
   <w:p>
     <w:pPr>
       <w:pStyle w:val="Header"/>
@@ -5326,7 +5352,7 @@
 </file>
 
 <file path=word/header3.xml><?xml version="1.0" encoding="utf-8"?>
-<w:hdr xmlns:wpc="http://schemas.microsoft.com/office/word/2010/wordprocessingCanvas" xmlns:cx="http://schemas.microsoft.com/office/drawing/2014/chartex" xmlns:cx1="http://schemas.microsoft.com/office/drawing/2015/9/8/chartex" xmlns:cx2="http://schemas.microsoft.com/office/drawing/2015/10/21/chartex" xmlns:cx3="http://schemas.microsoft.com/office/drawing/2016/5/9/chartex" xmlns:cx4="http://schemas.microsoft.com/office/drawing/2016/5/10/chartex" xmlns:cx5="http://schemas.microsoft.com/office/drawing/2016/5/11/chartex" xmlns:cx6="http://schemas.microsoft.com/office/drawing/2016/5/12/chartex" xmlns:cx7="http://schemas.microsoft.com/office/drawing/2016/5/13/chartex" xmlns:cx8="http://schemas.microsoft.com/office/drawing/2016/5/14/chartex" xmlns:mc="http://schemas.openxmlformats.org/markup-compatibility/2006" xmlns:aink="http://schemas.microsoft.com/office/drawing/2016/ink" xmlns:am3d="http://schemas.microsoft.com/office/drawing/2017/model3d" xmlns:o="urn:schemas-microsoft-com:office:office" xmlns:r="http://schemas.openxmlformats.org/officeDocument/2006/relationships" xmlns:m="http://schemas.openxmlformats.org/officeDocument/2006/math" xmlns:v="urn:schemas-microsoft-com:vml" xmlns:wp14="http://schemas.microsoft.com/office/word/2010/wordprocessingDrawing" xmlns:wp="http://schemas.openxmlformats.org/drawingml/2006/wordprocessingDrawing" xmlns:w10="urn:schemas-microsoft-com:office:word" xmlns:w="http://schemas.openxmlformats.org/wordprocessingml/2006/main" xmlns:w14="http://schemas.microsoft.com/office/word/2010/wordml" xmlns:w15="http://schemas.microsoft.com/office/word/2012/wordml" xmlns:w16cex="http://schemas.microsoft.com/office/word/2018/wordml/cex" xmlns:w16cid="http://schemas.microsoft.com/office/word/2016/wordml/cid" xmlns:w16="http://schemas.microsoft.com/office/word/2018/wordml" xmlns:w16se="http://schemas.microsoft.com/office/word/2015/wordml/symex" xmlns:wpg="http://schemas.microsoft.com/office/word/2010/wordprocessingGroup" xmlns:wpi="http://schemas.microsoft.com/office/word/2010/wordprocessingInk" xmlns:wne="http://schemas.microsoft.com/office/word/2006/wordml" xmlns:wps="http://schemas.microsoft.com/office/word/2010/wordprocessingShape" mc:Ignorable="w14 w15 w16se w16cid w16 w16cex wp14">
+<w:hdr xmlns:wpc="http://schemas.microsoft.com/office/word/2010/wordprocessingCanvas" xmlns:cx="http://schemas.microsoft.com/office/drawing/2014/chartex" xmlns:cx1="http://schemas.microsoft.com/office/drawing/2015/9/8/chartex" xmlns:cx2="http://schemas.microsoft.com/office/drawing/2015/10/21/chartex" xmlns:cx3="http://schemas.microsoft.com/office/drawing/2016/5/9/chartex" xmlns:cx4="http://schemas.microsoft.com/office/drawing/2016/5/10/chartex" xmlns:cx5="http://schemas.microsoft.com/office/drawing/2016/5/11/chartex" xmlns:cx6="http://schemas.microsoft.com/office/drawing/2016/5/12/chartex" xmlns:cx7="http://schemas.microsoft.com/office/drawing/2016/5/13/chartex" xmlns:cx8="http://schemas.microsoft.com/office/drawing/2016/5/14/chartex" xmlns:mc="http://schemas.openxmlformats.org/markup-compatibility/2006" xmlns:aink="http://schemas.microsoft.com/office/drawing/2016/ink" xmlns:am3d="http://schemas.microsoft.com/office/drawing/2017/model3d" xmlns:o="urn:schemas-microsoft-com:office:office" xmlns:r="http://schemas.openxmlformats.org/officeDocument/2006/relationships" xmlns:m="http://schemas.openxmlformats.org/officeDocument/2006/math" xmlns:v="urn:schemas-microsoft-com:vml" xmlns:wp14="http://schemas.microsoft.com/office/word/2010/wordprocessingDrawing" xmlns:wp="http://schemas.openxmlformats.org/drawingml/2006/wordprocessingDrawing" xmlns:w10="urn:schemas-microsoft-com:office:word" xmlns:w="http://schemas.openxmlformats.org/wordprocessingml/2006/main" xmlns:w14="http://schemas.microsoft.com/office/word/2010/wordml" xmlns:w15="http://schemas.microsoft.com/office/word/2012/wordml" xmlns:w16cex="http://schemas.microsoft.com/office/word/2018/wordml/cex" xmlns:w16cid="http://schemas.microsoft.com/office/word/2016/wordml/cid" xmlns:w16="http://schemas.microsoft.com/office/word/2018/wordml" xmlns:w16sdtdh="http://schemas.microsoft.com/office/word/2020/wordml/sdtdatahash" xmlns:w16se="http://schemas.microsoft.com/office/word/2015/wordml/symex" xmlns:wpg="http://schemas.microsoft.com/office/word/2010/wordprocessingGroup" xmlns:wpi="http://schemas.microsoft.com/office/word/2010/wordprocessingInk" xmlns:wne="http://schemas.microsoft.com/office/word/2006/wordml" xmlns:wps="http://schemas.microsoft.com/office/word/2010/wordprocessingShape" mc:Ignorable="w14 w15 w16se w16cid w16 w16cex w16sdtdh wp14">
   <w:p>
     <w:pPr>
       <w:pStyle w:val="Header"/>
@@ -5337,7 +5363,7 @@
 </file>
 
 <file path=word/header4.xml><?xml version="1.0" encoding="utf-8"?>
-<w:hdr xmlns:wpc="http://schemas.microsoft.com/office/word/2010/wordprocessingCanvas" xmlns:cx="http://schemas.microsoft.com/office/drawing/2014/chartex" xmlns:cx1="http://schemas.microsoft.com/office/drawing/2015/9/8/chartex" xmlns:cx2="http://schemas.microsoft.com/office/drawing/2015/10/21/chartex" xmlns:cx3="http://schemas.microsoft.com/office/drawing/2016/5/9/chartex" xmlns:cx4="http://schemas.microsoft.com/office/drawing/2016/5/10/chartex" xmlns:cx5="http://schemas.microsoft.com/office/drawing/2016/5/11/chartex" xmlns:cx6="http://schemas.microsoft.com/office/drawing/2016/5/12/chartex" xmlns:cx7="http://schemas.microsoft.com/office/drawing/2016/5/13/chartex" xmlns:cx8="http://schemas.microsoft.com/office/drawing/2016/5/14/chartex" xmlns:mc="http://schemas.openxmlformats.org/markup-compatibility/2006" xmlns:aink="http://schemas.microsoft.com/office/drawing/2016/ink" xmlns:am3d="http://schemas.microsoft.com/office/drawing/2017/model3d" xmlns:o="urn:schemas-microsoft-com:office:office" xmlns:r="http://schemas.openxmlformats.org/officeDocument/2006/relationships" xmlns:m="http://schemas.openxmlformats.org/officeDocument/2006/math" xmlns:v="urn:schemas-microsoft-com:vml" xmlns:wp14="http://schemas.microsoft.com/office/word/2010/wordprocessingDrawing" xmlns:wp="http://schemas.openxmlformats.org/drawingml/2006/wordprocessingDrawing" xmlns:w10="urn:schemas-microsoft-com:office:word" xmlns:w="http://schemas.openxmlformats.org/wordprocessingml/2006/main" xmlns:w14="http://schemas.microsoft.com/office/word/2010/wordml" xmlns:w15="http://schemas.microsoft.com/office/word/2012/wordml" xmlns:w16cex="http://schemas.microsoft.com/office/word/2018/wordml/cex" xmlns:w16cid="http://schemas.microsoft.com/office/word/2016/wordml/cid" xmlns:w16="http://schemas.microsoft.com/office/word/2018/wordml" xmlns:w16se="http://schemas.microsoft.com/office/word/2015/wordml/symex" xmlns:wpg="http://schemas.microsoft.com/office/word/2010/wordprocessingGroup" xmlns:wpi="http://schemas.microsoft.com/office/word/2010/wordprocessingInk" xmlns:wne="http://schemas.microsoft.com/office/word/2006/wordml" xmlns:wps="http://schemas.microsoft.com/office/word/2010/wordprocessingShape" mc:Ignorable="w14 w15 w16se w16cid w16 w16cex wp14">
+<w:hdr xmlns:wpc="http://schemas.microsoft.com/office/word/2010/wordprocessingCanvas" xmlns:cx="http://schemas.microsoft.com/office/drawing/2014/chartex" xmlns:cx1="http://schemas.microsoft.com/office/drawing/2015/9/8/chartex" xmlns:cx2="http://schemas.microsoft.com/office/drawing/2015/10/21/chartex" xmlns:cx3="http://schemas.microsoft.com/office/drawing/2016/5/9/chartex" xmlns:cx4="http://schemas.microsoft.com/office/drawing/2016/5/10/chartex" xmlns:cx5="http://schemas.microsoft.com/office/drawing/2016/5/11/chartex" xmlns:cx6="http://schemas.microsoft.com/office/drawing/2016/5/12/chartex" xmlns:cx7="http://schemas.microsoft.com/office/drawing/2016/5/13/chartex" xmlns:cx8="http://schemas.microsoft.com/office/drawing/2016/5/14/chartex" xmlns:mc="http://schemas.openxmlformats.org/markup-compatibility/2006" xmlns:aink="http://schemas.microsoft.com/office/drawing/2016/ink" xmlns:am3d="http://schemas.microsoft.com/office/drawing/2017/model3d" xmlns:o="urn:schemas-microsoft-com:office:office" xmlns:r="http://schemas.openxmlformats.org/officeDocument/2006/relationships" xmlns:m="http://schemas.openxmlformats.org/officeDocument/2006/math" xmlns:v="urn:schemas-microsoft-com:vml" xmlns:wp14="http://schemas.microsoft.com/office/word/2010/wordprocessingDrawing" xmlns:wp="http://schemas.openxmlformats.org/drawingml/2006/wordprocessingDrawing" xmlns:w10="urn:schemas-microsoft-com:office:word" xmlns:w="http://schemas.openxmlformats.org/wordprocessingml/2006/main" xmlns:w14="http://schemas.microsoft.com/office/word/2010/wordml" xmlns:w15="http://schemas.microsoft.com/office/word/2012/wordml" xmlns:w16cex="http://schemas.microsoft.com/office/word/2018/wordml/cex" xmlns:w16cid="http://schemas.microsoft.com/office/word/2016/wordml/cid" xmlns:w16="http://schemas.microsoft.com/office/word/2018/wordml" xmlns:w16sdtdh="http://schemas.microsoft.com/office/word/2020/wordml/sdtdatahash" xmlns:w16se="http://schemas.microsoft.com/office/word/2015/wordml/symex" xmlns:wpg="http://schemas.microsoft.com/office/word/2010/wordprocessingGroup" xmlns:wpi="http://schemas.microsoft.com/office/word/2010/wordprocessingInk" xmlns:wne="http://schemas.microsoft.com/office/word/2006/wordml" xmlns:wps="http://schemas.microsoft.com/office/word/2010/wordprocessingShape" mc:Ignorable="w14 w15 w16se w16cid w16 w16cex w16sdtdh wp14">
   <w:p>
     <w:pPr>
       <w:pStyle w:val="SAGEHeader"/>
@@ -5347,7 +5373,7 @@
 </file>
 
 <file path=word/header5.xml><?xml version="1.0" encoding="utf-8"?>
-<w:hdr xmlns:wpc="http://schemas.microsoft.com/office/word/2010/wordprocessingCanvas" xmlns:cx="http://schemas.microsoft.com/office/drawing/2014/chartex" xmlns:cx1="http://schemas.microsoft.com/office/drawing/2015/9/8/chartex" xmlns:cx2="http://schemas.microsoft.com/office/drawing/2015/10/21/chartex" xmlns:cx3="http://schemas.microsoft.com/office/drawing/2016/5/9/chartex" xmlns:cx4="http://schemas.microsoft.com/office/drawing/2016/5/10/chartex" xmlns:cx5="http://schemas.microsoft.com/office/drawing/2016/5/11/chartex" xmlns:cx6="http://schemas.microsoft.com/office/drawing/2016/5/12/chartex" xmlns:cx7="http://schemas.microsoft.com/office/drawing/2016/5/13/chartex" xmlns:cx8="http://schemas.microsoft.com/office/drawing/2016/5/14/chartex" xmlns:mc="http://schemas.openxmlformats.org/markup-compatibility/2006" xmlns:aink="http://schemas.microsoft.com/office/drawing/2016/ink" xmlns:am3d="http://schemas.microsoft.com/office/drawing/2017/model3d" xmlns:o="urn:schemas-microsoft-com:office:office" xmlns:r="http://schemas.openxmlformats.org/officeDocument/2006/relationships" xmlns:m="http://schemas.openxmlformats.org/officeDocument/2006/math" xmlns:v="urn:schemas-microsoft-com:vml" xmlns:wp14="http://schemas.microsoft.com/office/word/2010/wordprocessingDrawing" xmlns:wp="http://schemas.openxmlformats.org/drawingml/2006/wordprocessingDrawing" xmlns:w10="urn:schemas-microsoft-com:office:word" xmlns:w="http://schemas.openxmlformats.org/wordprocessingml/2006/main" xmlns:w14="http://schemas.microsoft.com/office/word/2010/wordml" xmlns:w15="http://schemas.microsoft.com/office/word/2012/wordml" xmlns:w16cex="http://schemas.microsoft.com/office/word/2018/wordml/cex" xmlns:w16cid="http://schemas.microsoft.com/office/word/2016/wordml/cid" xmlns:w16="http://schemas.microsoft.com/office/word/2018/wordml" xmlns:w16se="http://schemas.microsoft.com/office/word/2015/wordml/symex" xmlns:wpg="http://schemas.microsoft.com/office/word/2010/wordprocessingGroup" xmlns:wpi="http://schemas.microsoft.com/office/word/2010/wordprocessingInk" xmlns:wne="http://schemas.microsoft.com/office/word/2006/wordml" xmlns:wps="http://schemas.microsoft.com/office/word/2010/wordprocessingShape" mc:Ignorable="w14 w15 w16se w16cid w16 w16cex wp14">
+<w:hdr xmlns:wpc="http://schemas.microsoft.com/office/word/2010/wordprocessingCanvas" xmlns:cx="http://schemas.microsoft.com/office/drawing/2014/chartex" xmlns:cx1="http://schemas.microsoft.com/office/drawing/2015/9/8/chartex" xmlns:cx2="http://schemas.microsoft.com/office/drawing/2015/10/21/chartex" xmlns:cx3="http://schemas.microsoft.com/office/drawing/2016/5/9/chartex" xmlns:cx4="http://schemas.microsoft.com/office/drawing/2016/5/10/chartex" xmlns:cx5="http://schemas.microsoft.com/office/drawing/2016/5/11/chartex" xmlns:cx6="http://schemas.microsoft.com/office/drawing/2016/5/12/chartex" xmlns:cx7="http://schemas.microsoft.com/office/drawing/2016/5/13/chartex" xmlns:cx8="http://schemas.microsoft.com/office/drawing/2016/5/14/chartex" xmlns:mc="http://schemas.openxmlformats.org/markup-compatibility/2006" xmlns:aink="http://schemas.microsoft.com/office/drawing/2016/ink" xmlns:am3d="http://schemas.microsoft.com/office/drawing/2017/model3d" xmlns:o="urn:schemas-microsoft-com:office:office" xmlns:r="http://schemas.openxmlformats.org/officeDocument/2006/relationships" xmlns:m="http://schemas.openxmlformats.org/officeDocument/2006/math" xmlns:v="urn:schemas-microsoft-com:vml" xmlns:wp14="http://schemas.microsoft.com/office/word/2010/wordprocessingDrawing" xmlns:wp="http://schemas.openxmlformats.org/drawingml/2006/wordprocessingDrawing" xmlns:w10="urn:schemas-microsoft-com:office:word" xmlns:w="http://schemas.openxmlformats.org/wordprocessingml/2006/main" xmlns:w14="http://schemas.microsoft.com/office/word/2010/wordml" xmlns:w15="http://schemas.microsoft.com/office/word/2012/wordml" xmlns:w16cex="http://schemas.microsoft.com/office/word/2018/wordml/cex" xmlns:w16cid="http://schemas.microsoft.com/office/word/2016/wordml/cid" xmlns:w16="http://schemas.microsoft.com/office/word/2018/wordml" xmlns:w16sdtdh="http://schemas.microsoft.com/office/word/2020/wordml/sdtdatahash" xmlns:w16se="http://schemas.microsoft.com/office/word/2015/wordml/symex" xmlns:wpg="http://schemas.microsoft.com/office/word/2010/wordprocessingGroup" xmlns:wpi="http://schemas.microsoft.com/office/word/2010/wordprocessingInk" xmlns:wne="http://schemas.microsoft.com/office/word/2006/wordml" xmlns:wps="http://schemas.microsoft.com/office/word/2010/wordprocessingShape" mc:Ignorable="w14 w15 w16se w16cid w16 w16cex w16sdtdh wp14">
   <w:p>
     <w:pPr>
       <w:pStyle w:val="Header"/>
@@ -5357,7 +5383,7 @@
 </file>
 
 <file path=word/numbering.xml><?xml version="1.0" encoding="utf-8"?>
-<w:numbering xmlns:wpc="http://schemas.microsoft.com/office/word/2010/wordprocessingCanvas" xmlns:cx="http://schemas.microsoft.com/office/drawing/2014/chartex" xmlns:cx1="http://schemas.microsoft.com/office/drawing/2015/9/8/chartex" xmlns:cx2="http://schemas.microsoft.com/office/drawing/2015/10/21/chartex" xmlns:cx3="http://schemas.microsoft.com/office/drawing/2016/5/9/chartex" xmlns:cx4="http://schemas.microsoft.com/office/drawing/2016/5/10/chartex" xmlns:cx5="http://schemas.microsoft.com/office/drawing/2016/5/11/chartex" xmlns:cx6="http://schemas.microsoft.com/office/drawing/2016/5/12/chartex" xmlns:cx7="http://schemas.microsoft.com/office/drawing/2016/5/13/chartex" xmlns:cx8="http://schemas.microsoft.com/office/drawing/2016/5/14/chartex" xmlns:mc="http://schemas.openxmlformats.org/markup-compatibility/2006" xmlns:aink="http://schemas.microsoft.com/office/drawing/2016/ink" xmlns:am3d="http://schemas.microsoft.com/office/drawing/2017/model3d" xmlns:o="urn:schemas-microsoft-com:office:office" xmlns:r="http://schemas.openxmlformats.org/officeDocument/2006/relationships" xmlns:m="http://schemas.openxmlformats.org/officeDocument/2006/math" xmlns:v="urn:schemas-microsoft-com:vml" xmlns:wp14="http://schemas.microsoft.com/office/word/2010/wordprocessingDrawing" xmlns:wp="http://schemas.openxmlformats.org/drawingml/2006/wordprocessingDrawing" xmlns:w10="urn:schemas-microsoft-com:office:word" xmlns:w="http://schemas.openxmlformats.org/wordprocessingml/2006/main" xmlns:w14="http://schemas.microsoft.com/office/word/2010/wordml" xmlns:w15="http://schemas.microsoft.com/office/word/2012/wordml" xmlns:w16cex="http://schemas.microsoft.com/office/word/2018/wordml/cex" xmlns:w16cid="http://schemas.microsoft.com/office/word/2016/wordml/cid" xmlns:w16="http://schemas.microsoft.com/office/word/2018/wordml" xmlns:w16se="http://schemas.microsoft.com/office/word/2015/wordml/symex" xmlns:wpg="http://schemas.microsoft.com/office/word/2010/wordprocessingGroup" xmlns:wpi="http://schemas.microsoft.com/office/word/2010/wordprocessingInk" xmlns:wne="http://schemas.microsoft.com/office/word/2006/wordml" xmlns:wps="http://schemas.microsoft.com/office/word/2010/wordprocessingShape" mc:Ignorable="w14 w15 w16se w16cid w16 w16cex wp14">
+<w:numbering xmlns:wpc="http://schemas.microsoft.com/office/word/2010/wordprocessingCanvas" xmlns:cx="http://schemas.microsoft.com/office/drawing/2014/chartex" xmlns:cx1="http://schemas.microsoft.com/office/drawing/2015/9/8/chartex" xmlns:cx2="http://schemas.microsoft.com/office/drawing/2015/10/21/chartex" xmlns:cx3="http://schemas.microsoft.com/office/drawing/2016/5/9/chartex" xmlns:cx4="http://schemas.microsoft.com/office/drawing/2016/5/10/chartex" xmlns:cx5="http://schemas.microsoft.com/office/drawing/2016/5/11/chartex" xmlns:cx6="http://schemas.microsoft.com/office/drawing/2016/5/12/chartex" xmlns:cx7="http://schemas.microsoft.com/office/drawing/2016/5/13/chartex" xmlns:cx8="http://schemas.microsoft.com/office/drawing/2016/5/14/chartex" xmlns:mc="http://schemas.openxmlformats.org/markup-compatibility/2006" xmlns:aink="http://schemas.microsoft.com/office/drawing/2016/ink" xmlns:am3d="http://schemas.microsoft.com/office/drawing/2017/model3d" xmlns:o="urn:schemas-microsoft-com:office:office" xmlns:r="http://schemas.openxmlformats.org/officeDocument/2006/relationships" xmlns:m="http://schemas.openxmlformats.org/officeDocument/2006/math" xmlns:v="urn:schemas-microsoft-com:vml" xmlns:wp14="http://schemas.microsoft.com/office/word/2010/wordprocessingDrawing" xmlns:wp="http://schemas.openxmlformats.org/drawingml/2006/wordprocessingDrawing" xmlns:w10="urn:schemas-microsoft-com:office:word" xmlns:w="http://schemas.openxmlformats.org/wordprocessingml/2006/main" xmlns:w14="http://schemas.microsoft.com/office/word/2010/wordml" xmlns:w15="http://schemas.microsoft.com/office/word/2012/wordml" xmlns:w16cex="http://schemas.microsoft.com/office/word/2018/wordml/cex" xmlns:w16cid="http://schemas.microsoft.com/office/word/2016/wordml/cid" xmlns:w16="http://schemas.microsoft.com/office/word/2018/wordml" xmlns:w16sdtdh="http://schemas.microsoft.com/office/word/2020/wordml/sdtdatahash" xmlns:w16se="http://schemas.microsoft.com/office/word/2015/wordml/symex" xmlns:wpg="http://schemas.microsoft.com/office/word/2010/wordprocessingGroup" xmlns:wpi="http://schemas.microsoft.com/office/word/2010/wordprocessingInk" xmlns:wne="http://schemas.microsoft.com/office/word/2006/wordml" xmlns:wps="http://schemas.microsoft.com/office/word/2010/wordprocessingShape" mc:Ignorable="w14 w15 w16se w16cid w16 w16cex w16sdtdh wp14">
   <w:numPicBullet w:numPicBulletId="0">
     <w:pict>
       <v:shapetype id="_x0000_t75" coordsize="21600,21600" o:spt="75" o:preferrelative="t" path="m@4@5l@4@11@9@11@9@5xe" filled="f" stroked="f">
@@ -5379,7 +5405,7 @@
         <v:path o:extrusionok="f" gradientshapeok="t" o:connecttype="rect"/>
         <o:lock v:ext="edit" aspectratio="t"/>
       </v:shapetype>
-      <v:shape id="_x0000_i1061" type="#_x0000_t75" style="width:20.15pt;height:20.15pt" o:bullet="t">
+      <v:shape id="_x0000_i1469" type="#_x0000_t75" style="width:20pt;height:20pt" o:bullet="t">
         <v:imagedata r:id="rId1" o:title="clip_image001"/>
       </v:shape>
     </w:pict>
@@ -8201,7 +8227,7 @@
 </file>
 
 <file path=word/styles.xml><?xml version="1.0" encoding="utf-8"?>
-<w:styles xmlns:mc="http://schemas.openxmlformats.org/markup-compatibility/2006" xmlns:r="http://schemas.openxmlformats.org/officeDocument/2006/relationships" xmlns:w="http://schemas.openxmlformats.org/wordprocessingml/2006/main" xmlns:w14="http://schemas.microsoft.com/office/word/2010/wordml" xmlns:w15="http://schemas.microsoft.com/office/word/2012/wordml" xmlns:w16cex="http://schemas.microsoft.com/office/word/2018/wordml/cex" xmlns:w16cid="http://schemas.microsoft.com/office/word/2016/wordml/cid" xmlns:w16="http://schemas.microsoft.com/office/word/2018/wordml" xmlns:w16se="http://schemas.microsoft.com/office/word/2015/wordml/symex" mc:Ignorable="w14 w15 w16se w16cid w16 w16cex">
+<w:styles xmlns:mc="http://schemas.openxmlformats.org/markup-compatibility/2006" xmlns:r="http://schemas.openxmlformats.org/officeDocument/2006/relationships" xmlns:w="http://schemas.openxmlformats.org/wordprocessingml/2006/main" xmlns:w14="http://schemas.microsoft.com/office/word/2010/wordml" xmlns:w15="http://schemas.microsoft.com/office/word/2012/wordml" xmlns:w16cex="http://schemas.microsoft.com/office/word/2018/wordml/cex" xmlns:w16cid="http://schemas.microsoft.com/office/word/2016/wordml/cid" xmlns:w16="http://schemas.microsoft.com/office/word/2018/wordml" xmlns:w16sdtdh="http://schemas.microsoft.com/office/word/2020/wordml/sdtdatahash" xmlns:w16se="http://schemas.microsoft.com/office/word/2015/wordml/symex" mc:Ignorable="w14 w15 w16se w16cid w16 w16cex w16sdtdh">
   <w:docDefaults>
     <w:rPrDefault>
       <w:rPr>

</xml_diff>

<commit_message>
- Added a simple readme.txt to src\wizards\Customization\ folder - Altered the layout of page controls in the Standalone Customization Wizard - Added flag to the above to either enable/disable OR set visible/invisible controls based on the Control Type dropdown (Defaults to original behaviour [enable/disable]) - Updated documentation with updated screenshots for above mentioned items. - Added code to standalone Customization Wizard to set Wizard window size at initialization time (Design time size is much larger than runtime. Easier to manage controls when updating/changing design) - Updated comment (for setting finder) in src/wizards/Customization/Sage300CustomizationWizard/templates/ScreenCustomization.js
</commit_message>
<xml_diff>
--- a/docs/wizards/Sage300SDK_CustomizationWizards.docx
+++ b/docs/wizards/Sage300SDK_CustomizationWizards.docx
@@ -52,13 +52,7 @@
         </w:sectPr>
       </w:pPr>
       <w:r>
-        <w:t>August</w:t>
-      </w:r>
-      <w:r>
-        <w:t xml:space="preserve"> 202</w:t>
-      </w:r>
-      <w:r>
-        <w:t>2</w:t>
+        <w:t>January 2023</w:t>
       </w:r>
     </w:p>
     <w:p>
@@ -81,7 +75,7 @@
         <w:t>2</w:t>
       </w:r>
       <w:r>
-        <w:t>2</w:t>
+        <w:t>2-2023</w:t>
       </w:r>
       <w:r>
         <w:t xml:space="preserve"> The Sage Group plc or its licensors. All rights reserved.</w:t>
@@ -162,7 +156,7 @@
       <w:r>
         <w:fldChar w:fldCharType="separate"/>
       </w:r>
-      <w:hyperlink w:anchor="_Toc111123487" w:history="1">
+      <w:hyperlink w:anchor="_Toc124260688" w:history="1">
         <w:r>
           <w:rPr>
             <w:rStyle w:val="Hyperlink"/>
@@ -206,7 +200,7 @@
             <w:noProof/>
             <w:webHidden/>
           </w:rPr>
-          <w:instrText xml:space="preserve"> PAGEREF _Toc111123487 \h </w:instrText>
+          <w:instrText xml:space="preserve"> PAGEREF _Toc124260688 \h </w:instrText>
         </w:r>
         <w:r>
           <w:rPr>
@@ -248,7 +242,7 @@
           <w:lang w:eastAsia="zh-CN"/>
         </w:rPr>
       </w:pPr>
-      <w:hyperlink w:anchor="_Toc111123488" w:history="1">
+      <w:hyperlink w:anchor="_Toc124260689" w:history="1">
         <w:r>
           <w:rPr>
             <w:rStyle w:val="Hyperlink"/>
@@ -292,7 +286,7 @@
             <w:noProof/>
             <w:webHidden/>
           </w:rPr>
-          <w:instrText xml:space="preserve"> PAGEREF _Toc111123488 \h </w:instrText>
+          <w:instrText xml:space="preserve"> PAGEREF _Toc124260689 \h </w:instrText>
         </w:r>
         <w:r>
           <w:rPr>
@@ -331,7 +325,7 @@
           <w:lang w:eastAsia="zh-CN"/>
         </w:rPr>
       </w:pPr>
-      <w:hyperlink w:anchor="_Toc111123489" w:history="1">
+      <w:hyperlink w:anchor="_Toc124260690" w:history="1">
         <w:r>
           <w:rPr>
             <w:rStyle w:val="Hyperlink"/>
@@ -367,7 +361,7 @@
           <w:rPr>
             <w:webHidden/>
           </w:rPr>
-          <w:instrText xml:space="preserve"> PAGEREF _Toc111123489 \h </w:instrText>
+          <w:instrText xml:space="preserve"> PAGEREF _Toc124260690 \h </w:instrText>
         </w:r>
         <w:r>
           <w:rPr>
@@ -402,7 +396,7 @@
           <w:lang w:eastAsia="zh-CN"/>
         </w:rPr>
       </w:pPr>
-      <w:hyperlink w:anchor="_Toc111123490" w:history="1">
+      <w:hyperlink w:anchor="_Toc124260691" w:history="1">
         <w:r>
           <w:rPr>
             <w:rStyle w:val="Hyperlink"/>
@@ -438,7 +432,7 @@
           <w:rPr>
             <w:webHidden/>
           </w:rPr>
-          <w:instrText xml:space="preserve"> PAGEREF _Toc111123490 \h </w:instrText>
+          <w:instrText xml:space="preserve"> PAGEREF _Toc124260691 \h </w:instrText>
         </w:r>
         <w:r>
           <w:rPr>
@@ -476,7 +470,7 @@
           <w:lang w:eastAsia="zh-CN"/>
         </w:rPr>
       </w:pPr>
-      <w:hyperlink w:anchor="_Toc111123491" w:history="1">
+      <w:hyperlink w:anchor="_Toc124260692" w:history="1">
         <w:r>
           <w:rPr>
             <w:rStyle w:val="Hyperlink"/>
@@ -520,7 +514,7 @@
             <w:noProof/>
             <w:webHidden/>
           </w:rPr>
-          <w:instrText xml:space="preserve"> PAGEREF _Toc111123491 \h </w:instrText>
+          <w:instrText xml:space="preserve"> PAGEREF _Toc124260692 \h </w:instrText>
         </w:r>
         <w:r>
           <w:rPr>
@@ -559,7 +553,7 @@
           <w:lang w:eastAsia="zh-CN"/>
         </w:rPr>
       </w:pPr>
-      <w:hyperlink w:anchor="_Toc111123492" w:history="1">
+      <w:hyperlink w:anchor="_Toc124260693" w:history="1">
         <w:r>
           <w:rPr>
             <w:rStyle w:val="Hyperlink"/>
@@ -595,7 +589,7 @@
           <w:rPr>
             <w:webHidden/>
           </w:rPr>
-          <w:instrText xml:space="preserve"> PAGEREF _Toc111123492 \h </w:instrText>
+          <w:instrText xml:space="preserve"> PAGEREF _Toc124260693 \h </w:instrText>
         </w:r>
         <w:r>
           <w:rPr>
@@ -630,7 +624,7 @@
           <w:lang w:eastAsia="zh-CN"/>
         </w:rPr>
       </w:pPr>
-      <w:hyperlink w:anchor="_Toc111123493" w:history="1">
+      <w:hyperlink w:anchor="_Toc124260694" w:history="1">
         <w:r>
           <w:rPr>
             <w:rStyle w:val="Hyperlink"/>
@@ -666,7 +660,7 @@
           <w:rPr>
             <w:webHidden/>
           </w:rPr>
-          <w:instrText xml:space="preserve"> PAGEREF _Toc111123493 \h </w:instrText>
+          <w:instrText xml:space="preserve"> PAGEREF _Toc124260694 \h </w:instrText>
         </w:r>
         <w:r>
           <w:rPr>
@@ -704,7 +698,7 @@
           <w:lang w:eastAsia="zh-CN"/>
         </w:rPr>
       </w:pPr>
-      <w:hyperlink w:anchor="_Toc111123494" w:history="1">
+      <w:hyperlink w:anchor="_Toc124260695" w:history="1">
         <w:r>
           <w:rPr>
             <w:rStyle w:val="Hyperlink"/>
@@ -748,7 +742,7 @@
             <w:noProof/>
             <w:webHidden/>
           </w:rPr>
-          <w:instrText xml:space="preserve"> PAGEREF _Toc111123494 \h </w:instrText>
+          <w:instrText xml:space="preserve"> PAGEREF _Toc124260695 \h </w:instrText>
         </w:r>
         <w:r>
           <w:rPr>
@@ -787,7 +781,7 @@
           <w:lang w:eastAsia="zh-CN"/>
         </w:rPr>
       </w:pPr>
-      <w:hyperlink w:anchor="_Toc111123495" w:history="1">
+      <w:hyperlink w:anchor="_Toc124260696" w:history="1">
         <w:r>
           <w:rPr>
             <w:rStyle w:val="Hyperlink"/>
@@ -823,7 +817,7 @@
           <w:rPr>
             <w:webHidden/>
           </w:rPr>
-          <w:instrText xml:space="preserve"> PAGEREF _Toc111123495 \h </w:instrText>
+          <w:instrText xml:space="preserve"> PAGEREF _Toc124260696 \h </w:instrText>
         </w:r>
         <w:r>
           <w:rPr>
@@ -858,7 +852,7 @@
           <w:lang w:eastAsia="zh-CN"/>
         </w:rPr>
       </w:pPr>
-      <w:hyperlink w:anchor="_Toc111123496" w:history="1">
+      <w:hyperlink w:anchor="_Toc124260697" w:history="1">
         <w:r>
           <w:rPr>
             <w:rStyle w:val="Hyperlink"/>
@@ -894,7 +888,7 @@
           <w:rPr>
             <w:webHidden/>
           </w:rPr>
-          <w:instrText xml:space="preserve"> PAGEREF _Toc111123496 \h </w:instrText>
+          <w:instrText xml:space="preserve"> PAGEREF _Toc124260697 \h </w:instrText>
         </w:r>
         <w:r>
           <w:rPr>
@@ -929,7 +923,7 @@
           <w:lang w:eastAsia="zh-CN"/>
         </w:rPr>
       </w:pPr>
-      <w:hyperlink w:anchor="_Toc111123497" w:history="1">
+      <w:hyperlink w:anchor="_Toc124260698" w:history="1">
         <w:r>
           <w:rPr>
             <w:rStyle w:val="Hyperlink"/>
@@ -965,7 +959,7 @@
           <w:rPr>
             <w:webHidden/>
           </w:rPr>
-          <w:instrText xml:space="preserve"> PAGEREF _Toc111123497 \h </w:instrText>
+          <w:instrText xml:space="preserve"> PAGEREF _Toc124260698 \h </w:instrText>
         </w:r>
         <w:r>
           <w:rPr>
@@ -1000,7 +994,7 @@
           <w:lang w:eastAsia="zh-CN"/>
         </w:rPr>
       </w:pPr>
-      <w:hyperlink w:anchor="_Toc111123498" w:history="1">
+      <w:hyperlink w:anchor="_Toc124260699" w:history="1">
         <w:r>
           <w:rPr>
             <w:rStyle w:val="Hyperlink"/>
@@ -1036,7 +1030,7 @@
           <w:rPr>
             <w:webHidden/>
           </w:rPr>
-          <w:instrText xml:space="preserve"> PAGEREF _Toc111123498 \h </w:instrText>
+          <w:instrText xml:space="preserve"> PAGEREF _Toc124260699 \h </w:instrText>
         </w:r>
         <w:r>
           <w:rPr>
@@ -1053,7 +1047,7 @@
           <w:rPr>
             <w:webHidden/>
           </w:rPr>
-          <w:t>10</w:t>
+          <w:t>11</w:t>
         </w:r>
         <w:r>
           <w:rPr>
@@ -1071,7 +1065,7 @@
           <w:lang w:eastAsia="zh-CN"/>
         </w:rPr>
       </w:pPr>
-      <w:hyperlink w:anchor="_Toc111123499" w:history="1">
+      <w:hyperlink w:anchor="_Toc124260700" w:history="1">
         <w:r>
           <w:rPr>
             <w:rStyle w:val="Hyperlink"/>
@@ -1107,7 +1101,7 @@
           <w:rPr>
             <w:webHidden/>
           </w:rPr>
-          <w:instrText xml:space="preserve"> PAGEREF _Toc111123499 \h </w:instrText>
+          <w:instrText xml:space="preserve"> PAGEREF _Toc124260700 \h </w:instrText>
         </w:r>
         <w:r>
           <w:rPr>
@@ -1124,7 +1118,7 @@
           <w:rPr>
             <w:webHidden/>
           </w:rPr>
-          <w:t>12</w:t>
+          <w:t>13</w:t>
         </w:r>
         <w:r>
           <w:rPr>
@@ -1142,7 +1136,7 @@
           <w:lang w:eastAsia="zh-CN"/>
         </w:rPr>
       </w:pPr>
-      <w:hyperlink w:anchor="_Toc111123500" w:history="1">
+      <w:hyperlink w:anchor="_Toc124260701" w:history="1">
         <w:r>
           <w:rPr>
             <w:rStyle w:val="Hyperlink"/>
@@ -1178,7 +1172,7 @@
           <w:rPr>
             <w:webHidden/>
           </w:rPr>
-          <w:instrText xml:space="preserve"> PAGEREF _Toc111123500 \h </w:instrText>
+          <w:instrText xml:space="preserve"> PAGEREF _Toc124260701 \h </w:instrText>
         </w:r>
         <w:r>
           <w:rPr>
@@ -1213,7 +1207,7 @@
           <w:lang w:eastAsia="zh-CN"/>
         </w:rPr>
       </w:pPr>
-      <w:hyperlink w:anchor="_Toc111123501" w:history="1">
+      <w:hyperlink w:anchor="_Toc124260702" w:history="1">
         <w:r>
           <w:rPr>
             <w:rStyle w:val="Hyperlink"/>
@@ -1249,7 +1243,7 @@
           <w:rPr>
             <w:webHidden/>
           </w:rPr>
-          <w:instrText xml:space="preserve"> PAGEREF _Toc111123501 \h </w:instrText>
+          <w:instrText xml:space="preserve"> PAGEREF _Toc124260702 \h </w:instrText>
         </w:r>
         <w:r>
           <w:rPr>
@@ -1284,7 +1278,7 @@
           <w:lang w:eastAsia="zh-CN"/>
         </w:rPr>
       </w:pPr>
-      <w:hyperlink w:anchor="_Toc111123502" w:history="1">
+      <w:hyperlink w:anchor="_Toc124260703" w:history="1">
         <w:r>
           <w:rPr>
             <w:rStyle w:val="Hyperlink"/>
@@ -1320,7 +1314,7 @@
           <w:rPr>
             <w:webHidden/>
           </w:rPr>
-          <w:instrText xml:space="preserve"> PAGEREF _Toc111123502 \h </w:instrText>
+          <w:instrText xml:space="preserve"> PAGEREF _Toc124260703 \h </w:instrText>
         </w:r>
         <w:r>
           <w:rPr>
@@ -1355,7 +1349,7 @@
           <w:lang w:eastAsia="zh-CN"/>
         </w:rPr>
       </w:pPr>
-      <w:hyperlink w:anchor="_Toc111123503" w:history="1">
+      <w:hyperlink w:anchor="_Toc124260704" w:history="1">
         <w:r>
           <w:rPr>
             <w:rStyle w:val="Hyperlink"/>
@@ -1391,7 +1385,7 @@
           <w:rPr>
             <w:webHidden/>
           </w:rPr>
-          <w:instrText xml:space="preserve"> PAGEREF _Toc111123503 \h </w:instrText>
+          <w:instrText xml:space="preserve"> PAGEREF _Toc124260704 \h </w:instrText>
         </w:r>
         <w:r>
           <w:rPr>
@@ -1448,7 +1442,7 @@
       <w:bookmarkStart w:id="1" w:name="_Ref440891000"/>
       <w:bookmarkStart w:id="2" w:name="_Ref440892129"/>
       <w:bookmarkStart w:id="3" w:name="_Ref440892615"/>
-      <w:bookmarkStart w:id="4" w:name="_Toc111123487"/>
+      <w:bookmarkStart w:id="4" w:name="_Toc124260688"/>
       <w:r>
         <w:lastRenderedPageBreak/>
         <w:t>Overview</w:t>
@@ -1701,7 +1695,7 @@
         <w:pStyle w:val="SAGEHeading1"/>
         <w:framePr w:wrap="around"/>
       </w:pPr>
-      <w:bookmarkStart w:id="5" w:name="_Toc111123488"/>
+      <w:bookmarkStart w:id="5" w:name="_Toc124260689"/>
       <w:r>
         <w:lastRenderedPageBreak/>
         <w:t>Customization Wizards</w:t>
@@ -1881,7 +1875,7 @@
       <w:pPr>
         <w:pStyle w:val="SAGEHeading2"/>
       </w:pPr>
-      <w:bookmarkStart w:id="6" w:name="_Toc111123489"/>
+      <w:bookmarkStart w:id="6" w:name="_Toc124260690"/>
       <w:r>
         <w:lastRenderedPageBreak/>
         <w:t xml:space="preserve">Customization Wizard </w:t>
@@ -1949,7 +1943,7 @@
       <w:pPr>
         <w:pStyle w:val="SAGEHeading2"/>
       </w:pPr>
-      <w:bookmarkStart w:id="7" w:name="_Toc111123490"/>
+      <w:bookmarkStart w:id="7" w:name="_Toc124260691"/>
       <w:r>
         <w:t xml:space="preserve">Customization Wizard </w:t>
       </w:r>
@@ -2014,7 +2008,7 @@
         <w:pStyle w:val="SAGEHeading1"/>
         <w:framePr w:wrap="around"/>
       </w:pPr>
-      <w:bookmarkStart w:id="8" w:name="_Toc111123491"/>
+      <w:bookmarkStart w:id="8" w:name="_Toc124260692"/>
       <w:r>
         <w:lastRenderedPageBreak/>
         <w:t>D</w:t>
@@ -2293,7 +2287,7 @@
       <w:pPr>
         <w:pStyle w:val="SAGEHeading2"/>
       </w:pPr>
-      <w:bookmarkStart w:id="9" w:name="_Toc111123492"/>
+      <w:bookmarkStart w:id="9" w:name="_Toc124260693"/>
       <w:r>
         <w:t>Install Sage 300</w:t>
       </w:r>
@@ -2436,6 +2430,7 @@
         </w:rPr>
         <w:t xml:space="preserve"> </w:t>
       </w:r>
+      <w:proofErr w:type="gramStart"/>
       <w:r>
         <w:rPr>
           <w:i/>
@@ -2455,17 +2450,16 @@
         </w:rPr>
         <w:t>Online\Web</w:t>
       </w:r>
+      <w:proofErr w:type="gramEnd"/>
       <w:r>
         <w:t xml:space="preserve">, open the </w:t>
       </w:r>
-      <w:proofErr w:type="spellStart"/>
       <w:r>
         <w:rPr>
           <w:color w:val="00B0F0"/>
         </w:rPr>
         <w:t>web.config</w:t>
       </w:r>
-      <w:proofErr w:type="spellEnd"/>
       <w:r>
         <w:t xml:space="preserve"> file.</w:t>
       </w:r>
@@ -2538,7 +2532,15 @@
         <w:t xml:space="preserve"> tag</w:t>
       </w:r>
       <w:r>
-        <w:t>, where 4.x.x is version number, e.g. 4.</w:t>
+        <w:t xml:space="preserve">, where 4.x.x is version number, </w:t>
+      </w:r>
+      <w:proofErr w:type="gramStart"/>
+      <w:r>
+        <w:t>e.g.</w:t>
+      </w:r>
+      <w:proofErr w:type="gramEnd"/>
+      <w:r>
+        <w:t xml:space="preserve"> 4.</w:t>
       </w:r>
       <w:r>
         <w:t>7</w:t>
@@ -2599,7 +2601,7 @@
       <w:pPr>
         <w:pStyle w:val="SAGEHeading2"/>
       </w:pPr>
-      <w:bookmarkStart w:id="10" w:name="_Toc111123493"/>
+      <w:bookmarkStart w:id="10" w:name="_Toc124260694"/>
       <w:r>
         <w:t xml:space="preserve">Install </w:t>
       </w:r>
@@ -2734,13 +2736,21 @@
         <w:t>. T</w:t>
       </w:r>
       <w:r>
-        <w:t>his is accomplished in Visual Studio by selecting Tools/Extensions and Updates, locating the plug</w:t>
+        <w:t xml:space="preserve">his is accomplished in Visual Studio by selecting Tools/Extensions and Updates, locating the </w:t>
+      </w:r>
+      <w:proofErr w:type="gramStart"/>
+      <w:r>
+        <w:t>plug</w:t>
       </w:r>
       <w:r>
         <w:t>-</w:t>
       </w:r>
       <w:r>
-        <w:t>in and selecting the Uninstall option.</w:t>
+        <w:t>in</w:t>
+      </w:r>
+      <w:proofErr w:type="gramEnd"/>
+      <w:r>
+        <w:t xml:space="preserve"> and selecting the Uninstall option.</w:t>
       </w:r>
       <w:r>
         <w:t xml:space="preserve"> </w:t>
@@ -2777,7 +2787,7 @@
         <w:framePr w:wrap="around"/>
       </w:pPr>
       <w:bookmarkStart w:id="11" w:name="_Hlk488153178"/>
-      <w:bookmarkStart w:id="12" w:name="_Toc111123494"/>
+      <w:bookmarkStart w:id="12" w:name="_Toc124260695"/>
       <w:r>
         <w:lastRenderedPageBreak/>
         <w:t>Creating the Customization</w:t>
@@ -2789,7 +2799,7 @@
         <w:pStyle w:val="SAGEHeading2"/>
       </w:pPr>
       <w:bookmarkStart w:id="13" w:name="_Toc465759139"/>
-      <w:bookmarkStart w:id="14" w:name="_Toc111123495"/>
+      <w:bookmarkStart w:id="14" w:name="_Toc124260696"/>
       <w:r>
         <w:t>Standalone Customization Wiza</w:t>
       </w:r>
@@ -2859,8 +2869,16 @@
         <w:rPr>
           <w:b w:val="0"/>
         </w:rPr>
-        <w:t>\wizards</w:t>
-      </w:r>
+        <w:t>\</w:t>
+      </w:r>
+      <w:proofErr w:type="gramStart"/>
+      <w:r>
+        <w:rPr>
+          <w:b w:val="0"/>
+        </w:rPr>
+        <w:t>wizards</w:t>
+      </w:r>
+      <w:proofErr w:type="gramEnd"/>
       <w:r>
         <w:rPr>
           <w:b w:val="0"/>
@@ -2896,7 +2914,7 @@
       <w:pPr>
         <w:pStyle w:val="SAGEHeading3"/>
       </w:pPr>
-      <w:bookmarkStart w:id="15" w:name="_Toc111123496"/>
+      <w:bookmarkStart w:id="15" w:name="_Toc124260697"/>
       <w:r>
         <w:t>Step 1 – Add/Edit a Customization</w:t>
       </w:r>
@@ -3068,12 +3086,14 @@
       <w:r>
         <w:t xml:space="preserve"> Ensure the compatibility and version are as desired. </w:t>
       </w:r>
+      <w:proofErr w:type="gramStart"/>
       <w:r>
         <w:t>A</w:t>
       </w:r>
       <w:r>
         <w:t>n</w:t>
       </w:r>
+      <w:proofErr w:type="gramEnd"/>
       <w:r>
         <w:t xml:space="preserve"> EULA can also be specified at this stage. </w:t>
       </w:r>
@@ -3105,9 +3125,11 @@
       <w:r>
         <w:t xml:space="preserve">. Modification of these two fields </w:t>
       </w:r>
+      <w:proofErr w:type="gramStart"/>
       <w:r>
         <w:t>are</w:t>
       </w:r>
+      <w:proofErr w:type="gramEnd"/>
       <w:r>
         <w:t xml:space="preserve"> disabled in this wizard.</w:t>
       </w:r>
@@ -3150,7 +3172,7 @@
       <w:pPr>
         <w:pStyle w:val="SAGEHeading3"/>
       </w:pPr>
-      <w:bookmarkStart w:id="16" w:name="_Toc111123497"/>
+      <w:bookmarkStart w:id="16" w:name="_Toc124260698"/>
       <w:r>
         <w:t>Step 2 – Add/Edit Screens</w:t>
       </w:r>
@@ -3345,7 +3367,15 @@
         </w:numPr>
       </w:pPr>
       <w:r>
-        <w:t>Select the module id, category and target screen as desired</w:t>
+        <w:t xml:space="preserve">Select the module id, </w:t>
+      </w:r>
+      <w:proofErr w:type="gramStart"/>
+      <w:r>
+        <w:t>category</w:t>
+      </w:r>
+      <w:proofErr w:type="gramEnd"/>
+      <w:r>
+        <w:t xml:space="preserve"> and target screen as desired</w:t>
       </w:r>
       <w:r>
         <w:t>.</w:t>
@@ -3459,10 +3489,25 @@
     </w:p>
     <w:p>
       <w:pPr>
+        <w:spacing w:after="200" w:line="0" w:lineRule="auto"/>
+        <w:rPr>
+          <w:b/>
+          <w:color w:val="2E3456"/>
+          <w:sz w:val="26"/>
+          <w:lang w:val="en-US"/>
+        </w:rPr>
+      </w:pPr>
+      <w:r>
+        <w:br w:type="page"/>
+      </w:r>
+    </w:p>
+    <w:p>
+      <w:pPr>
         <w:pStyle w:val="SAGEHeading3"/>
       </w:pPr>
-      <w:bookmarkStart w:id="17" w:name="_Toc111123498"/>
-      <w:r>
+      <w:bookmarkStart w:id="17" w:name="_Toc124260699"/>
+      <w:r>
+        <w:lastRenderedPageBreak/>
         <w:t>Step 3 – Add/Edit Controls</w:t>
       </w:r>
       <w:bookmarkEnd w:id="17"/>
@@ -3503,11 +3548,10 @@
         <w:rPr>
           <w:noProof/>
         </w:rPr>
-        <w:lastRenderedPageBreak/>
         <w:drawing>
-          <wp:inline distT="0" distB="0" distL="0" distR="0" wp14:anchorId="564F5E99" wp14:editId="46284928">
-            <wp:extent cx="5802920" cy="3836036"/>
-            <wp:effectExtent l="0" t="0" r="7620" b="0"/>
+          <wp:inline distT="0" distB="0" distL="0" distR="0" wp14:anchorId="564F5E99" wp14:editId="26DFE760">
+            <wp:extent cx="5799649" cy="3836036"/>
+            <wp:effectExtent l="0" t="0" r="0" b="0"/>
             <wp:docPr id="17" name="Picture 17"/>
             <wp:cNvGraphicFramePr>
               <a:graphicFrameLocks xmlns:a="http://schemas.openxmlformats.org/drawingml/2006/main" noChangeAspect="1"/>
@@ -3534,7 +3578,7 @@
                   <pic:spPr>
                     <a:xfrm>
                       <a:off x="0" y="0"/>
-                      <a:ext cx="5802920" cy="3836036"/>
+                      <a:ext cx="5799649" cy="3836036"/>
                     </a:xfrm>
                     <a:prstGeom prst="rect">
                       <a:avLst/>
@@ -3610,8 +3654,8 @@
         </w:rPr>
         <w:lastRenderedPageBreak/>
         <w:drawing>
-          <wp:inline distT="0" distB="0" distL="0" distR="0" wp14:anchorId="45855818" wp14:editId="0AB8C62B">
-            <wp:extent cx="5796010" cy="3831468"/>
+          <wp:inline distT="0" distB="0" distL="0" distR="0" wp14:anchorId="45855818" wp14:editId="60A6744F">
+            <wp:extent cx="5796010" cy="3830112"/>
             <wp:effectExtent l="0" t="0" r="0" b="0"/>
             <wp:docPr id="20" name="Picture 20"/>
             <wp:cNvGraphicFramePr>
@@ -3639,7 +3683,7 @@
                   <pic:spPr>
                     <a:xfrm>
                       <a:off x="0" y="0"/>
-                      <a:ext cx="5796010" cy="3831468"/>
+                      <a:ext cx="5796010" cy="3830112"/>
                     </a:xfrm>
                     <a:prstGeom prst="rect">
                       <a:avLst/>
@@ -3736,10 +3780,25 @@
     </w:p>
     <w:p>
       <w:pPr>
+        <w:spacing w:after="200" w:line="0" w:lineRule="auto"/>
+        <w:rPr>
+          <w:b/>
+          <w:color w:val="2E3456"/>
+          <w:sz w:val="26"/>
+          <w:lang w:val="en-US"/>
+        </w:rPr>
+      </w:pPr>
+      <w:r>
+        <w:br w:type="page"/>
+      </w:r>
+    </w:p>
+    <w:p>
+      <w:pPr>
         <w:pStyle w:val="SAGEHeading3"/>
       </w:pPr>
-      <w:bookmarkStart w:id="18" w:name="_Toc111123499"/>
-      <w:r>
+      <w:bookmarkStart w:id="18" w:name="_Toc124260700"/>
+      <w:r>
+        <w:lastRenderedPageBreak/>
         <w:t>Step 4 – Generate Customization Files</w:t>
       </w:r>
       <w:bookmarkEnd w:id="18"/>
@@ -3828,10 +3887,9 @@
         <w:rPr>
           <w:noProof/>
         </w:rPr>
-        <w:lastRenderedPageBreak/>
         <w:drawing>
-          <wp:inline distT="0" distB="0" distL="0" distR="0" wp14:anchorId="137AA18D" wp14:editId="4D3BD98F">
-            <wp:extent cx="5598092" cy="3701571"/>
+          <wp:inline distT="0" distB="0" distL="0" distR="0" wp14:anchorId="137AA18D" wp14:editId="46912BAD">
+            <wp:extent cx="5598092" cy="3701570"/>
             <wp:effectExtent l="0" t="0" r="3175" b="0"/>
             <wp:docPr id="21" name="Picture 21"/>
             <wp:cNvGraphicFramePr>
@@ -3859,7 +3917,7 @@
                   <pic:spPr>
                     <a:xfrm>
                       <a:off x="0" y="0"/>
-                      <a:ext cx="5598092" cy="3701571"/>
+                      <a:ext cx="5598092" cy="3701570"/>
                     </a:xfrm>
                     <a:prstGeom prst="rect">
                       <a:avLst/>
@@ -3916,7 +3974,15 @@
           <w:rStyle w:val="SAGETextFilename"/>
           <w:i/>
         </w:rPr>
-        <w:t>{screen name}_</w:t>
+        <w:t xml:space="preserve">{screen </w:t>
+      </w:r>
+      <w:proofErr w:type="gramStart"/>
+      <w:r>
+        <w:rPr>
+          <w:rStyle w:val="SAGETextFilename"/>
+          <w:i/>
+        </w:rPr>
+        <w:t>name}_</w:t>
       </w:r>
       <w:r>
         <w:rPr>
@@ -3924,6 +3990,7 @@
         </w:rPr>
         <w:t>Settings.xml</w:t>
       </w:r>
+      <w:proofErr w:type="gramEnd"/>
       <w:r>
         <w:t xml:space="preserve">, such as </w:t>
       </w:r>
@@ -3956,7 +4023,15 @@
           <w:rStyle w:val="SAGETextFilename"/>
           <w:i/>
         </w:rPr>
-        <w:t>{screen name}_</w:t>
+        <w:t xml:space="preserve">{screen </w:t>
+      </w:r>
+      <w:proofErr w:type="gramStart"/>
+      <w:r>
+        <w:rPr>
+          <w:rStyle w:val="SAGETextFilename"/>
+          <w:i/>
+        </w:rPr>
+        <w:t>name}_</w:t>
       </w:r>
       <w:r>
         <w:rPr>
@@ -3976,6 +4051,7 @@
         </w:rPr>
         <w:t>.js</w:t>
       </w:r>
+      <w:proofErr w:type="gramEnd"/>
       <w:r>
         <w:t xml:space="preserve">, such as </w:t>
       </w:r>
@@ -4072,16 +4148,6 @@
     </w:p>
     <w:p>
       <w:pPr>
-        <w:pStyle w:val="SAGEBodyText"/>
-      </w:pPr>
-    </w:p>
-    <w:p>
-      <w:pPr>
-        <w:pStyle w:val="SAGEBodyText"/>
-      </w:pPr>
-    </w:p>
-    <w:p>
-      <w:pPr>
         <w:spacing w:after="200" w:line="0" w:lineRule="auto"/>
         <w:rPr>
           <w:b/>
@@ -4102,7 +4168,7 @@
       <w:pPr>
         <w:pStyle w:val="SAGEHeading2"/>
       </w:pPr>
-      <w:bookmarkStart w:id="19" w:name="_Toc111123500"/>
+      <w:bookmarkStart w:id="19" w:name="_Toc124260701"/>
       <w:r>
         <w:rPr>
           <w:szCs w:val="30"/>
@@ -4161,7 +4227,7 @@
       <w:pPr>
         <w:pStyle w:val="SAGEHeading3"/>
       </w:pPr>
-      <w:bookmarkStart w:id="20" w:name="_Toc111123501"/>
+      <w:bookmarkStart w:id="20" w:name="_Toc124260702"/>
       <w:r>
         <w:t>Step 1 – Create a New Project</w:t>
       </w:r>
@@ -4413,7 +4479,7 @@
       <w:pPr>
         <w:pStyle w:val="SAGEHeading3"/>
       </w:pPr>
-      <w:bookmarkStart w:id="21" w:name="_Toc111123502"/>
+      <w:bookmarkStart w:id="21" w:name="_Toc124260703"/>
       <w:r>
         <w:lastRenderedPageBreak/>
         <w:t>Step 2 – Generate a Customization Solution</w:t>
@@ -4651,7 +4717,7 @@
       <w:pPr>
         <w:pStyle w:val="SAGEHeading3"/>
       </w:pPr>
-      <w:bookmarkStart w:id="22" w:name="_Toc111123503"/>
+      <w:bookmarkStart w:id="22" w:name="_Toc124260704"/>
       <w:r>
         <w:lastRenderedPageBreak/>
         <w:t>Step 3 – Kendo UI Information</w:t>
@@ -4757,7 +4823,15 @@
         <w:ind w:left="1008"/>
       </w:pPr>
       <w:r>
-        <w:t>This checkbox must be selected or the Solution Wizard will not proceed. This is the acknowledgment that the user/consumer has purchased a Kendo License since Sage does not distribute the Kendo files for development purposes.</w:t>
+        <w:t xml:space="preserve">This checkbox must be </w:t>
+      </w:r>
+      <w:proofErr w:type="gramStart"/>
+      <w:r>
+        <w:t>selected</w:t>
+      </w:r>
+      <w:proofErr w:type="gramEnd"/>
+      <w:r>
+        <w:t xml:space="preserve"> or the Solution Wizard will not proceed. This is the acknowledgment that the user/consumer has purchased a Kendo License since Sage does not distribute the Kendo files for development purposes.</w:t>
       </w:r>
     </w:p>
     <w:p>
@@ -4784,7 +4858,15 @@
         <w:ind w:left="1008" w:firstLine="12"/>
       </w:pPr>
       <w:r>
-        <w:t>Defaults to the location of the Sage 300 Web installation in order to consume that version of the Kendo file. An alternate folder may be entered, but the Kendo folder must have the version specified as being compatible with Sage 300c Web Screens</w:t>
+        <w:t xml:space="preserve">Defaults to the location of the Sage 300 Web installation </w:t>
+      </w:r>
+      <w:proofErr w:type="gramStart"/>
+      <w:r>
+        <w:t>in order to</w:t>
+      </w:r>
+      <w:proofErr w:type="gramEnd"/>
+      <w:r>
+        <w:t xml:space="preserve"> consume that version of the Kendo file. An alternate folder may be entered, but the Kendo folder must have the version specified as being compatible with Sage 300c Web Screens</w:t>
       </w:r>
     </w:p>
     <w:p>
@@ -5085,27 +5167,14 @@
           <w:pPr>
             <w:pStyle w:val="SAGEFooter"/>
           </w:pPr>
-          <w:r>
-            <w:fldChar w:fldCharType="begin"/>
-          </w:r>
-          <w:r>
-            <w:instrText xml:space="preserve"> STYLEREF  SAGE_Title  \* MERGEFORMAT </w:instrText>
-          </w:r>
-          <w:r>
-            <w:fldChar w:fldCharType="separate"/>
-          </w:r>
-          <w:r>
-            <w:rPr>
-              <w:noProof/>
-            </w:rPr>
-            <w:t>Sage 300 Web Screens SDK</w:t>
-          </w:r>
-          <w:r>
-            <w:rPr>
-              <w:noProof/>
-            </w:rPr>
-            <w:fldChar w:fldCharType="end"/>
-          </w:r>
+          <w:fldSimple w:instr=" STYLEREF  SAGE_Title  \* MERGEFORMAT ">
+            <w:r>
+              <w:rPr>
+                <w:noProof/>
+              </w:rPr>
+              <w:t>Sage 300 Web Screens SDK</w:t>
+            </w:r>
+          </w:fldSimple>
           <w:r>
             <w:rPr>
               <w:noProof/>
@@ -5133,7 +5202,6 @@
               <w:docPartUnique/>
             </w:docPartObj>
           </w:sdtPr>
-          <w:sdtEndPr/>
           <w:sdtContent>
             <w:p>
               <w:pPr>
@@ -5251,27 +5319,14 @@
           <w:pPr>
             <w:pStyle w:val="SAGEFooter"/>
           </w:pPr>
-          <w:r>
-            <w:fldChar w:fldCharType="begin"/>
-          </w:r>
-          <w:r>
-            <w:instrText xml:space="preserve"> STYLEREF  SAGE_Title  \* MERGEFORMAT </w:instrText>
-          </w:r>
-          <w:r>
-            <w:fldChar w:fldCharType="separate"/>
-          </w:r>
-          <w:r>
-            <w:rPr>
-              <w:noProof/>
-            </w:rPr>
-            <w:t>Sage 300 Web Screens SDK</w:t>
-          </w:r>
-          <w:r>
-            <w:rPr>
-              <w:noProof/>
-            </w:rPr>
-            <w:fldChar w:fldCharType="end"/>
-          </w:r>
+          <w:fldSimple w:instr=" STYLEREF  SAGE_Title  \* MERGEFORMAT ">
+            <w:r>
+              <w:rPr>
+                <w:noProof/>
+              </w:rPr>
+              <w:t>Sage 300 Web Screens SDK</w:t>
+            </w:r>
+          </w:fldSimple>
           <w:r>
             <w:rPr>
               <w:noProof/>
@@ -5299,7 +5354,6 @@
               <w:docPartUnique/>
             </w:docPartObj>
           </w:sdtPr>
-          <w:sdtEndPr/>
           <w:sdtContent>
             <w:p>
               <w:pPr>
@@ -5568,7 +5622,7 @@
         <v:path o:extrusionok="f" gradientshapeok="t" o:connecttype="rect"/>
         <o:lock v:ext="edit" aspectratio="t"/>
       </v:shapetype>
-      <v:shape id="_x0000_i1075" type="#_x0000_t75" style="width:20.15pt;height:20.15pt" o:bullet="t">
+      <v:shape id="_x0000_i1108" type="#_x0000_t75" style="width:20.3pt;height:20.3pt" o:bullet="t">
         <v:imagedata r:id="rId1" o:title="clip_image001"/>
       </v:shape>
     </w:pict>

</xml_diff>